<commit_message>
Add resert revert rebase and some initial definition
</commit_message>
<xml_diff>
--- a/Git.docx
+++ b/Git.docx
@@ -546,6 +546,433 @@
     </w:p>
     <w:p>
       <w:pPr>
+        <w:rPr>
+          <w:rFonts w:ascii="Segoe UI" w:hAnsi="Segoe UI" w:cs="Segoe UI"/>
+          <w:color w:val="374151"/>
+          <w:shd w:val="clear" w:color="auto" w:fill="F7F7F8"/>
+        </w:rPr>
+      </w:pPr>
+    </w:p>
+    <w:p>
+      <w:pPr>
+        <w:pStyle w:val="Paragraphedeliste"/>
+        <w:numPr>
+          <w:ilvl w:val="0"/>
+          <w:numId w:val="4"/>
+        </w:numPr>
+        <w:rPr>
+          <w:rFonts w:cstheme="minorHAnsi"/>
+          <w:b/>
+          <w:bCs/>
+          <w:color w:val="00B050"/>
+          <w:sz w:val="32"/>
+          <w:szCs w:val="32"/>
+          <w:shd w:val="clear" w:color="auto" w:fill="F7F7F8"/>
+        </w:rPr>
+      </w:pPr>
+      <w:r>
+        <w:rPr>
+          <w:rFonts w:cstheme="minorHAnsi"/>
+          <w:b/>
+          <w:bCs/>
+          <w:color w:val="00B050"/>
+          <w:sz w:val="32"/>
+          <w:szCs w:val="32"/>
+          <w:shd w:val="clear" w:color="auto" w:fill="F7F7F8"/>
+        </w:rPr>
+        <w:t xml:space="preserve">La </w:t>
+      </w:r>
+      <w:proofErr w:type="spellStart"/>
+      <w:r>
+        <w:rPr>
+          <w:rFonts w:cstheme="minorHAnsi"/>
+          <w:b/>
+          <w:bCs/>
+          <w:color w:val="00B050"/>
+          <w:sz w:val="32"/>
+          <w:szCs w:val="32"/>
+          <w:shd w:val="clear" w:color="auto" w:fill="F7F7F8"/>
+        </w:rPr>
+        <w:t>difference</w:t>
+      </w:r>
+      <w:proofErr w:type="spellEnd"/>
+      <w:r>
+        <w:rPr>
+          <w:rFonts w:cstheme="minorHAnsi"/>
+          <w:b/>
+          <w:bCs/>
+          <w:color w:val="00B050"/>
+          <w:sz w:val="32"/>
+          <w:szCs w:val="32"/>
+          <w:shd w:val="clear" w:color="auto" w:fill="F7F7F8"/>
+        </w:rPr>
+        <w:t xml:space="preserve"> entre </w:t>
+      </w:r>
+      <w:r>
+        <w:rPr>
+          <w:rFonts w:cstheme="minorHAnsi"/>
+          <w:b/>
+          <w:bCs/>
+          <w:color w:val="00B050"/>
+          <w:sz w:val="32"/>
+          <w:szCs w:val="32"/>
+        </w:rPr>
+        <w:t xml:space="preserve">le </w:t>
+      </w:r>
+      <w:proofErr w:type="spellStart"/>
+      <w:r>
+        <w:rPr>
+          <w:rFonts w:cstheme="minorHAnsi"/>
+          <w:b/>
+          <w:bCs/>
+          <w:color w:val="00B050"/>
+          <w:sz w:val="32"/>
+          <w:szCs w:val="32"/>
+        </w:rPr>
+        <w:t>repertoire</w:t>
+      </w:r>
+      <w:proofErr w:type="spellEnd"/>
+      <w:r>
+        <w:rPr>
+          <w:rFonts w:cstheme="minorHAnsi"/>
+          <w:b/>
+          <w:bCs/>
+          <w:color w:val="00B050"/>
+          <w:sz w:val="32"/>
+          <w:szCs w:val="32"/>
+        </w:rPr>
+        <w:t xml:space="preserve"> du travail et l'index et le Référentiel Git</w:t>
+      </w:r>
+    </w:p>
+    <w:p>
+      <w:pPr>
+        <w:pStyle w:val="NormalWeb"/>
+        <w:pBdr>
+          <w:top w:val="single" w:sz="2" w:space="0" w:color="D9D9E3"/>
+          <w:left w:val="single" w:sz="2" w:space="0" w:color="D9D9E3"/>
+          <w:bottom w:val="single" w:sz="2" w:space="0" w:color="D9D9E3"/>
+          <w:right w:val="single" w:sz="2" w:space="0" w:color="D9D9E3"/>
+        </w:pBdr>
+        <w:shd w:val="clear" w:color="auto" w:fill="F7F7F8"/>
+        <w:spacing w:before="0" w:beforeAutospacing="0" w:after="300" w:afterAutospacing="0"/>
+        <w:rPr>
+          <w:rFonts w:ascii="Segoe UI" w:hAnsi="Segoe UI" w:cs="Segoe UI"/>
+          <w:color w:val="374151"/>
+        </w:rPr>
+      </w:pPr>
+      <w:r>
+        <w:rPr>
+          <w:rFonts w:ascii="Segoe UI" w:hAnsi="Segoe UI" w:cs="Segoe UI"/>
+          <w:color w:val="374151"/>
+        </w:rPr>
+        <w:t>Bien sûr, je vais expliquer en détail les trois concepts clés de Git : le répertoire de travail, l'index (zone de préparation) et le référentiel Git.</w:t>
+      </w:r>
+    </w:p>
+    <w:p>
+      <w:pPr>
+        <w:pStyle w:val="NormalWeb"/>
+        <w:numPr>
+          <w:ilvl w:val="0"/>
+          <w:numId w:val="27"/>
+        </w:numPr>
+        <w:pBdr>
+          <w:top w:val="single" w:sz="2" w:space="0" w:color="D9D9E3"/>
+          <w:left w:val="single" w:sz="2" w:space="5" w:color="D9D9E3"/>
+          <w:bottom w:val="single" w:sz="2" w:space="0" w:color="D9D9E3"/>
+          <w:right w:val="single" w:sz="2" w:space="0" w:color="D9D9E3"/>
+        </w:pBdr>
+        <w:shd w:val="clear" w:color="auto" w:fill="F7F7F8"/>
+        <w:spacing w:before="0" w:beforeAutospacing="0" w:after="0" w:afterAutospacing="0"/>
+        <w:rPr>
+          <w:rFonts w:ascii="Segoe UI" w:hAnsi="Segoe UI" w:cs="Segoe UI"/>
+          <w:color w:val="374151"/>
+        </w:rPr>
+      </w:pPr>
+      <w:r>
+        <w:rPr>
+          <w:rStyle w:val="lev"/>
+          <w:rFonts w:ascii="Segoe UI" w:hAnsi="Segoe UI" w:cs="Segoe UI"/>
+          <w:color w:val="374151"/>
+          <w:bdr w:val="single" w:sz="2" w:space="0" w:color="D9D9E3" w:frame="1"/>
+        </w:rPr>
+        <w:t>Répertoire de travail</w:t>
+      </w:r>
+      <w:r>
+        <w:rPr>
+          <w:rFonts w:ascii="Segoe UI" w:hAnsi="Segoe UI" w:cs="Segoe UI"/>
+          <w:color w:val="374151"/>
+        </w:rPr>
+        <w:t xml:space="preserve"> : Le répertoire de travail, également appelé "</w:t>
+      </w:r>
+      <w:proofErr w:type="spellStart"/>
+      <w:r>
+        <w:rPr>
+          <w:rFonts w:ascii="Segoe UI" w:hAnsi="Segoe UI" w:cs="Segoe UI"/>
+          <w:color w:val="374151"/>
+        </w:rPr>
+        <w:t>working</w:t>
+      </w:r>
+      <w:proofErr w:type="spellEnd"/>
+      <w:r>
+        <w:rPr>
+          <w:rFonts w:ascii="Segoe UI" w:hAnsi="Segoe UI" w:cs="Segoe UI"/>
+          <w:color w:val="374151"/>
+        </w:rPr>
+        <w:t xml:space="preserve"> directory" en anglais, est l'endroit où vous travaillez directement avec vos fichiers. C'est là que vous effectuez vos modifications, ajoutez de nouveaux fichiers ou supprimez des fichiers existants. Le répertoire de travail contient la version actuelle des fichiers tels qu'ils apparaissent sur votre disque dur. Lorsque vous effectuez des modifications dans le répertoire de travail, Git ne suit pas automatiquement ces modifications pour les inclure dans les </w:t>
+      </w:r>
+      <w:proofErr w:type="spellStart"/>
+      <w:r>
+        <w:rPr>
+          <w:rFonts w:ascii="Segoe UI" w:hAnsi="Segoe UI" w:cs="Segoe UI"/>
+          <w:color w:val="374151"/>
+        </w:rPr>
+        <w:t>commits</w:t>
+      </w:r>
+      <w:proofErr w:type="spellEnd"/>
+      <w:r>
+        <w:rPr>
+          <w:rFonts w:ascii="Segoe UI" w:hAnsi="Segoe UI" w:cs="Segoe UI"/>
+          <w:color w:val="374151"/>
+        </w:rPr>
+        <w:t>. Vous devez explicitement ajouter les modifications à l'index pour qu'elles soient prises en compte dans le prochain commit.</w:t>
+      </w:r>
+    </w:p>
+    <w:p>
+      <w:pPr>
+        <w:pStyle w:val="NormalWeb"/>
+        <w:numPr>
+          <w:ilvl w:val="0"/>
+          <w:numId w:val="27"/>
+        </w:numPr>
+        <w:pBdr>
+          <w:top w:val="single" w:sz="2" w:space="0" w:color="D9D9E3"/>
+          <w:left w:val="single" w:sz="2" w:space="5" w:color="D9D9E3"/>
+          <w:bottom w:val="single" w:sz="2" w:space="0" w:color="D9D9E3"/>
+          <w:right w:val="single" w:sz="2" w:space="0" w:color="D9D9E3"/>
+        </w:pBdr>
+        <w:shd w:val="clear" w:color="auto" w:fill="F7F7F8"/>
+        <w:spacing w:before="0" w:beforeAutospacing="0" w:after="0" w:afterAutospacing="0"/>
+        <w:rPr>
+          <w:rFonts w:ascii="Segoe UI" w:hAnsi="Segoe UI" w:cs="Segoe UI"/>
+          <w:color w:val="374151"/>
+        </w:rPr>
+      </w:pPr>
+      <w:r>
+        <w:rPr>
+          <w:rStyle w:val="lev"/>
+          <w:rFonts w:ascii="Segoe UI" w:hAnsi="Segoe UI" w:cs="Segoe UI"/>
+          <w:color w:val="374151"/>
+          <w:bdr w:val="single" w:sz="2" w:space="0" w:color="D9D9E3" w:frame="1"/>
+        </w:rPr>
+        <w:t>Index (Zone de préparation)</w:t>
+      </w:r>
+      <w:r>
+        <w:rPr>
+          <w:rFonts w:ascii="Segoe UI" w:hAnsi="Segoe UI" w:cs="Segoe UI"/>
+          <w:color w:val="374151"/>
+        </w:rPr>
+        <w:t xml:space="preserve"> : L'index, également appelé "</w:t>
+      </w:r>
+      <w:proofErr w:type="spellStart"/>
+      <w:r>
+        <w:rPr>
+          <w:rFonts w:ascii="Segoe UI" w:hAnsi="Segoe UI" w:cs="Segoe UI"/>
+          <w:color w:val="374151"/>
+        </w:rPr>
+        <w:t>staging</w:t>
+      </w:r>
+      <w:proofErr w:type="spellEnd"/>
+      <w:r>
+        <w:rPr>
+          <w:rFonts w:ascii="Segoe UI" w:hAnsi="Segoe UI" w:cs="Segoe UI"/>
+          <w:color w:val="374151"/>
+        </w:rPr>
+        <w:t xml:space="preserve"> area", est une étape intermédiaire entre le répertoire de travail et le référentiel Git. L'index permet de contrôler quelles modifications seront incluses dans le prochain commit. Lorsque vous effectuez des modifications dans le répertoire de travail, elles ne sont pas directement ajoutées aux </w:t>
+      </w:r>
+      <w:proofErr w:type="spellStart"/>
+      <w:r>
+        <w:rPr>
+          <w:rFonts w:ascii="Segoe UI" w:hAnsi="Segoe UI" w:cs="Segoe UI"/>
+          <w:color w:val="374151"/>
+        </w:rPr>
+        <w:t>commits</w:t>
+      </w:r>
+      <w:proofErr w:type="spellEnd"/>
+      <w:r>
+        <w:rPr>
+          <w:rFonts w:ascii="Segoe UI" w:hAnsi="Segoe UI" w:cs="Segoe UI"/>
+          <w:color w:val="374151"/>
+        </w:rPr>
+        <w:t xml:space="preserve">. Vous devez utiliser la commande </w:t>
+      </w:r>
+      <w:r>
+        <w:rPr>
+          <w:rStyle w:val="CodeHTML"/>
+          <w:rFonts w:ascii="Ubuntu Mono" w:hAnsi="Ubuntu Mono"/>
+          <w:b/>
+          <w:bCs/>
+          <w:color w:val="374151"/>
+          <w:sz w:val="21"/>
+          <w:szCs w:val="21"/>
+          <w:bdr w:val="single" w:sz="2" w:space="0" w:color="D9D9E3" w:frame="1"/>
+        </w:rPr>
+        <w:t xml:space="preserve">git </w:t>
+      </w:r>
+      <w:proofErr w:type="spellStart"/>
+      <w:r>
+        <w:rPr>
+          <w:rStyle w:val="CodeHTML"/>
+          <w:rFonts w:ascii="Ubuntu Mono" w:hAnsi="Ubuntu Mono"/>
+          <w:b/>
+          <w:bCs/>
+          <w:color w:val="374151"/>
+          <w:sz w:val="21"/>
+          <w:szCs w:val="21"/>
+          <w:bdr w:val="single" w:sz="2" w:space="0" w:color="D9D9E3" w:frame="1"/>
+        </w:rPr>
+        <w:t>add</w:t>
+      </w:r>
+      <w:proofErr w:type="spellEnd"/>
+      <w:r>
+        <w:rPr>
+          <w:rFonts w:ascii="Segoe UI" w:hAnsi="Segoe UI" w:cs="Segoe UI"/>
+          <w:color w:val="374151"/>
+        </w:rPr>
+        <w:t xml:space="preserve"> pour ajouter les modifications au niveau de l'index. En ajoutant les modifications à l'index, vous préparez ces modifications pour le prochain commit. Cela vous permet de sélectionner spécifiquement les modifications que vous souhaitez inclure dans un commit.</w:t>
+      </w:r>
+    </w:p>
+    <w:p>
+      <w:pPr>
+        <w:pStyle w:val="NormalWeb"/>
+        <w:numPr>
+          <w:ilvl w:val="0"/>
+          <w:numId w:val="27"/>
+        </w:numPr>
+        <w:pBdr>
+          <w:top w:val="single" w:sz="2" w:space="0" w:color="D9D9E3"/>
+          <w:left w:val="single" w:sz="2" w:space="5" w:color="D9D9E3"/>
+          <w:bottom w:val="single" w:sz="2" w:space="0" w:color="D9D9E3"/>
+          <w:right w:val="single" w:sz="2" w:space="0" w:color="D9D9E3"/>
+        </w:pBdr>
+        <w:shd w:val="clear" w:color="auto" w:fill="F7F7F8"/>
+        <w:spacing w:before="0" w:beforeAutospacing="0" w:after="0" w:afterAutospacing="0"/>
+        <w:rPr>
+          <w:rFonts w:ascii="Segoe UI" w:hAnsi="Segoe UI" w:cs="Segoe UI"/>
+          <w:color w:val="374151"/>
+        </w:rPr>
+      </w:pPr>
+      <w:r>
+        <w:rPr>
+          <w:rStyle w:val="lev"/>
+          <w:rFonts w:ascii="Segoe UI" w:hAnsi="Segoe UI" w:cs="Segoe UI"/>
+          <w:color w:val="374151"/>
+          <w:bdr w:val="single" w:sz="2" w:space="0" w:color="D9D9E3" w:frame="1"/>
+        </w:rPr>
+        <w:t>Référentiel Git</w:t>
+      </w:r>
+      <w:r>
+        <w:rPr>
+          <w:rFonts w:ascii="Segoe UI" w:hAnsi="Segoe UI" w:cs="Segoe UI"/>
+          <w:color w:val="374151"/>
+        </w:rPr>
+        <w:t xml:space="preserve"> : Le référentiel Git, souvent appelé "repository" ou "repo", est la base de données où Git stocke l'historique complet de votre projet, y compris tous les </w:t>
+      </w:r>
+      <w:proofErr w:type="spellStart"/>
+      <w:r>
+        <w:rPr>
+          <w:rFonts w:ascii="Segoe UI" w:hAnsi="Segoe UI" w:cs="Segoe UI"/>
+          <w:color w:val="374151"/>
+        </w:rPr>
+        <w:t>commits</w:t>
+      </w:r>
+      <w:proofErr w:type="spellEnd"/>
+      <w:r>
+        <w:rPr>
+          <w:rFonts w:ascii="Segoe UI" w:hAnsi="Segoe UI" w:cs="Segoe UI"/>
+          <w:color w:val="374151"/>
+        </w:rPr>
+        <w:t>, les branches, les tags et les autres références. Chaque commit dans le référentiel Git enregistre un instantané de l'état des fichiers à un moment donné, en se basant sur le contenu de l'index à ce moment-là. Le référentiel Git conserve l'intégralité de l'historique de votre projet, ce qui permet de revenir en arrière dans le temps, de créer des branches pour des développements parallèles et de collaborer efficacement avec d'autres développeurs.</w:t>
+      </w:r>
+    </w:p>
+    <w:p>
+      <w:pPr>
+        <w:pStyle w:val="NormalWeb"/>
+        <w:pBdr>
+          <w:top w:val="single" w:sz="2" w:space="0" w:color="D9D9E3"/>
+          <w:left w:val="single" w:sz="2" w:space="0" w:color="D9D9E3"/>
+          <w:bottom w:val="single" w:sz="2" w:space="0" w:color="D9D9E3"/>
+          <w:right w:val="single" w:sz="2" w:space="0" w:color="D9D9E3"/>
+        </w:pBdr>
+        <w:shd w:val="clear" w:color="auto" w:fill="F7F7F8"/>
+        <w:spacing w:before="300" w:beforeAutospacing="0" w:after="0" w:afterAutospacing="0"/>
+        <w:rPr>
+          <w:rFonts w:ascii="Segoe UI" w:hAnsi="Segoe UI" w:cs="Segoe UI"/>
+          <w:color w:val="374151"/>
+        </w:rPr>
+      </w:pPr>
+      <w:r>
+        <w:rPr>
+          <w:rFonts w:ascii="Segoe UI" w:hAnsi="Segoe UI" w:cs="Segoe UI"/>
+          <w:color w:val="374151"/>
+        </w:rPr>
+        <w:t xml:space="preserve">En résumé, le répertoire de travail est l'endroit où vous modifiez vos fichiers, l'index est une étape intermédiaire où vous préparez les modifications pour les </w:t>
+      </w:r>
+      <w:proofErr w:type="spellStart"/>
+      <w:r>
+        <w:rPr>
+          <w:rFonts w:ascii="Segoe UI" w:hAnsi="Segoe UI" w:cs="Segoe UI"/>
+          <w:color w:val="374151"/>
+        </w:rPr>
+        <w:t>commits</w:t>
+      </w:r>
+      <w:proofErr w:type="spellEnd"/>
+      <w:r>
+        <w:rPr>
+          <w:rFonts w:ascii="Segoe UI" w:hAnsi="Segoe UI" w:cs="Segoe UI"/>
+          <w:color w:val="374151"/>
+        </w:rPr>
+        <w:t xml:space="preserve">, et </w:t>
+      </w:r>
+      <w:r>
+        <w:rPr>
+          <w:rFonts w:ascii="Segoe UI" w:hAnsi="Segoe UI" w:cs="Segoe UI"/>
+          <w:color w:val="374151"/>
+        </w:rPr>
+        <w:lastRenderedPageBreak/>
+        <w:t xml:space="preserve">le référentiel Git est la base de données qui enregistre l'historique complet de votre projet. L'utilisation de ces trois concepts vous permet de gérer vos modifications de manière contrôlée, de créer des </w:t>
+      </w:r>
+      <w:proofErr w:type="spellStart"/>
+      <w:r>
+        <w:rPr>
+          <w:rFonts w:ascii="Segoe UI" w:hAnsi="Segoe UI" w:cs="Segoe UI"/>
+          <w:color w:val="374151"/>
+        </w:rPr>
+        <w:t>commits</w:t>
+      </w:r>
+      <w:proofErr w:type="spellEnd"/>
+      <w:r>
+        <w:rPr>
+          <w:rFonts w:ascii="Segoe UI" w:hAnsi="Segoe UI" w:cs="Segoe UI"/>
+          <w:color w:val="374151"/>
+        </w:rPr>
+        <w:t xml:space="preserve"> cohérents et de conserver un historique fiable de votre projet.</w:t>
+      </w:r>
+    </w:p>
+    <w:p>
+      <w:pPr>
+        <w:rPr>
+          <w:rFonts w:cstheme="minorHAnsi"/>
+          <w:b/>
+          <w:bCs/>
+          <w:color w:val="00B050"/>
+          <w:sz w:val="32"/>
+          <w:szCs w:val="32"/>
+          <w:shd w:val="clear" w:color="auto" w:fill="F7F7F8"/>
+        </w:rPr>
+      </w:pPr>
+    </w:p>
+    <w:p>
+      <w:pPr>
         <w:pStyle w:val="Paragraphedeliste"/>
         <w:numPr>
           <w:ilvl w:val="0"/>
@@ -554,18 +981,18 @@
         <w:rPr>
           <w:b/>
           <w:bCs/>
-          <w:color w:val="FF0000"/>
-          <w:sz w:val="36"/>
-          <w:szCs w:val="36"/>
-        </w:rPr>
-      </w:pPr>
-      <w:r>
-        <w:rPr>
-          <w:b/>
-          <w:bCs/>
-          <w:color w:val="FF0000"/>
-          <w:sz w:val="36"/>
-          <w:szCs w:val="36"/>
+          <w:color w:val="00B050"/>
+          <w:sz w:val="32"/>
+          <w:szCs w:val="32"/>
+        </w:rPr>
+      </w:pPr>
+      <w:r>
+        <w:rPr>
+          <w:b/>
+          <w:bCs/>
+          <w:color w:val="00B050"/>
+          <w:sz w:val="32"/>
+          <w:szCs w:val="32"/>
         </w:rPr>
         <w:t xml:space="preserve">Git </w:t>
       </w:r>
@@ -573,9 +1000,9 @@
         <w:rPr>
           <w:b/>
           <w:bCs/>
-          <w:color w:val="FF0000"/>
-          <w:sz w:val="36"/>
-          <w:szCs w:val="36"/>
+          <w:color w:val="00B050"/>
+          <w:sz w:val="32"/>
+          <w:szCs w:val="32"/>
         </w:rPr>
         <w:t>Commandes</w:t>
       </w:r>
@@ -1659,6 +2086,7 @@
           <w:szCs w:val="24"/>
           <w:lang w:eastAsia="fr-FR"/>
         </w:rPr>
+        <w:lastRenderedPageBreak/>
         <w:t xml:space="preserve">Voici comment utiliser </w:t>
       </w:r>
       <w:r>
@@ -1715,7 +2143,6 @@
           <w:szCs w:val="24"/>
           <w:lang w:eastAsia="fr-FR"/>
         </w:rPr>
-        <w:lastRenderedPageBreak/>
         <w:t>Trouvez l'URL du dépôt Git distant que vous souhaitez cloner (par exemple, sur GitHub).</w:t>
       </w:r>
     </w:p>
@@ -2336,7 +2763,7 @@
           <w:rFonts w:ascii="Segoe UI" w:hAnsi="Segoe UI" w:cs="Segoe UI"/>
           <w:color w:val="374151"/>
         </w:rPr>
-        <w:t xml:space="preserve"> ne fusionne pas automatiquement les modifications dans votre branche locale. Au </w:t>
+        <w:t xml:space="preserve"> ne </w:t>
       </w:r>
       <w:r>
         <w:rPr>
@@ -2344,7 +2771,7 @@
           <w:color w:val="374151"/>
         </w:rPr>
         <w:lastRenderedPageBreak/>
-        <w:t>lieu de cela, il met à jour les références locales (comme les branches distantes) pour refléter l'état actuel du dépôt distant.</w:t>
+        <w:t>fusionne pas automatiquement les modifications dans votre branche locale. Au lieu de cela, il met à jour les références locales (comme les branches distantes) pour refléter l'état actuel du dépôt distant.</w:t>
       </w:r>
     </w:p>
     <w:p>
@@ -3352,6 +3779,7 @@
           <w:bdr w:val="single" w:sz="2" w:space="0" w:color="D9D9E3" w:frame="1"/>
           <w:shd w:val="clear" w:color="auto" w:fill="F7F7F8"/>
         </w:rPr>
+        <w:lastRenderedPageBreak/>
         <w:t>Créer une nouvelle branche :</w:t>
       </w:r>
       <w:r>
@@ -3412,7 +3840,6 @@
           <w:color w:val="374151"/>
           <w:shd w:val="clear" w:color="auto" w:fill="F7F7F8"/>
         </w:rPr>
-        <w:lastRenderedPageBreak/>
         <w:t>Cela crée une nouvelle branche à partir de la branche actuelle.</w:t>
       </w:r>
     </w:p>
@@ -4357,6 +4784,7 @@
           <w:bdr w:val="single" w:sz="2" w:space="0" w:color="D9D9E3" w:frame="1"/>
           <w:shd w:val="clear" w:color="auto" w:fill="F7F7F8"/>
         </w:rPr>
+        <w:lastRenderedPageBreak/>
         <w:t>Effectuez la fusion :</w:t>
       </w:r>
       <w:r>
@@ -4485,7 +4913,6 @@
           <w:color w:val="374151"/>
           <w:shd w:val="clear" w:color="auto" w:fill="F7F7F8"/>
         </w:rPr>
-        <w:lastRenderedPageBreak/>
         <w:t xml:space="preserve">Git essaiera automatiquement de fusionner les modifications de la branche source dans la branche de destination. Si les modifications dans les deux branches ne créent pas de conflits, la fusion sera effectuée automatiquement. Si des conflits surviennent (lorsque Git ne peut pas déterminer comment fusionner automatiquement les modifications), vous devrez résoudre ces conflits manuellement en modifiant les fichiers en conflit et en utilisant la commande </w:t>
       </w:r>
       <w:r>
@@ -4988,6 +5415,7 @@
           <w:rFonts w:ascii="Segoe UI" w:hAnsi="Segoe UI" w:cs="Segoe UI"/>
           <w:color w:val="374151"/>
         </w:rPr>
+        <w:lastRenderedPageBreak/>
         <w:t>souhaité</w:t>
       </w:r>
       <w:proofErr w:type="gramEnd"/>
@@ -5057,7 +5485,6 @@
           <w:rFonts w:ascii="Segoe UI" w:hAnsi="Segoe UI" w:cs="Segoe UI"/>
           <w:color w:val="374151"/>
         </w:rPr>
-        <w:lastRenderedPageBreak/>
         <w:t xml:space="preserve">Cependant, il est important de noter que travailler dans un état détaché peut être risqué et peut causer des problèmes si vous n'êtes pas prudent. Les </w:t>
       </w:r>
       <w:proofErr w:type="spellStart"/>
@@ -5638,6 +6065,7 @@
           <w:sz w:val="32"/>
           <w:szCs w:val="32"/>
         </w:rPr>
+        <w:lastRenderedPageBreak/>
         <w:t>Référence</w:t>
       </w:r>
       <w:r>
@@ -5706,7 +6134,6 @@
           <w:szCs w:val="24"/>
           <w:lang w:eastAsia="fr-FR"/>
         </w:rPr>
-        <w:lastRenderedPageBreak/>
         <w:t xml:space="preserve">En Git, les références relatives </w:t>
       </w:r>
       <w:r>
@@ -7033,6 +7460,7 @@
           <w:bdr w:val="single" w:sz="2" w:space="0" w:color="D9D9E3" w:frame="1"/>
           <w:lang w:eastAsia="fr-FR"/>
         </w:rPr>
+        <w:lastRenderedPageBreak/>
         <w:t>HEAD~1</w:t>
       </w:r>
       <w:r>
@@ -7217,7 +7645,6 @@
           <w:bdr w:val="single" w:sz="2" w:space="0" w:color="D9D9E3" w:frame="1"/>
           <w:lang w:eastAsia="fr-FR"/>
         </w:rPr>
-        <w:lastRenderedPageBreak/>
         <w:t>C~3</w:t>
       </w:r>
       <w:r>
@@ -8492,6 +8919,991 @@
     </w:p>
     <w:p>
       <w:pPr>
+        <w:pStyle w:val="Paragraphedeliste"/>
+        <w:numPr>
+          <w:ilvl w:val="0"/>
+          <w:numId w:val="17"/>
+        </w:numPr>
+        <w:rPr>
+          <w:b/>
+          <w:bCs/>
+          <w:color w:val="00B050"/>
+          <w:sz w:val="32"/>
+          <w:szCs w:val="32"/>
+        </w:rPr>
+      </w:pPr>
+      <w:r>
+        <w:rPr>
+          <w:b/>
+          <w:bCs/>
+          <w:color w:val="00B050"/>
+          <w:sz w:val="32"/>
+          <w:szCs w:val="32"/>
+        </w:rPr>
+        <w:t xml:space="preserve">Annuler les changements en utilisant git reset et git </w:t>
+      </w:r>
+      <w:proofErr w:type="spellStart"/>
+      <w:r>
+        <w:rPr>
+          <w:b/>
+          <w:bCs/>
+          <w:color w:val="00B050"/>
+          <w:sz w:val="32"/>
+          <w:szCs w:val="32"/>
+        </w:rPr>
+        <w:t>revert</w:t>
+      </w:r>
+      <w:proofErr w:type="spellEnd"/>
+    </w:p>
+    <w:p>
+      <w:pPr>
+        <w:pStyle w:val="Paragraphedeliste"/>
+        <w:numPr>
+          <w:ilvl w:val="1"/>
+          <w:numId w:val="5"/>
+        </w:numPr>
+        <w:rPr>
+          <w:b/>
+          <w:bCs/>
+          <w:color w:val="00B050"/>
+          <w:sz w:val="32"/>
+          <w:szCs w:val="32"/>
+        </w:rPr>
+      </w:pPr>
+      <w:r>
+        <w:rPr>
+          <w:b/>
+          <w:bCs/>
+          <w:color w:val="00B050"/>
+          <w:sz w:val="32"/>
+          <w:szCs w:val="32"/>
+        </w:rPr>
+        <w:t>Git reset</w:t>
+      </w:r>
+    </w:p>
+    <w:p>
+      <w:pPr>
+        <w:pBdr>
+          <w:top w:val="single" w:sz="2" w:space="0" w:color="D9D9E3"/>
+          <w:left w:val="single" w:sz="2" w:space="0" w:color="D9D9E3"/>
+          <w:bottom w:val="single" w:sz="2" w:space="0" w:color="D9D9E3"/>
+          <w:right w:val="single" w:sz="2" w:space="0" w:color="D9D9E3"/>
+        </w:pBdr>
+        <w:shd w:val="clear" w:color="auto" w:fill="F7F7F8"/>
+        <w:spacing w:before="300" w:after="300" w:line="240" w:lineRule="auto"/>
+        <w:rPr>
+          <w:rFonts w:ascii="Segoe UI" w:eastAsia="Times New Roman" w:hAnsi="Segoe UI" w:cs="Segoe UI"/>
+          <w:color w:val="374151"/>
+          <w:sz w:val="24"/>
+          <w:szCs w:val="24"/>
+          <w:lang w:eastAsia="fr-FR"/>
+        </w:rPr>
+      </w:pPr>
+      <w:r>
+        <w:rPr>
+          <w:rFonts w:ascii="Segoe UI" w:eastAsia="Times New Roman" w:hAnsi="Segoe UI" w:cs="Segoe UI"/>
+          <w:color w:val="374151"/>
+          <w:sz w:val="24"/>
+          <w:szCs w:val="24"/>
+          <w:lang w:eastAsia="fr-FR"/>
+        </w:rPr>
+        <w:t xml:space="preserve">La commande </w:t>
+      </w:r>
+      <w:r>
+        <w:rPr>
+          <w:rFonts w:ascii="Ubuntu Mono" w:eastAsia="Times New Roman" w:hAnsi="Ubuntu Mono" w:cs="Courier New"/>
+          <w:b/>
+          <w:bCs/>
+          <w:color w:val="374151"/>
+          <w:sz w:val="21"/>
+          <w:szCs w:val="21"/>
+          <w:bdr w:val="single" w:sz="2" w:space="0" w:color="D9D9E3" w:frame="1"/>
+          <w:lang w:eastAsia="fr-FR"/>
+        </w:rPr>
+        <w:t>git reset</w:t>
+      </w:r>
+      <w:r>
+        <w:rPr>
+          <w:rFonts w:ascii="Segoe UI" w:eastAsia="Times New Roman" w:hAnsi="Segoe UI" w:cs="Segoe UI"/>
+          <w:color w:val="374151"/>
+          <w:sz w:val="24"/>
+          <w:szCs w:val="24"/>
+          <w:lang w:eastAsia="fr-FR"/>
+        </w:rPr>
+        <w:t xml:space="preserve"> est utilisée pour déplacer la branche courante (HEAD) et/ou l'index (zone de préparation) vers un commit spécifique, ce qui peut avoir un effet sur l'historique du dépôt et sur l'état des fichiers dans le répertoire de travail. Il existe trois principaux modes de réinitialisation : </w:t>
+      </w:r>
+      <w:r>
+        <w:rPr>
+          <w:rFonts w:ascii="Ubuntu Mono" w:eastAsia="Times New Roman" w:hAnsi="Ubuntu Mono" w:cs="Courier New"/>
+          <w:b/>
+          <w:bCs/>
+          <w:color w:val="374151"/>
+          <w:sz w:val="21"/>
+          <w:szCs w:val="21"/>
+          <w:bdr w:val="single" w:sz="2" w:space="0" w:color="D9D9E3" w:frame="1"/>
+          <w:lang w:eastAsia="fr-FR"/>
+        </w:rPr>
+        <w:t>--soft</w:t>
+      </w:r>
+      <w:r>
+        <w:rPr>
+          <w:rFonts w:ascii="Segoe UI" w:eastAsia="Times New Roman" w:hAnsi="Segoe UI" w:cs="Segoe UI"/>
+          <w:color w:val="374151"/>
+          <w:sz w:val="24"/>
+          <w:szCs w:val="24"/>
+          <w:lang w:eastAsia="fr-FR"/>
+        </w:rPr>
+        <w:t xml:space="preserve">, </w:t>
+      </w:r>
+      <w:r>
+        <w:rPr>
+          <w:rFonts w:ascii="Ubuntu Mono" w:eastAsia="Times New Roman" w:hAnsi="Ubuntu Mono" w:cs="Courier New"/>
+          <w:b/>
+          <w:bCs/>
+          <w:color w:val="374151"/>
+          <w:sz w:val="21"/>
+          <w:szCs w:val="21"/>
+          <w:bdr w:val="single" w:sz="2" w:space="0" w:color="D9D9E3" w:frame="1"/>
+          <w:lang w:eastAsia="fr-FR"/>
+        </w:rPr>
+        <w:t>--mixed</w:t>
+      </w:r>
+      <w:r>
+        <w:rPr>
+          <w:rFonts w:ascii="Segoe UI" w:eastAsia="Times New Roman" w:hAnsi="Segoe UI" w:cs="Segoe UI"/>
+          <w:color w:val="374151"/>
+          <w:sz w:val="24"/>
+          <w:szCs w:val="24"/>
+          <w:lang w:eastAsia="fr-FR"/>
+        </w:rPr>
+        <w:t xml:space="preserve"> (ou par défaut) et </w:t>
+      </w:r>
+      <w:r>
+        <w:rPr>
+          <w:rFonts w:ascii="Ubuntu Mono" w:eastAsia="Times New Roman" w:hAnsi="Ubuntu Mono" w:cs="Courier New"/>
+          <w:b/>
+          <w:bCs/>
+          <w:color w:val="374151"/>
+          <w:sz w:val="21"/>
+          <w:szCs w:val="21"/>
+          <w:bdr w:val="single" w:sz="2" w:space="0" w:color="D9D9E3" w:frame="1"/>
+          <w:lang w:eastAsia="fr-FR"/>
+        </w:rPr>
+        <w:t>--hard</w:t>
+      </w:r>
+      <w:r>
+        <w:rPr>
+          <w:rFonts w:ascii="Segoe UI" w:eastAsia="Times New Roman" w:hAnsi="Segoe UI" w:cs="Segoe UI"/>
+          <w:color w:val="374151"/>
+          <w:sz w:val="24"/>
+          <w:szCs w:val="24"/>
+          <w:lang w:eastAsia="fr-FR"/>
+        </w:rPr>
+        <w:t>.</w:t>
+      </w:r>
+    </w:p>
+    <w:p>
+      <w:pPr>
+        <w:numPr>
+          <w:ilvl w:val="0"/>
+          <w:numId w:val="28"/>
+        </w:numPr>
+        <w:pBdr>
+          <w:top w:val="single" w:sz="2" w:space="0" w:color="D9D9E3"/>
+          <w:left w:val="single" w:sz="2" w:space="5" w:color="D9D9E3"/>
+          <w:bottom w:val="single" w:sz="2" w:space="0" w:color="D9D9E3"/>
+          <w:right w:val="single" w:sz="2" w:space="0" w:color="D9D9E3"/>
+        </w:pBdr>
+        <w:shd w:val="clear" w:color="auto" w:fill="F7F7F8"/>
+        <w:spacing w:after="0" w:line="240" w:lineRule="auto"/>
+        <w:rPr>
+          <w:rFonts w:ascii="Segoe UI" w:eastAsia="Times New Roman" w:hAnsi="Segoe UI" w:cs="Segoe UI"/>
+          <w:color w:val="374151"/>
+          <w:sz w:val="24"/>
+          <w:szCs w:val="24"/>
+          <w:lang w:eastAsia="fr-FR"/>
+        </w:rPr>
+      </w:pPr>
+      <w:proofErr w:type="gramStart"/>
+      <w:r>
+        <w:rPr>
+          <w:rFonts w:ascii="Ubuntu Mono" w:eastAsia="Times New Roman" w:hAnsi="Ubuntu Mono" w:cs="Courier New"/>
+          <w:b/>
+          <w:bCs/>
+          <w:color w:val="374151"/>
+          <w:sz w:val="21"/>
+          <w:szCs w:val="21"/>
+          <w:bdr w:val="single" w:sz="2" w:space="0" w:color="D9D9E3" w:frame="1"/>
+          <w:lang w:eastAsia="fr-FR"/>
+        </w:rPr>
+        <w:t>git</w:t>
+      </w:r>
+      <w:proofErr w:type="gramEnd"/>
+      <w:r>
+        <w:rPr>
+          <w:rFonts w:ascii="Ubuntu Mono" w:eastAsia="Times New Roman" w:hAnsi="Ubuntu Mono" w:cs="Courier New"/>
+          <w:b/>
+          <w:bCs/>
+          <w:color w:val="374151"/>
+          <w:sz w:val="21"/>
+          <w:szCs w:val="21"/>
+          <w:bdr w:val="single" w:sz="2" w:space="0" w:color="D9D9E3" w:frame="1"/>
+          <w:lang w:eastAsia="fr-FR"/>
+        </w:rPr>
+        <w:t xml:space="preserve"> reset --soft</w:t>
+      </w:r>
+      <w:r>
+        <w:rPr>
+          <w:rFonts w:ascii="Segoe UI" w:eastAsia="Times New Roman" w:hAnsi="Segoe UI" w:cs="Segoe UI"/>
+          <w:color w:val="374151"/>
+          <w:sz w:val="24"/>
+          <w:szCs w:val="24"/>
+          <w:lang w:eastAsia="fr-FR"/>
+        </w:rPr>
+        <w:t xml:space="preserve"> : Lorsque vous utilisez cette option, Git déplace simplement la branche courante (HEAD) vers le commit spécifié sans modifier l'index ni le répertoire de travail. Cela signifie que les modifications de l'index et du répertoire de travail restent intactes et non confirmées. Cette option est souvent utilisée si vous voulez refaire un commit en utilisant les mêmes modifications. Vous pouvez alors réindexer les modifications et créer un nouveau commit.</w:t>
+      </w:r>
+    </w:p>
+    <w:p>
+      <w:pPr>
+        <w:numPr>
+          <w:ilvl w:val="0"/>
+          <w:numId w:val="28"/>
+        </w:numPr>
+        <w:pBdr>
+          <w:top w:val="single" w:sz="2" w:space="0" w:color="D9D9E3"/>
+          <w:left w:val="single" w:sz="2" w:space="5" w:color="D9D9E3"/>
+          <w:bottom w:val="single" w:sz="2" w:space="0" w:color="D9D9E3"/>
+          <w:right w:val="single" w:sz="2" w:space="0" w:color="D9D9E3"/>
+        </w:pBdr>
+        <w:shd w:val="clear" w:color="auto" w:fill="F7F7F8"/>
+        <w:spacing w:after="0" w:line="240" w:lineRule="auto"/>
+        <w:rPr>
+          <w:rFonts w:ascii="Segoe UI" w:eastAsia="Times New Roman" w:hAnsi="Segoe UI" w:cs="Segoe UI"/>
+          <w:color w:val="374151"/>
+          <w:sz w:val="24"/>
+          <w:szCs w:val="24"/>
+          <w:lang w:eastAsia="fr-FR"/>
+        </w:rPr>
+      </w:pPr>
+      <w:proofErr w:type="gramStart"/>
+      <w:r>
+        <w:rPr>
+          <w:rFonts w:ascii="Ubuntu Mono" w:eastAsia="Times New Roman" w:hAnsi="Ubuntu Mono" w:cs="Courier New"/>
+          <w:b/>
+          <w:bCs/>
+          <w:color w:val="374151"/>
+          <w:sz w:val="21"/>
+          <w:szCs w:val="21"/>
+          <w:bdr w:val="single" w:sz="2" w:space="0" w:color="D9D9E3" w:frame="1"/>
+          <w:lang w:eastAsia="fr-FR"/>
+        </w:rPr>
+        <w:lastRenderedPageBreak/>
+        <w:t>git</w:t>
+      </w:r>
+      <w:proofErr w:type="gramEnd"/>
+      <w:r>
+        <w:rPr>
+          <w:rFonts w:ascii="Ubuntu Mono" w:eastAsia="Times New Roman" w:hAnsi="Ubuntu Mono" w:cs="Courier New"/>
+          <w:b/>
+          <w:bCs/>
+          <w:color w:val="374151"/>
+          <w:sz w:val="21"/>
+          <w:szCs w:val="21"/>
+          <w:bdr w:val="single" w:sz="2" w:space="0" w:color="D9D9E3" w:frame="1"/>
+          <w:lang w:eastAsia="fr-FR"/>
+        </w:rPr>
+        <w:t xml:space="preserve"> reset --mixed</w:t>
+      </w:r>
+      <w:r>
+        <w:rPr>
+          <w:rFonts w:ascii="Segoe UI" w:eastAsia="Times New Roman" w:hAnsi="Segoe UI" w:cs="Segoe UI"/>
+          <w:b/>
+          <w:bCs/>
+          <w:color w:val="374151"/>
+          <w:sz w:val="24"/>
+          <w:szCs w:val="24"/>
+          <w:bdr w:val="single" w:sz="2" w:space="0" w:color="D9D9E3" w:frame="1"/>
+          <w:lang w:eastAsia="fr-FR"/>
+        </w:rPr>
+        <w:t xml:space="preserve"> (par défaut)</w:t>
+      </w:r>
+      <w:r>
+        <w:rPr>
+          <w:rFonts w:ascii="Segoe UI" w:eastAsia="Times New Roman" w:hAnsi="Segoe UI" w:cs="Segoe UI"/>
+          <w:color w:val="374151"/>
+          <w:sz w:val="24"/>
+          <w:szCs w:val="24"/>
+          <w:lang w:eastAsia="fr-FR"/>
+        </w:rPr>
+        <w:t xml:space="preserve"> : C'est le mode par défaut si vous n'indiquez pas explicitement l'option. Lorsque vous utilisez </w:t>
+      </w:r>
+      <w:r>
+        <w:rPr>
+          <w:rFonts w:ascii="Ubuntu Mono" w:eastAsia="Times New Roman" w:hAnsi="Ubuntu Mono" w:cs="Courier New"/>
+          <w:b/>
+          <w:bCs/>
+          <w:color w:val="374151"/>
+          <w:sz w:val="21"/>
+          <w:szCs w:val="21"/>
+          <w:bdr w:val="single" w:sz="2" w:space="0" w:color="D9D9E3" w:frame="1"/>
+          <w:lang w:eastAsia="fr-FR"/>
+        </w:rPr>
+        <w:t>--mixed</w:t>
+      </w:r>
+      <w:r>
+        <w:rPr>
+          <w:rFonts w:ascii="Segoe UI" w:eastAsia="Times New Roman" w:hAnsi="Segoe UI" w:cs="Segoe UI"/>
+          <w:color w:val="374151"/>
+          <w:sz w:val="24"/>
+          <w:szCs w:val="24"/>
+          <w:lang w:eastAsia="fr-FR"/>
+        </w:rPr>
+        <w:t xml:space="preserve">, Git déplace la branche courante (HEAD) vers le commit </w:t>
+      </w:r>
+      <w:proofErr w:type="gramStart"/>
+      <w:r>
+        <w:rPr>
+          <w:rFonts w:ascii="Segoe UI" w:eastAsia="Times New Roman" w:hAnsi="Segoe UI" w:cs="Segoe UI"/>
+          <w:color w:val="374151"/>
+          <w:sz w:val="24"/>
+          <w:szCs w:val="24"/>
+          <w:lang w:eastAsia="fr-FR"/>
+        </w:rPr>
+        <w:t>spécifié</w:t>
+      </w:r>
+      <w:proofErr w:type="gramEnd"/>
+      <w:r>
+        <w:rPr>
+          <w:rFonts w:ascii="Segoe UI" w:eastAsia="Times New Roman" w:hAnsi="Segoe UI" w:cs="Segoe UI"/>
+          <w:color w:val="374151"/>
+          <w:sz w:val="24"/>
+          <w:szCs w:val="24"/>
+          <w:lang w:eastAsia="fr-FR"/>
+        </w:rPr>
+        <w:t xml:space="preserve"> et réinitialise l'index pour correspondre à l'état du commit, mais il ne touche pas au répertoire de travail. Cela signifie que les modifications dans le répertoire de travail ne sont pas supprimées, mais elles ne sont pas incluses dans l'index pour le prochain commit. Vous devrez réindexer les modifications et créer un nouveau commit si vous le souhaitez.</w:t>
+      </w:r>
+    </w:p>
+    <w:p>
+      <w:pPr>
+        <w:numPr>
+          <w:ilvl w:val="0"/>
+          <w:numId w:val="28"/>
+        </w:numPr>
+        <w:pBdr>
+          <w:top w:val="single" w:sz="2" w:space="0" w:color="D9D9E3"/>
+          <w:left w:val="single" w:sz="2" w:space="5" w:color="D9D9E3"/>
+          <w:bottom w:val="single" w:sz="2" w:space="0" w:color="D9D9E3"/>
+          <w:right w:val="single" w:sz="2" w:space="0" w:color="D9D9E3"/>
+        </w:pBdr>
+        <w:shd w:val="clear" w:color="auto" w:fill="F7F7F8"/>
+        <w:spacing w:after="0" w:line="240" w:lineRule="auto"/>
+        <w:rPr>
+          <w:rFonts w:ascii="Segoe UI" w:eastAsia="Times New Roman" w:hAnsi="Segoe UI" w:cs="Segoe UI"/>
+          <w:color w:val="374151"/>
+          <w:sz w:val="24"/>
+          <w:szCs w:val="24"/>
+          <w:lang w:eastAsia="fr-FR"/>
+        </w:rPr>
+      </w:pPr>
+      <w:proofErr w:type="gramStart"/>
+      <w:r>
+        <w:rPr>
+          <w:rFonts w:ascii="Ubuntu Mono" w:eastAsia="Times New Roman" w:hAnsi="Ubuntu Mono" w:cs="Courier New"/>
+          <w:b/>
+          <w:bCs/>
+          <w:color w:val="374151"/>
+          <w:sz w:val="21"/>
+          <w:szCs w:val="21"/>
+          <w:bdr w:val="single" w:sz="2" w:space="0" w:color="D9D9E3" w:frame="1"/>
+          <w:lang w:eastAsia="fr-FR"/>
+        </w:rPr>
+        <w:t>git</w:t>
+      </w:r>
+      <w:proofErr w:type="gramEnd"/>
+      <w:r>
+        <w:rPr>
+          <w:rFonts w:ascii="Ubuntu Mono" w:eastAsia="Times New Roman" w:hAnsi="Ubuntu Mono" w:cs="Courier New"/>
+          <w:b/>
+          <w:bCs/>
+          <w:color w:val="374151"/>
+          <w:sz w:val="21"/>
+          <w:szCs w:val="21"/>
+          <w:bdr w:val="single" w:sz="2" w:space="0" w:color="D9D9E3" w:frame="1"/>
+          <w:lang w:eastAsia="fr-FR"/>
+        </w:rPr>
+        <w:t xml:space="preserve"> reset --hard</w:t>
+      </w:r>
+      <w:r>
+        <w:rPr>
+          <w:rFonts w:ascii="Segoe UI" w:eastAsia="Times New Roman" w:hAnsi="Segoe UI" w:cs="Segoe UI"/>
+          <w:color w:val="374151"/>
+          <w:sz w:val="24"/>
+          <w:szCs w:val="24"/>
+          <w:lang w:eastAsia="fr-FR"/>
+        </w:rPr>
+        <w:t xml:space="preserve"> : Cette option est la plus drastique. Lorsque vous utilisez </w:t>
+      </w:r>
+      <w:r>
+        <w:rPr>
+          <w:rFonts w:ascii="Ubuntu Mono" w:eastAsia="Times New Roman" w:hAnsi="Ubuntu Mono" w:cs="Courier New"/>
+          <w:b/>
+          <w:bCs/>
+          <w:color w:val="374151"/>
+          <w:sz w:val="21"/>
+          <w:szCs w:val="21"/>
+          <w:bdr w:val="single" w:sz="2" w:space="0" w:color="D9D9E3" w:frame="1"/>
+          <w:lang w:eastAsia="fr-FR"/>
+        </w:rPr>
+        <w:t>--hard</w:t>
+      </w:r>
+      <w:r>
+        <w:rPr>
+          <w:rFonts w:ascii="Segoe UI" w:eastAsia="Times New Roman" w:hAnsi="Segoe UI" w:cs="Segoe UI"/>
+          <w:color w:val="374151"/>
+          <w:sz w:val="24"/>
+          <w:szCs w:val="24"/>
+          <w:lang w:eastAsia="fr-FR"/>
+        </w:rPr>
+        <w:t xml:space="preserve">, Git déplace la branche courante (HEAD) vers le commit </w:t>
+      </w:r>
+      <w:proofErr w:type="gramStart"/>
+      <w:r>
+        <w:rPr>
+          <w:rFonts w:ascii="Segoe UI" w:eastAsia="Times New Roman" w:hAnsi="Segoe UI" w:cs="Segoe UI"/>
+          <w:color w:val="374151"/>
+          <w:sz w:val="24"/>
+          <w:szCs w:val="24"/>
+          <w:lang w:eastAsia="fr-FR"/>
+        </w:rPr>
+        <w:t>spécifié</w:t>
+      </w:r>
+      <w:proofErr w:type="gramEnd"/>
+      <w:r>
+        <w:rPr>
+          <w:rFonts w:ascii="Segoe UI" w:eastAsia="Times New Roman" w:hAnsi="Segoe UI" w:cs="Segoe UI"/>
+          <w:color w:val="374151"/>
+          <w:sz w:val="24"/>
+          <w:szCs w:val="24"/>
+          <w:lang w:eastAsia="fr-FR"/>
+        </w:rPr>
+        <w:t>, réinitialise l'index pour correspondre à l'état du commit et réinitialise également le répertoire de travail pour correspondre à l'état de l'index. Cela signifie que toutes les modifications non enregistrées dans l'index et le répertoire de travail seront perdues. Utilisez cette option avec précaution, car elle peut entraîner la perte de données non sauvegardées.</w:t>
+      </w:r>
+    </w:p>
+    <w:p>
+      <w:pPr>
+        <w:pBdr>
+          <w:top w:val="single" w:sz="2" w:space="0" w:color="D9D9E3"/>
+          <w:left w:val="single" w:sz="2" w:space="0" w:color="D9D9E3"/>
+          <w:bottom w:val="single" w:sz="2" w:space="0" w:color="D9D9E3"/>
+          <w:right w:val="single" w:sz="2" w:space="0" w:color="D9D9E3"/>
+        </w:pBdr>
+        <w:shd w:val="clear" w:color="auto" w:fill="F7F7F8"/>
+        <w:spacing w:before="300" w:after="300" w:line="240" w:lineRule="auto"/>
+        <w:rPr>
+          <w:rFonts w:ascii="Segoe UI" w:eastAsia="Times New Roman" w:hAnsi="Segoe UI" w:cs="Segoe UI"/>
+          <w:color w:val="374151"/>
+          <w:sz w:val="24"/>
+          <w:szCs w:val="24"/>
+          <w:lang w:eastAsia="fr-FR"/>
+        </w:rPr>
+      </w:pPr>
+      <w:r>
+        <w:rPr>
+          <w:rFonts w:ascii="Segoe UI" w:eastAsia="Times New Roman" w:hAnsi="Segoe UI" w:cs="Segoe UI"/>
+          <w:color w:val="374151"/>
+          <w:sz w:val="24"/>
+          <w:szCs w:val="24"/>
+          <w:lang w:eastAsia="fr-FR"/>
+        </w:rPr>
+        <w:t xml:space="preserve">Voici comment vous pourriez utiliser la commande </w:t>
+      </w:r>
+      <w:r>
+        <w:rPr>
+          <w:rFonts w:ascii="Ubuntu Mono" w:eastAsia="Times New Roman" w:hAnsi="Ubuntu Mono" w:cs="Courier New"/>
+          <w:b/>
+          <w:bCs/>
+          <w:color w:val="374151"/>
+          <w:sz w:val="21"/>
+          <w:szCs w:val="21"/>
+          <w:bdr w:val="single" w:sz="2" w:space="0" w:color="D9D9E3" w:frame="1"/>
+          <w:lang w:eastAsia="fr-FR"/>
+        </w:rPr>
+        <w:t>git reset</w:t>
+      </w:r>
+      <w:r>
+        <w:rPr>
+          <w:rFonts w:ascii="Segoe UI" w:eastAsia="Times New Roman" w:hAnsi="Segoe UI" w:cs="Segoe UI"/>
+          <w:color w:val="374151"/>
+          <w:sz w:val="24"/>
+          <w:szCs w:val="24"/>
+          <w:lang w:eastAsia="fr-FR"/>
+        </w:rPr>
+        <w:t xml:space="preserve"> avec les différentes options :</w:t>
+      </w:r>
+    </w:p>
+    <w:p>
+      <w:pPr>
+        <w:numPr>
+          <w:ilvl w:val="0"/>
+          <w:numId w:val="29"/>
+        </w:numPr>
+        <w:pBdr>
+          <w:top w:val="single" w:sz="2" w:space="0" w:color="D9D9E3"/>
+          <w:left w:val="single" w:sz="2" w:space="5" w:color="D9D9E3"/>
+          <w:bottom w:val="single" w:sz="2" w:space="0" w:color="D9D9E3"/>
+          <w:right w:val="single" w:sz="2" w:space="0" w:color="D9D9E3"/>
+        </w:pBdr>
+        <w:shd w:val="clear" w:color="auto" w:fill="F7F7F8"/>
+        <w:spacing w:after="0" w:line="240" w:lineRule="auto"/>
+        <w:rPr>
+          <w:rFonts w:ascii="Segoe UI" w:eastAsia="Times New Roman" w:hAnsi="Segoe UI" w:cs="Segoe UI"/>
+          <w:color w:val="374151"/>
+          <w:sz w:val="24"/>
+          <w:szCs w:val="24"/>
+          <w:lang w:eastAsia="fr-FR"/>
+        </w:rPr>
+      </w:pPr>
+      <w:proofErr w:type="gramStart"/>
+      <w:r>
+        <w:rPr>
+          <w:rFonts w:ascii="Ubuntu Mono" w:eastAsia="Times New Roman" w:hAnsi="Ubuntu Mono" w:cs="Courier New"/>
+          <w:b/>
+          <w:bCs/>
+          <w:color w:val="374151"/>
+          <w:sz w:val="21"/>
+          <w:szCs w:val="21"/>
+          <w:bdr w:val="single" w:sz="2" w:space="0" w:color="D9D9E3" w:frame="1"/>
+          <w:lang w:eastAsia="fr-FR"/>
+        </w:rPr>
+        <w:t>git</w:t>
+      </w:r>
+      <w:proofErr w:type="gramEnd"/>
+      <w:r>
+        <w:rPr>
+          <w:rFonts w:ascii="Ubuntu Mono" w:eastAsia="Times New Roman" w:hAnsi="Ubuntu Mono" w:cs="Courier New"/>
+          <w:b/>
+          <w:bCs/>
+          <w:color w:val="374151"/>
+          <w:sz w:val="21"/>
+          <w:szCs w:val="21"/>
+          <w:bdr w:val="single" w:sz="2" w:space="0" w:color="D9D9E3" w:frame="1"/>
+          <w:lang w:eastAsia="fr-FR"/>
+        </w:rPr>
+        <w:t xml:space="preserve"> reset --soft HEAD~1</w:t>
+      </w:r>
+      <w:r>
+        <w:rPr>
+          <w:rFonts w:ascii="Segoe UI" w:eastAsia="Times New Roman" w:hAnsi="Segoe UI" w:cs="Segoe UI"/>
+          <w:color w:val="374151"/>
+          <w:sz w:val="24"/>
+          <w:szCs w:val="24"/>
+          <w:lang w:eastAsia="fr-FR"/>
+        </w:rPr>
+        <w:t>: Annule le dernier commit tout en conservant les modifications dans l'index et le répertoire de travail.</w:t>
+      </w:r>
+    </w:p>
+    <w:p>
+      <w:pPr>
+        <w:numPr>
+          <w:ilvl w:val="0"/>
+          <w:numId w:val="29"/>
+        </w:numPr>
+        <w:pBdr>
+          <w:top w:val="single" w:sz="2" w:space="0" w:color="D9D9E3"/>
+          <w:left w:val="single" w:sz="2" w:space="5" w:color="D9D9E3"/>
+          <w:bottom w:val="single" w:sz="2" w:space="0" w:color="D9D9E3"/>
+          <w:right w:val="single" w:sz="2" w:space="0" w:color="D9D9E3"/>
+        </w:pBdr>
+        <w:shd w:val="clear" w:color="auto" w:fill="F7F7F8"/>
+        <w:spacing w:after="0" w:line="240" w:lineRule="auto"/>
+        <w:rPr>
+          <w:rFonts w:ascii="Segoe UI" w:eastAsia="Times New Roman" w:hAnsi="Segoe UI" w:cs="Segoe UI"/>
+          <w:color w:val="374151"/>
+          <w:sz w:val="24"/>
+          <w:szCs w:val="24"/>
+          <w:lang w:eastAsia="fr-FR"/>
+        </w:rPr>
+      </w:pPr>
+      <w:proofErr w:type="gramStart"/>
+      <w:r>
+        <w:rPr>
+          <w:rFonts w:ascii="Ubuntu Mono" w:eastAsia="Times New Roman" w:hAnsi="Ubuntu Mono" w:cs="Courier New"/>
+          <w:b/>
+          <w:bCs/>
+          <w:color w:val="374151"/>
+          <w:sz w:val="21"/>
+          <w:szCs w:val="21"/>
+          <w:bdr w:val="single" w:sz="2" w:space="0" w:color="D9D9E3" w:frame="1"/>
+          <w:lang w:eastAsia="fr-FR"/>
+        </w:rPr>
+        <w:t>git</w:t>
+      </w:r>
+      <w:proofErr w:type="gramEnd"/>
+      <w:r>
+        <w:rPr>
+          <w:rFonts w:ascii="Ubuntu Mono" w:eastAsia="Times New Roman" w:hAnsi="Ubuntu Mono" w:cs="Courier New"/>
+          <w:b/>
+          <w:bCs/>
+          <w:color w:val="374151"/>
+          <w:sz w:val="21"/>
+          <w:szCs w:val="21"/>
+          <w:bdr w:val="single" w:sz="2" w:space="0" w:color="D9D9E3" w:frame="1"/>
+          <w:lang w:eastAsia="fr-FR"/>
+        </w:rPr>
+        <w:t xml:space="preserve"> reset --mixed HEAD~1</w:t>
+      </w:r>
+      <w:r>
+        <w:rPr>
+          <w:rFonts w:ascii="Segoe UI" w:eastAsia="Times New Roman" w:hAnsi="Segoe UI" w:cs="Segoe UI"/>
+          <w:color w:val="374151"/>
+          <w:sz w:val="24"/>
+          <w:szCs w:val="24"/>
+          <w:lang w:eastAsia="fr-FR"/>
+        </w:rPr>
+        <w:t xml:space="preserve"> (ou simplement </w:t>
+      </w:r>
+      <w:r>
+        <w:rPr>
+          <w:rFonts w:ascii="Ubuntu Mono" w:eastAsia="Times New Roman" w:hAnsi="Ubuntu Mono" w:cs="Courier New"/>
+          <w:b/>
+          <w:bCs/>
+          <w:color w:val="374151"/>
+          <w:sz w:val="21"/>
+          <w:szCs w:val="21"/>
+          <w:bdr w:val="single" w:sz="2" w:space="0" w:color="D9D9E3" w:frame="1"/>
+          <w:lang w:eastAsia="fr-FR"/>
+        </w:rPr>
+        <w:t>git reset HEAD~1</w:t>
+      </w:r>
+      <w:r>
+        <w:rPr>
+          <w:rFonts w:ascii="Segoe UI" w:eastAsia="Times New Roman" w:hAnsi="Segoe UI" w:cs="Segoe UI"/>
+          <w:color w:val="374151"/>
+          <w:sz w:val="24"/>
+          <w:szCs w:val="24"/>
+          <w:lang w:eastAsia="fr-FR"/>
+        </w:rPr>
+        <w:t>): Annule le dernier commit et déplace les modifications de l'index vers le répertoire de travail.</w:t>
+      </w:r>
+    </w:p>
+    <w:p>
+      <w:pPr>
+        <w:numPr>
+          <w:ilvl w:val="0"/>
+          <w:numId w:val="29"/>
+        </w:numPr>
+        <w:pBdr>
+          <w:top w:val="single" w:sz="2" w:space="0" w:color="D9D9E3"/>
+          <w:left w:val="single" w:sz="2" w:space="5" w:color="D9D9E3"/>
+          <w:bottom w:val="single" w:sz="2" w:space="0" w:color="D9D9E3"/>
+          <w:right w:val="single" w:sz="2" w:space="0" w:color="D9D9E3"/>
+        </w:pBdr>
+        <w:shd w:val="clear" w:color="auto" w:fill="F7F7F8"/>
+        <w:spacing w:after="0" w:line="240" w:lineRule="auto"/>
+        <w:rPr>
+          <w:rFonts w:ascii="Segoe UI" w:eastAsia="Times New Roman" w:hAnsi="Segoe UI" w:cs="Segoe UI"/>
+          <w:color w:val="374151"/>
+          <w:sz w:val="24"/>
+          <w:szCs w:val="24"/>
+          <w:lang w:eastAsia="fr-FR"/>
+        </w:rPr>
+      </w:pPr>
+      <w:proofErr w:type="gramStart"/>
+      <w:r>
+        <w:rPr>
+          <w:rFonts w:ascii="Ubuntu Mono" w:eastAsia="Times New Roman" w:hAnsi="Ubuntu Mono" w:cs="Courier New"/>
+          <w:b/>
+          <w:bCs/>
+          <w:color w:val="374151"/>
+          <w:sz w:val="21"/>
+          <w:szCs w:val="21"/>
+          <w:bdr w:val="single" w:sz="2" w:space="0" w:color="D9D9E3" w:frame="1"/>
+          <w:lang w:eastAsia="fr-FR"/>
+        </w:rPr>
+        <w:t>git</w:t>
+      </w:r>
+      <w:proofErr w:type="gramEnd"/>
+      <w:r>
+        <w:rPr>
+          <w:rFonts w:ascii="Ubuntu Mono" w:eastAsia="Times New Roman" w:hAnsi="Ubuntu Mono" w:cs="Courier New"/>
+          <w:b/>
+          <w:bCs/>
+          <w:color w:val="374151"/>
+          <w:sz w:val="21"/>
+          <w:szCs w:val="21"/>
+          <w:bdr w:val="single" w:sz="2" w:space="0" w:color="D9D9E3" w:frame="1"/>
+          <w:lang w:eastAsia="fr-FR"/>
+        </w:rPr>
+        <w:t xml:space="preserve"> reset --hard HEAD~1</w:t>
+      </w:r>
+      <w:r>
+        <w:rPr>
+          <w:rFonts w:ascii="Segoe UI" w:eastAsia="Times New Roman" w:hAnsi="Segoe UI" w:cs="Segoe UI"/>
+          <w:color w:val="374151"/>
+          <w:sz w:val="24"/>
+          <w:szCs w:val="24"/>
+          <w:lang w:eastAsia="fr-FR"/>
+        </w:rPr>
+        <w:t>: Supprime complètement le dernier commit et toutes les modifications qu'il contenait.</w:t>
+      </w:r>
+    </w:p>
+    <w:p>
+      <w:pPr>
+        <w:pBdr>
+          <w:top w:val="single" w:sz="2" w:space="0" w:color="D9D9E3"/>
+          <w:left w:val="single" w:sz="2" w:space="0" w:color="D9D9E3"/>
+          <w:bottom w:val="single" w:sz="2" w:space="0" w:color="D9D9E3"/>
+          <w:right w:val="single" w:sz="2" w:space="0" w:color="D9D9E3"/>
+        </w:pBdr>
+        <w:shd w:val="clear" w:color="auto" w:fill="F7F7F8"/>
+        <w:spacing w:before="300" w:after="0" w:line="240" w:lineRule="auto"/>
+        <w:rPr>
+          <w:rFonts w:ascii="Segoe UI" w:eastAsia="Times New Roman" w:hAnsi="Segoe UI" w:cs="Segoe UI"/>
+          <w:color w:val="374151"/>
+          <w:sz w:val="24"/>
+          <w:szCs w:val="24"/>
+          <w:lang w:eastAsia="fr-FR"/>
+        </w:rPr>
+      </w:pPr>
+      <w:r>
+        <w:rPr>
+          <w:rFonts w:ascii="Segoe UI" w:eastAsia="Times New Roman" w:hAnsi="Segoe UI" w:cs="Segoe UI"/>
+          <w:color w:val="374151"/>
+          <w:sz w:val="24"/>
+          <w:szCs w:val="24"/>
+          <w:lang w:eastAsia="fr-FR"/>
+        </w:rPr>
+        <w:t xml:space="preserve">Assurez-vous de comprendre les conséquences de chaque option avant d'utiliser la commande </w:t>
+      </w:r>
+      <w:r>
+        <w:rPr>
+          <w:rFonts w:ascii="Ubuntu Mono" w:eastAsia="Times New Roman" w:hAnsi="Ubuntu Mono" w:cs="Courier New"/>
+          <w:b/>
+          <w:bCs/>
+          <w:color w:val="374151"/>
+          <w:sz w:val="21"/>
+          <w:szCs w:val="21"/>
+          <w:bdr w:val="single" w:sz="2" w:space="0" w:color="D9D9E3" w:frame="1"/>
+          <w:lang w:eastAsia="fr-FR"/>
+        </w:rPr>
+        <w:t>git reset</w:t>
+      </w:r>
+      <w:r>
+        <w:rPr>
+          <w:rFonts w:ascii="Segoe UI" w:eastAsia="Times New Roman" w:hAnsi="Segoe UI" w:cs="Segoe UI"/>
+          <w:color w:val="374151"/>
+          <w:sz w:val="24"/>
+          <w:szCs w:val="24"/>
+          <w:lang w:eastAsia="fr-FR"/>
+        </w:rPr>
+        <w:t>, car elle peut avoir un impact significatif sur votre historique et vos données.</w:t>
+      </w:r>
+    </w:p>
+    <w:p>
+      <w:pPr>
+        <w:rPr>
+          <w:b/>
+          <w:bCs/>
+          <w:color w:val="00B050"/>
+          <w:sz w:val="32"/>
+          <w:szCs w:val="32"/>
+        </w:rPr>
+      </w:pPr>
+    </w:p>
+    <w:p>
+      <w:pPr>
+        <w:pStyle w:val="Paragraphedeliste"/>
+        <w:numPr>
+          <w:ilvl w:val="1"/>
+          <w:numId w:val="5"/>
+        </w:numPr>
+        <w:rPr>
+          <w:b/>
+          <w:bCs/>
+          <w:color w:val="00B050"/>
+          <w:sz w:val="32"/>
+          <w:szCs w:val="32"/>
+        </w:rPr>
+      </w:pPr>
+      <w:r>
+        <w:rPr>
+          <w:b/>
+          <w:bCs/>
+          <w:color w:val="00B050"/>
+          <w:sz w:val="32"/>
+          <w:szCs w:val="32"/>
+        </w:rPr>
+        <w:t xml:space="preserve">Git </w:t>
+      </w:r>
+      <w:proofErr w:type="spellStart"/>
+      <w:r>
+        <w:rPr>
+          <w:b/>
+          <w:bCs/>
+          <w:color w:val="00B050"/>
+          <w:sz w:val="32"/>
+          <w:szCs w:val="32"/>
+        </w:rPr>
+        <w:t>revert</w:t>
+      </w:r>
+      <w:proofErr w:type="spellEnd"/>
+    </w:p>
+    <w:p>
+      <w:pPr>
+        <w:pStyle w:val="NormalWeb"/>
+        <w:pBdr>
+          <w:top w:val="single" w:sz="2" w:space="0" w:color="D9D9E3"/>
+          <w:left w:val="single" w:sz="2" w:space="0" w:color="D9D9E3"/>
+          <w:bottom w:val="single" w:sz="2" w:space="0" w:color="D9D9E3"/>
+          <w:right w:val="single" w:sz="2" w:space="0" w:color="D9D9E3"/>
+        </w:pBdr>
+        <w:shd w:val="clear" w:color="auto" w:fill="F7F7F8"/>
+        <w:spacing w:before="0" w:beforeAutospacing="0" w:after="300" w:afterAutospacing="0"/>
+        <w:rPr>
+          <w:rFonts w:ascii="Segoe UI" w:hAnsi="Segoe UI" w:cs="Segoe UI"/>
+          <w:color w:val="374151"/>
+        </w:rPr>
+      </w:pPr>
+      <w:proofErr w:type="gramStart"/>
+      <w:r>
+        <w:rPr>
+          <w:rStyle w:val="CodeHTML"/>
+          <w:rFonts w:ascii="Ubuntu Mono" w:hAnsi="Ubuntu Mono"/>
+          <w:b/>
+          <w:bCs/>
+          <w:color w:val="374151"/>
+          <w:sz w:val="21"/>
+          <w:szCs w:val="21"/>
+          <w:bdr w:val="single" w:sz="2" w:space="0" w:color="D9D9E3" w:frame="1"/>
+        </w:rPr>
+        <w:t>git</w:t>
+      </w:r>
+      <w:proofErr w:type="gramEnd"/>
+      <w:r>
+        <w:rPr>
+          <w:rStyle w:val="CodeHTML"/>
+          <w:rFonts w:ascii="Ubuntu Mono" w:hAnsi="Ubuntu Mono"/>
+          <w:b/>
+          <w:bCs/>
+          <w:color w:val="374151"/>
+          <w:sz w:val="21"/>
+          <w:szCs w:val="21"/>
+          <w:bdr w:val="single" w:sz="2" w:space="0" w:color="D9D9E3" w:frame="1"/>
+        </w:rPr>
+        <w:t xml:space="preserve"> </w:t>
+      </w:r>
+      <w:proofErr w:type="spellStart"/>
+      <w:r>
+        <w:rPr>
+          <w:rStyle w:val="CodeHTML"/>
+          <w:rFonts w:ascii="Ubuntu Mono" w:hAnsi="Ubuntu Mono"/>
+          <w:b/>
+          <w:bCs/>
+          <w:color w:val="374151"/>
+          <w:sz w:val="21"/>
+          <w:szCs w:val="21"/>
+          <w:bdr w:val="single" w:sz="2" w:space="0" w:color="D9D9E3" w:frame="1"/>
+        </w:rPr>
+        <w:t>revert</w:t>
+      </w:r>
+      <w:proofErr w:type="spellEnd"/>
+      <w:r>
+        <w:rPr>
+          <w:rFonts w:ascii="Segoe UI" w:hAnsi="Segoe UI" w:cs="Segoe UI"/>
+          <w:color w:val="374151"/>
+        </w:rPr>
+        <w:t xml:space="preserve"> est une commande Git qui permet de créer un nouveau commit qui annule les modifications apportées par un ou plusieurs </w:t>
+      </w:r>
+      <w:proofErr w:type="spellStart"/>
+      <w:r>
+        <w:rPr>
+          <w:rFonts w:ascii="Segoe UI" w:hAnsi="Segoe UI" w:cs="Segoe UI"/>
+          <w:color w:val="374151"/>
+        </w:rPr>
+        <w:t>commits</w:t>
+      </w:r>
+      <w:proofErr w:type="spellEnd"/>
+      <w:r>
+        <w:rPr>
+          <w:rFonts w:ascii="Segoe UI" w:hAnsi="Segoe UI" w:cs="Segoe UI"/>
+          <w:color w:val="374151"/>
+        </w:rPr>
+        <w:t xml:space="preserve"> antérieurs. Contrairement à </w:t>
+      </w:r>
+      <w:r>
+        <w:rPr>
+          <w:rStyle w:val="CodeHTML"/>
+          <w:rFonts w:ascii="Ubuntu Mono" w:hAnsi="Ubuntu Mono"/>
+          <w:b/>
+          <w:bCs/>
+          <w:color w:val="374151"/>
+          <w:sz w:val="21"/>
+          <w:szCs w:val="21"/>
+          <w:bdr w:val="single" w:sz="2" w:space="0" w:color="D9D9E3" w:frame="1"/>
+        </w:rPr>
+        <w:t>git reset</w:t>
+      </w:r>
+      <w:r>
+        <w:rPr>
+          <w:rFonts w:ascii="Segoe UI" w:hAnsi="Segoe UI" w:cs="Segoe UI"/>
+          <w:color w:val="374151"/>
+        </w:rPr>
+        <w:t xml:space="preserve"> qui modifie l'historique existant en déplaçant les branches, </w:t>
+      </w:r>
+      <w:r>
+        <w:rPr>
+          <w:rStyle w:val="CodeHTML"/>
+          <w:rFonts w:ascii="Ubuntu Mono" w:hAnsi="Ubuntu Mono"/>
+          <w:b/>
+          <w:bCs/>
+          <w:color w:val="374151"/>
+          <w:sz w:val="21"/>
+          <w:szCs w:val="21"/>
+          <w:bdr w:val="single" w:sz="2" w:space="0" w:color="D9D9E3" w:frame="1"/>
+        </w:rPr>
+        <w:t xml:space="preserve">git </w:t>
+      </w:r>
+      <w:proofErr w:type="spellStart"/>
+      <w:r>
+        <w:rPr>
+          <w:rStyle w:val="CodeHTML"/>
+          <w:rFonts w:ascii="Ubuntu Mono" w:hAnsi="Ubuntu Mono"/>
+          <w:b/>
+          <w:bCs/>
+          <w:color w:val="374151"/>
+          <w:sz w:val="21"/>
+          <w:szCs w:val="21"/>
+          <w:bdr w:val="single" w:sz="2" w:space="0" w:color="D9D9E3" w:frame="1"/>
+        </w:rPr>
+        <w:t>revert</w:t>
+      </w:r>
+      <w:proofErr w:type="spellEnd"/>
+      <w:r>
+        <w:rPr>
+          <w:rFonts w:ascii="Segoe UI" w:hAnsi="Segoe UI" w:cs="Segoe UI"/>
+          <w:color w:val="374151"/>
+        </w:rPr>
+        <w:t xml:space="preserve"> agit en ajoutant de nouveaux </w:t>
+      </w:r>
+      <w:proofErr w:type="spellStart"/>
+      <w:r>
+        <w:rPr>
+          <w:rFonts w:ascii="Segoe UI" w:hAnsi="Segoe UI" w:cs="Segoe UI"/>
+          <w:color w:val="374151"/>
+        </w:rPr>
+        <w:t>commits</w:t>
+      </w:r>
+      <w:proofErr w:type="spellEnd"/>
+      <w:r>
+        <w:rPr>
+          <w:rFonts w:ascii="Segoe UI" w:hAnsi="Segoe UI" w:cs="Segoe UI"/>
+          <w:color w:val="374151"/>
+        </w:rPr>
+        <w:t xml:space="preserve"> pour annuler les changements spécifiques. Cela permet de conserver l'historique d'origine du dépôt tout en indiquant clairement les modifications annulées.</w:t>
+      </w:r>
+    </w:p>
+    <w:p>
+      <w:pPr>
         <w:pStyle w:val="NormalWeb"/>
         <w:pBdr>
           <w:top w:val="single" w:sz="2" w:space="0" w:color="D9D9E3"/>
@@ -8506,6 +9918,1567 @@
           <w:color w:val="374151"/>
         </w:rPr>
       </w:pPr>
+      <w:r>
+        <w:rPr>
+          <w:rFonts w:ascii="Segoe UI" w:hAnsi="Segoe UI" w:cs="Segoe UI"/>
+          <w:color w:val="374151"/>
+        </w:rPr>
+        <w:t xml:space="preserve">Voici comment fonctionne </w:t>
+      </w:r>
+      <w:r>
+        <w:rPr>
+          <w:rStyle w:val="CodeHTML"/>
+          <w:rFonts w:ascii="Ubuntu Mono" w:hAnsi="Ubuntu Mono"/>
+          <w:b/>
+          <w:bCs/>
+          <w:color w:val="374151"/>
+          <w:sz w:val="21"/>
+          <w:szCs w:val="21"/>
+          <w:bdr w:val="single" w:sz="2" w:space="0" w:color="D9D9E3" w:frame="1"/>
+        </w:rPr>
+        <w:t xml:space="preserve">git </w:t>
+      </w:r>
+      <w:proofErr w:type="spellStart"/>
+      <w:r>
+        <w:rPr>
+          <w:rStyle w:val="CodeHTML"/>
+          <w:rFonts w:ascii="Ubuntu Mono" w:hAnsi="Ubuntu Mono"/>
+          <w:b/>
+          <w:bCs/>
+          <w:color w:val="374151"/>
+          <w:sz w:val="21"/>
+          <w:szCs w:val="21"/>
+          <w:bdr w:val="single" w:sz="2" w:space="0" w:color="D9D9E3" w:frame="1"/>
+        </w:rPr>
+        <w:t>revert</w:t>
+      </w:r>
+      <w:proofErr w:type="spellEnd"/>
+      <w:r>
+        <w:rPr>
+          <w:rFonts w:ascii="Segoe UI" w:hAnsi="Segoe UI" w:cs="Segoe UI"/>
+          <w:color w:val="374151"/>
+        </w:rPr>
+        <w:t xml:space="preserve"> en détail :</w:t>
+      </w:r>
+    </w:p>
+    <w:p>
+      <w:pPr>
+        <w:pStyle w:val="NormalWeb"/>
+        <w:numPr>
+          <w:ilvl w:val="0"/>
+          <w:numId w:val="30"/>
+        </w:numPr>
+        <w:pBdr>
+          <w:top w:val="single" w:sz="2" w:space="0" w:color="D9D9E3"/>
+          <w:left w:val="single" w:sz="2" w:space="5" w:color="D9D9E3"/>
+          <w:bottom w:val="single" w:sz="2" w:space="0" w:color="D9D9E3"/>
+          <w:right w:val="single" w:sz="2" w:space="0" w:color="D9D9E3"/>
+        </w:pBdr>
+        <w:shd w:val="clear" w:color="auto" w:fill="F7F7F8"/>
+        <w:spacing w:before="0" w:beforeAutospacing="0" w:after="0" w:afterAutospacing="0"/>
+        <w:rPr>
+          <w:rFonts w:ascii="Segoe UI" w:hAnsi="Segoe UI" w:cs="Segoe UI"/>
+          <w:color w:val="374151"/>
+        </w:rPr>
+      </w:pPr>
+      <w:r>
+        <w:rPr>
+          <w:rStyle w:val="lev"/>
+          <w:rFonts w:ascii="Segoe UI" w:hAnsi="Segoe UI" w:cs="Segoe UI"/>
+          <w:color w:val="374151"/>
+          <w:bdr w:val="single" w:sz="2" w:space="0" w:color="D9D9E3" w:frame="1"/>
+        </w:rPr>
+        <w:t xml:space="preserve">Identifier les </w:t>
+      </w:r>
+      <w:proofErr w:type="spellStart"/>
+      <w:r>
+        <w:rPr>
+          <w:rStyle w:val="lev"/>
+          <w:rFonts w:ascii="Segoe UI" w:hAnsi="Segoe UI" w:cs="Segoe UI"/>
+          <w:color w:val="374151"/>
+          <w:bdr w:val="single" w:sz="2" w:space="0" w:color="D9D9E3" w:frame="1"/>
+        </w:rPr>
+        <w:t>commits</w:t>
+      </w:r>
+      <w:proofErr w:type="spellEnd"/>
+      <w:r>
+        <w:rPr>
+          <w:rStyle w:val="lev"/>
+          <w:rFonts w:ascii="Segoe UI" w:hAnsi="Segoe UI" w:cs="Segoe UI"/>
+          <w:color w:val="374151"/>
+          <w:bdr w:val="single" w:sz="2" w:space="0" w:color="D9D9E3" w:frame="1"/>
+        </w:rPr>
+        <w:t xml:space="preserve"> à annuler</w:t>
+      </w:r>
+      <w:r>
+        <w:rPr>
+          <w:rFonts w:ascii="Segoe UI" w:hAnsi="Segoe UI" w:cs="Segoe UI"/>
+          <w:color w:val="374151"/>
+        </w:rPr>
+        <w:t xml:space="preserve"> : Tout d'abord, vous devez identifier les </w:t>
+      </w:r>
+      <w:proofErr w:type="spellStart"/>
+      <w:r>
+        <w:rPr>
+          <w:rFonts w:ascii="Segoe UI" w:hAnsi="Segoe UI" w:cs="Segoe UI"/>
+          <w:color w:val="374151"/>
+        </w:rPr>
+        <w:t>commits</w:t>
+      </w:r>
+      <w:proofErr w:type="spellEnd"/>
+      <w:r>
+        <w:rPr>
+          <w:rFonts w:ascii="Segoe UI" w:hAnsi="Segoe UI" w:cs="Segoe UI"/>
+          <w:color w:val="374151"/>
+        </w:rPr>
+        <w:t xml:space="preserve"> que vous souhaitez annuler. Vous pouvez spécifier un seul commit ou </w:t>
+      </w:r>
+      <w:r>
+        <w:rPr>
+          <w:rFonts w:ascii="Segoe UI" w:hAnsi="Segoe UI" w:cs="Segoe UI"/>
+          <w:color w:val="374151"/>
+        </w:rPr>
+        <w:lastRenderedPageBreak/>
+        <w:t xml:space="preserve">une plage de </w:t>
+      </w:r>
+      <w:proofErr w:type="spellStart"/>
+      <w:r>
+        <w:rPr>
+          <w:rFonts w:ascii="Segoe UI" w:hAnsi="Segoe UI" w:cs="Segoe UI"/>
+          <w:color w:val="374151"/>
+        </w:rPr>
+        <w:t>commits</w:t>
+      </w:r>
+      <w:proofErr w:type="spellEnd"/>
+      <w:r>
+        <w:rPr>
+          <w:rFonts w:ascii="Segoe UI" w:hAnsi="Segoe UI" w:cs="Segoe UI"/>
+          <w:color w:val="374151"/>
+        </w:rPr>
+        <w:t xml:space="preserve"> à l'aide de leurs identifiants de commit (hash) ou d'autres références.</w:t>
+      </w:r>
+    </w:p>
+    <w:p>
+      <w:pPr>
+        <w:pStyle w:val="NormalWeb"/>
+        <w:numPr>
+          <w:ilvl w:val="0"/>
+          <w:numId w:val="30"/>
+        </w:numPr>
+        <w:pBdr>
+          <w:top w:val="single" w:sz="2" w:space="0" w:color="D9D9E3"/>
+          <w:left w:val="single" w:sz="2" w:space="5" w:color="D9D9E3"/>
+          <w:bottom w:val="single" w:sz="2" w:space="0" w:color="D9D9E3"/>
+          <w:right w:val="single" w:sz="2" w:space="0" w:color="D9D9E3"/>
+        </w:pBdr>
+        <w:shd w:val="clear" w:color="auto" w:fill="F7F7F8"/>
+        <w:spacing w:before="0" w:beforeAutospacing="0" w:after="0" w:afterAutospacing="0"/>
+        <w:rPr>
+          <w:rFonts w:ascii="Segoe UI" w:hAnsi="Segoe UI" w:cs="Segoe UI"/>
+          <w:color w:val="374151"/>
+        </w:rPr>
+      </w:pPr>
+      <w:r>
+        <w:rPr>
+          <w:rStyle w:val="lev"/>
+          <w:rFonts w:ascii="Segoe UI" w:hAnsi="Segoe UI" w:cs="Segoe UI"/>
+          <w:color w:val="374151"/>
+          <w:bdr w:val="single" w:sz="2" w:space="0" w:color="D9D9E3" w:frame="1"/>
+        </w:rPr>
+        <w:t>Exécution de la commande</w:t>
+      </w:r>
+      <w:r>
+        <w:rPr>
+          <w:rFonts w:ascii="Segoe UI" w:hAnsi="Segoe UI" w:cs="Segoe UI"/>
+          <w:color w:val="374151"/>
+        </w:rPr>
+        <w:t xml:space="preserve"> : Une fois les </w:t>
+      </w:r>
+      <w:proofErr w:type="spellStart"/>
+      <w:r>
+        <w:rPr>
+          <w:rFonts w:ascii="Segoe UI" w:hAnsi="Segoe UI" w:cs="Segoe UI"/>
+          <w:color w:val="374151"/>
+        </w:rPr>
+        <w:t>commits</w:t>
+      </w:r>
+      <w:proofErr w:type="spellEnd"/>
+      <w:r>
+        <w:rPr>
+          <w:rFonts w:ascii="Segoe UI" w:hAnsi="Segoe UI" w:cs="Segoe UI"/>
+          <w:color w:val="374151"/>
+        </w:rPr>
+        <w:t xml:space="preserve"> ciblés identifiés, vous pouvez exécuter la commande </w:t>
+      </w:r>
+      <w:r>
+        <w:rPr>
+          <w:rStyle w:val="CodeHTML"/>
+          <w:rFonts w:ascii="Ubuntu Mono" w:hAnsi="Ubuntu Mono"/>
+          <w:b/>
+          <w:bCs/>
+          <w:color w:val="374151"/>
+          <w:sz w:val="21"/>
+          <w:szCs w:val="21"/>
+          <w:bdr w:val="single" w:sz="2" w:space="0" w:color="D9D9E3" w:frame="1"/>
+        </w:rPr>
+        <w:t xml:space="preserve">git </w:t>
+      </w:r>
+      <w:proofErr w:type="spellStart"/>
+      <w:r>
+        <w:rPr>
+          <w:rStyle w:val="CodeHTML"/>
+          <w:rFonts w:ascii="Ubuntu Mono" w:hAnsi="Ubuntu Mono"/>
+          <w:b/>
+          <w:bCs/>
+          <w:color w:val="374151"/>
+          <w:sz w:val="21"/>
+          <w:szCs w:val="21"/>
+          <w:bdr w:val="single" w:sz="2" w:space="0" w:color="D9D9E3" w:frame="1"/>
+        </w:rPr>
+        <w:t>revert</w:t>
+      </w:r>
+      <w:proofErr w:type="spellEnd"/>
+      <w:r>
+        <w:rPr>
+          <w:rFonts w:ascii="Segoe UI" w:hAnsi="Segoe UI" w:cs="Segoe UI"/>
+          <w:color w:val="374151"/>
+        </w:rPr>
+        <w:t>. Par exemple :</w:t>
+      </w:r>
+      <w:r>
+        <w:rPr>
+          <w:rFonts w:ascii="Segoe UI" w:hAnsi="Segoe UI" w:cs="Segoe UI"/>
+          <w:color w:val="374151"/>
+        </w:rPr>
+        <w:t xml:space="preserve"> </w:t>
+      </w:r>
+      <w:r>
+        <w:rPr>
+          <w:rFonts w:ascii="Ubuntu Mono" w:hAnsi="Ubuntu Mono"/>
+          <w:color w:val="FFFFFF"/>
+          <w:sz w:val="21"/>
+          <w:szCs w:val="21"/>
+          <w:shd w:val="clear" w:color="auto" w:fill="000000"/>
+        </w:rPr>
+        <w:t xml:space="preserve">git </w:t>
+      </w:r>
+      <w:proofErr w:type="spellStart"/>
+      <w:r>
+        <w:rPr>
+          <w:rFonts w:ascii="Ubuntu Mono" w:hAnsi="Ubuntu Mono"/>
+          <w:color w:val="FFFFFF"/>
+          <w:sz w:val="21"/>
+          <w:szCs w:val="21"/>
+          <w:shd w:val="clear" w:color="auto" w:fill="000000"/>
+        </w:rPr>
+        <w:t>revert</w:t>
+      </w:r>
+      <w:proofErr w:type="spellEnd"/>
+      <w:r>
+        <w:rPr>
+          <w:rFonts w:ascii="Ubuntu Mono" w:hAnsi="Ubuntu Mono"/>
+          <w:color w:val="FFFFFF"/>
+          <w:sz w:val="21"/>
+          <w:szCs w:val="21"/>
+          <w:shd w:val="clear" w:color="auto" w:fill="000000"/>
+        </w:rPr>
+        <w:t xml:space="preserve"> &lt;commit1&gt; &lt;commit2&gt; ...</w:t>
+      </w:r>
+    </w:p>
+    <w:p>
+      <w:pPr>
+        <w:pStyle w:val="NormalWeb"/>
+        <w:pBdr>
+          <w:top w:val="single" w:sz="2" w:space="0" w:color="D9D9E3"/>
+          <w:left w:val="single" w:sz="2" w:space="5" w:color="D9D9E3"/>
+          <w:bottom w:val="single" w:sz="2" w:space="0" w:color="D9D9E3"/>
+          <w:right w:val="single" w:sz="2" w:space="0" w:color="D9D9E3"/>
+        </w:pBdr>
+        <w:shd w:val="clear" w:color="auto" w:fill="F7F7F8"/>
+        <w:spacing w:before="0" w:beforeAutospacing="0" w:after="0" w:afterAutospacing="0"/>
+        <w:rPr>
+          <w:rFonts w:ascii="Segoe UI" w:hAnsi="Segoe UI" w:cs="Segoe UI"/>
+          <w:color w:val="374151"/>
+          <w:shd w:val="clear" w:color="auto" w:fill="F7F7F8"/>
+        </w:rPr>
+      </w:pPr>
+      <w:r>
+        <w:rPr>
+          <w:rFonts w:ascii="Segoe UI" w:hAnsi="Segoe UI" w:cs="Segoe UI"/>
+          <w:color w:val="374151"/>
+          <w:shd w:val="clear" w:color="auto" w:fill="F7F7F8"/>
+        </w:rPr>
+        <w:t xml:space="preserve">Remplacez </w:t>
+      </w:r>
+      <w:r>
+        <w:rPr>
+          <w:rStyle w:val="CodeHTML"/>
+          <w:rFonts w:ascii="Ubuntu Mono" w:hAnsi="Ubuntu Mono"/>
+          <w:b/>
+          <w:bCs/>
+          <w:sz w:val="21"/>
+          <w:szCs w:val="21"/>
+          <w:bdr w:val="single" w:sz="2" w:space="0" w:color="D9D9E3" w:frame="1"/>
+          <w:shd w:val="clear" w:color="auto" w:fill="F7F7F8"/>
+        </w:rPr>
+        <w:t>&lt;commit1&gt;</w:t>
+      </w:r>
+      <w:r>
+        <w:rPr>
+          <w:rFonts w:ascii="Segoe UI" w:hAnsi="Segoe UI" w:cs="Segoe UI"/>
+          <w:color w:val="374151"/>
+          <w:shd w:val="clear" w:color="auto" w:fill="F7F7F8"/>
+        </w:rPr>
+        <w:t xml:space="preserve">, </w:t>
+      </w:r>
+      <w:r>
+        <w:rPr>
+          <w:rStyle w:val="CodeHTML"/>
+          <w:rFonts w:ascii="Ubuntu Mono" w:hAnsi="Ubuntu Mono"/>
+          <w:b/>
+          <w:bCs/>
+          <w:sz w:val="21"/>
+          <w:szCs w:val="21"/>
+          <w:bdr w:val="single" w:sz="2" w:space="0" w:color="D9D9E3" w:frame="1"/>
+          <w:shd w:val="clear" w:color="auto" w:fill="F7F7F8"/>
+        </w:rPr>
+        <w:t>&lt;commit2&gt;</w:t>
+      </w:r>
+      <w:r>
+        <w:rPr>
+          <w:rFonts w:ascii="Segoe UI" w:hAnsi="Segoe UI" w:cs="Segoe UI"/>
+          <w:color w:val="374151"/>
+          <w:shd w:val="clear" w:color="auto" w:fill="F7F7F8"/>
+        </w:rPr>
+        <w:t xml:space="preserve">, etc., par les identifiants des </w:t>
+      </w:r>
+      <w:proofErr w:type="spellStart"/>
+      <w:r>
+        <w:rPr>
+          <w:rFonts w:ascii="Segoe UI" w:hAnsi="Segoe UI" w:cs="Segoe UI"/>
+          <w:color w:val="374151"/>
+          <w:shd w:val="clear" w:color="auto" w:fill="F7F7F8"/>
+        </w:rPr>
+        <w:t>commits</w:t>
+      </w:r>
+      <w:proofErr w:type="spellEnd"/>
+      <w:r>
+        <w:rPr>
+          <w:rFonts w:ascii="Segoe UI" w:hAnsi="Segoe UI" w:cs="Segoe UI"/>
+          <w:color w:val="374151"/>
+          <w:shd w:val="clear" w:color="auto" w:fill="F7F7F8"/>
+        </w:rPr>
+        <w:t xml:space="preserve"> que vous souhaitez annuler.</w:t>
+      </w:r>
+    </w:p>
+    <w:p>
+      <w:pPr>
+        <w:pStyle w:val="NormalWeb"/>
+        <w:numPr>
+          <w:ilvl w:val="0"/>
+          <w:numId w:val="30"/>
+        </w:numPr>
+        <w:pBdr>
+          <w:top w:val="single" w:sz="2" w:space="0" w:color="D9D9E3"/>
+          <w:left w:val="single" w:sz="2" w:space="5" w:color="D9D9E3"/>
+          <w:bottom w:val="single" w:sz="2" w:space="0" w:color="D9D9E3"/>
+          <w:right w:val="single" w:sz="2" w:space="0" w:color="D9D9E3"/>
+        </w:pBdr>
+        <w:shd w:val="clear" w:color="auto" w:fill="F7F7F8"/>
+        <w:spacing w:before="0" w:beforeAutospacing="0" w:after="0" w:afterAutospacing="0"/>
+        <w:rPr>
+          <w:rFonts w:ascii="Segoe UI" w:hAnsi="Segoe UI" w:cs="Segoe UI"/>
+          <w:color w:val="374151"/>
+        </w:rPr>
+      </w:pPr>
+      <w:r>
+        <w:rPr>
+          <w:rStyle w:val="lev"/>
+          <w:rFonts w:ascii="Segoe UI" w:hAnsi="Segoe UI" w:cs="Segoe UI"/>
+          <w:color w:val="374151"/>
+          <w:bdr w:val="single" w:sz="2" w:space="0" w:color="D9D9E3" w:frame="1"/>
+        </w:rPr>
+        <w:t>Résolution de conflits</w:t>
+      </w:r>
+      <w:r>
+        <w:rPr>
+          <w:rFonts w:ascii="Segoe UI" w:hAnsi="Segoe UI" w:cs="Segoe UI"/>
+          <w:color w:val="374151"/>
+        </w:rPr>
+        <w:t xml:space="preserve"> : Il est possible que des conflits surviennent lorsque Git tente d'appliquer l'annulation des modifications sur le code actuel. Si cela se produit, vous devrez résoudre les conflits manuellement en modifiant les fichiers concernés. Après la résolution des conflits, vous devez utiliser </w:t>
+      </w:r>
+      <w:r>
+        <w:rPr>
+          <w:rStyle w:val="CodeHTML"/>
+          <w:rFonts w:ascii="Ubuntu Mono" w:hAnsi="Ubuntu Mono"/>
+          <w:b/>
+          <w:bCs/>
+          <w:color w:val="374151"/>
+          <w:sz w:val="21"/>
+          <w:szCs w:val="21"/>
+          <w:bdr w:val="single" w:sz="2" w:space="0" w:color="D9D9E3" w:frame="1"/>
+        </w:rPr>
+        <w:t xml:space="preserve">git </w:t>
+      </w:r>
+      <w:proofErr w:type="spellStart"/>
+      <w:r>
+        <w:rPr>
+          <w:rStyle w:val="CodeHTML"/>
+          <w:rFonts w:ascii="Ubuntu Mono" w:hAnsi="Ubuntu Mono"/>
+          <w:b/>
+          <w:bCs/>
+          <w:color w:val="374151"/>
+          <w:sz w:val="21"/>
+          <w:szCs w:val="21"/>
+          <w:bdr w:val="single" w:sz="2" w:space="0" w:color="D9D9E3" w:frame="1"/>
+        </w:rPr>
+        <w:t>add</w:t>
+      </w:r>
+      <w:proofErr w:type="spellEnd"/>
+      <w:r>
+        <w:rPr>
+          <w:rFonts w:ascii="Segoe UI" w:hAnsi="Segoe UI" w:cs="Segoe UI"/>
+          <w:color w:val="374151"/>
+        </w:rPr>
+        <w:t xml:space="preserve"> pour indiquer à Git que les conflits sont résolus.</w:t>
+      </w:r>
+    </w:p>
+    <w:p>
+      <w:pPr>
+        <w:pStyle w:val="NormalWeb"/>
+        <w:numPr>
+          <w:ilvl w:val="0"/>
+          <w:numId w:val="30"/>
+        </w:numPr>
+        <w:pBdr>
+          <w:top w:val="single" w:sz="2" w:space="0" w:color="D9D9E3"/>
+          <w:left w:val="single" w:sz="2" w:space="5" w:color="D9D9E3"/>
+          <w:bottom w:val="single" w:sz="2" w:space="0" w:color="D9D9E3"/>
+          <w:right w:val="single" w:sz="2" w:space="0" w:color="D9D9E3"/>
+        </w:pBdr>
+        <w:shd w:val="clear" w:color="auto" w:fill="F7F7F8"/>
+        <w:spacing w:before="0" w:beforeAutospacing="0" w:after="0" w:afterAutospacing="0"/>
+        <w:rPr>
+          <w:rFonts w:ascii="Segoe UI" w:hAnsi="Segoe UI" w:cs="Segoe UI"/>
+          <w:color w:val="374151"/>
+        </w:rPr>
+      </w:pPr>
+      <w:r>
+        <w:rPr>
+          <w:rStyle w:val="lev"/>
+          <w:rFonts w:ascii="Segoe UI" w:hAnsi="Segoe UI" w:cs="Segoe UI"/>
+          <w:color w:val="374151"/>
+          <w:bdr w:val="single" w:sz="2" w:space="0" w:color="D9D9E3" w:frame="1"/>
+        </w:rPr>
+        <w:t>Création du commit de réversion</w:t>
+      </w:r>
+      <w:r>
+        <w:rPr>
+          <w:rFonts w:ascii="Segoe UI" w:hAnsi="Segoe UI" w:cs="Segoe UI"/>
+          <w:color w:val="374151"/>
+        </w:rPr>
+        <w:t xml:space="preserve"> : Une fois les conflits résolus et les modifications prêtes à être appliquées, vous pouvez finaliser la réversion en créant un nouveau commit. Git créera un nouveau commit qui contient les modifications nécessaires pour annuler les effets des </w:t>
+      </w:r>
+      <w:proofErr w:type="spellStart"/>
+      <w:r>
+        <w:rPr>
+          <w:rFonts w:ascii="Segoe UI" w:hAnsi="Segoe UI" w:cs="Segoe UI"/>
+          <w:color w:val="374151"/>
+        </w:rPr>
+        <w:t>commits</w:t>
+      </w:r>
+      <w:proofErr w:type="spellEnd"/>
+      <w:r>
+        <w:rPr>
+          <w:rFonts w:ascii="Segoe UI" w:hAnsi="Segoe UI" w:cs="Segoe UI"/>
+          <w:color w:val="374151"/>
+        </w:rPr>
+        <w:t xml:space="preserve"> spécifiés. Vous serez invité à fournir un message de commit décrivant la réversion.</w:t>
+      </w:r>
+    </w:p>
+    <w:p>
+      <w:pPr>
+        <w:pStyle w:val="NormalWeb"/>
+        <w:pBdr>
+          <w:top w:val="single" w:sz="2" w:space="0" w:color="D9D9E3"/>
+          <w:left w:val="single" w:sz="2" w:space="0" w:color="D9D9E3"/>
+          <w:bottom w:val="single" w:sz="2" w:space="0" w:color="D9D9E3"/>
+          <w:right w:val="single" w:sz="2" w:space="0" w:color="D9D9E3"/>
+        </w:pBdr>
+        <w:shd w:val="clear" w:color="auto" w:fill="F7F7F8"/>
+        <w:spacing w:before="300" w:beforeAutospacing="0" w:after="300" w:afterAutospacing="0"/>
+        <w:rPr>
+          <w:rFonts w:ascii="Segoe UI" w:hAnsi="Segoe UI" w:cs="Segoe UI"/>
+          <w:color w:val="374151"/>
+        </w:rPr>
+      </w:pPr>
+      <w:r>
+        <w:rPr>
+          <w:rFonts w:ascii="Segoe UI" w:hAnsi="Segoe UI" w:cs="Segoe UI"/>
+          <w:color w:val="374151"/>
+        </w:rPr>
+        <w:t xml:space="preserve">Le résultat final est que vous aurez un nouveau commit dans l'historique du dépôt qui contient les modifications inverses des </w:t>
+      </w:r>
+      <w:proofErr w:type="spellStart"/>
+      <w:r>
+        <w:rPr>
+          <w:rFonts w:ascii="Segoe UI" w:hAnsi="Segoe UI" w:cs="Segoe UI"/>
+          <w:color w:val="374151"/>
+        </w:rPr>
+        <w:t>commits</w:t>
+      </w:r>
+      <w:proofErr w:type="spellEnd"/>
+      <w:r>
+        <w:rPr>
+          <w:rFonts w:ascii="Segoe UI" w:hAnsi="Segoe UI" w:cs="Segoe UI"/>
+          <w:color w:val="374151"/>
+        </w:rPr>
+        <w:t xml:space="preserve"> ciblés. Cela signifie que les changements apportés par les </w:t>
+      </w:r>
+      <w:proofErr w:type="spellStart"/>
+      <w:r>
+        <w:rPr>
+          <w:rFonts w:ascii="Segoe UI" w:hAnsi="Segoe UI" w:cs="Segoe UI"/>
+          <w:color w:val="374151"/>
+        </w:rPr>
+        <w:t>commits</w:t>
+      </w:r>
+      <w:proofErr w:type="spellEnd"/>
+      <w:r>
+        <w:rPr>
+          <w:rFonts w:ascii="Segoe UI" w:hAnsi="Segoe UI" w:cs="Segoe UI"/>
+          <w:color w:val="374151"/>
+        </w:rPr>
+        <w:t xml:space="preserve"> spécifiés seront annulés dans la branche actuelle. Cependant, l'historique des </w:t>
+      </w:r>
+      <w:proofErr w:type="spellStart"/>
+      <w:r>
+        <w:rPr>
+          <w:rFonts w:ascii="Segoe UI" w:hAnsi="Segoe UI" w:cs="Segoe UI"/>
+          <w:color w:val="374151"/>
+        </w:rPr>
+        <w:t>commits</w:t>
+      </w:r>
+      <w:proofErr w:type="spellEnd"/>
+      <w:r>
+        <w:rPr>
+          <w:rFonts w:ascii="Segoe UI" w:hAnsi="Segoe UI" w:cs="Segoe UI"/>
+          <w:color w:val="374151"/>
+        </w:rPr>
+        <w:t xml:space="preserve"> d'origine reste intact, ce qui permet de conserver une trace claire de ce qui a été fait.</w:t>
+      </w:r>
+    </w:p>
+    <w:p>
+      <w:pPr>
+        <w:pStyle w:val="NormalWeb"/>
+        <w:pBdr>
+          <w:top w:val="single" w:sz="2" w:space="0" w:color="D9D9E3"/>
+          <w:left w:val="single" w:sz="2" w:space="0" w:color="D9D9E3"/>
+          <w:bottom w:val="single" w:sz="2" w:space="0" w:color="D9D9E3"/>
+          <w:right w:val="single" w:sz="2" w:space="0" w:color="D9D9E3"/>
+        </w:pBdr>
+        <w:shd w:val="clear" w:color="auto" w:fill="F7F7F8"/>
+        <w:spacing w:before="300" w:beforeAutospacing="0" w:after="0" w:afterAutospacing="0"/>
+        <w:rPr>
+          <w:rFonts w:ascii="Segoe UI" w:hAnsi="Segoe UI" w:cs="Segoe UI"/>
+          <w:color w:val="374151"/>
+        </w:rPr>
+      </w:pPr>
+      <w:r>
+        <w:rPr>
+          <w:rFonts w:ascii="Segoe UI" w:hAnsi="Segoe UI" w:cs="Segoe UI"/>
+          <w:color w:val="374151"/>
+        </w:rPr>
+        <w:t xml:space="preserve">En résumé, </w:t>
+      </w:r>
+      <w:r>
+        <w:rPr>
+          <w:rStyle w:val="CodeHTML"/>
+          <w:rFonts w:ascii="Ubuntu Mono" w:hAnsi="Ubuntu Mono"/>
+          <w:b/>
+          <w:bCs/>
+          <w:color w:val="374151"/>
+          <w:sz w:val="21"/>
+          <w:szCs w:val="21"/>
+          <w:bdr w:val="single" w:sz="2" w:space="0" w:color="D9D9E3" w:frame="1"/>
+        </w:rPr>
+        <w:t xml:space="preserve">git </w:t>
+      </w:r>
+      <w:proofErr w:type="spellStart"/>
+      <w:r>
+        <w:rPr>
+          <w:rStyle w:val="CodeHTML"/>
+          <w:rFonts w:ascii="Ubuntu Mono" w:hAnsi="Ubuntu Mono"/>
+          <w:b/>
+          <w:bCs/>
+          <w:color w:val="374151"/>
+          <w:sz w:val="21"/>
+          <w:szCs w:val="21"/>
+          <w:bdr w:val="single" w:sz="2" w:space="0" w:color="D9D9E3" w:frame="1"/>
+        </w:rPr>
+        <w:t>revert</w:t>
+      </w:r>
+      <w:proofErr w:type="spellEnd"/>
+      <w:r>
+        <w:rPr>
+          <w:rFonts w:ascii="Segoe UI" w:hAnsi="Segoe UI" w:cs="Segoe UI"/>
+          <w:color w:val="374151"/>
+        </w:rPr>
+        <w:t xml:space="preserve"> est utilisé pour créer de nouveaux </w:t>
+      </w:r>
+      <w:proofErr w:type="spellStart"/>
+      <w:r>
+        <w:rPr>
+          <w:rFonts w:ascii="Segoe UI" w:hAnsi="Segoe UI" w:cs="Segoe UI"/>
+          <w:color w:val="374151"/>
+        </w:rPr>
+        <w:t>commits</w:t>
+      </w:r>
+      <w:proofErr w:type="spellEnd"/>
+      <w:r>
+        <w:rPr>
+          <w:rFonts w:ascii="Segoe UI" w:hAnsi="Segoe UI" w:cs="Segoe UI"/>
+          <w:color w:val="374151"/>
+        </w:rPr>
+        <w:t xml:space="preserve"> qui annulent spécifiquement les modifications apportées par des </w:t>
+      </w:r>
+      <w:proofErr w:type="spellStart"/>
+      <w:r>
+        <w:rPr>
+          <w:rFonts w:ascii="Segoe UI" w:hAnsi="Segoe UI" w:cs="Segoe UI"/>
+          <w:color w:val="374151"/>
+        </w:rPr>
+        <w:t>commits</w:t>
+      </w:r>
+      <w:proofErr w:type="spellEnd"/>
+      <w:r>
+        <w:rPr>
+          <w:rFonts w:ascii="Segoe UI" w:hAnsi="Segoe UI" w:cs="Segoe UI"/>
+          <w:color w:val="374151"/>
+        </w:rPr>
+        <w:t xml:space="preserve"> antérieurs, tout en conservant l'historique existant du dépôt.</w:t>
+      </w:r>
+    </w:p>
+    <w:p>
+      <w:pPr>
+        <w:ind w:firstLine="708"/>
+        <w:rPr>
+          <w:b/>
+          <w:bCs/>
+          <w:color w:val="00B050"/>
+          <w:sz w:val="32"/>
+          <w:szCs w:val="32"/>
+        </w:rPr>
+      </w:pPr>
+    </w:p>
+    <w:p>
+      <w:pPr>
+        <w:pStyle w:val="Paragraphedeliste"/>
+        <w:numPr>
+          <w:ilvl w:val="1"/>
+          <w:numId w:val="5"/>
+        </w:numPr>
+        <w:rPr>
+          <w:b/>
+          <w:bCs/>
+          <w:color w:val="00B050"/>
+          <w:sz w:val="32"/>
+          <w:szCs w:val="32"/>
+        </w:rPr>
+      </w:pPr>
+      <w:r>
+        <w:rPr>
+          <w:b/>
+          <w:bCs/>
+          <w:color w:val="00B050"/>
+          <w:sz w:val="32"/>
+          <w:szCs w:val="32"/>
+        </w:rPr>
+        <w:t xml:space="preserve">La différence entre git reset et git </w:t>
+      </w:r>
+      <w:proofErr w:type="spellStart"/>
+      <w:r>
+        <w:rPr>
+          <w:b/>
+          <w:bCs/>
+          <w:color w:val="00B050"/>
+          <w:sz w:val="32"/>
+          <w:szCs w:val="32"/>
+        </w:rPr>
+        <w:t>revert</w:t>
+      </w:r>
+      <w:proofErr w:type="spellEnd"/>
+    </w:p>
+    <w:p>
+      <w:pPr>
+        <w:pBdr>
+          <w:top w:val="single" w:sz="2" w:space="0" w:color="D9D9E3"/>
+          <w:left w:val="single" w:sz="2" w:space="0" w:color="D9D9E3"/>
+          <w:bottom w:val="single" w:sz="2" w:space="0" w:color="D9D9E3"/>
+          <w:right w:val="single" w:sz="2" w:space="0" w:color="D9D9E3"/>
+        </w:pBdr>
+        <w:shd w:val="clear" w:color="auto" w:fill="F7F7F8"/>
+        <w:spacing w:after="300" w:line="240" w:lineRule="auto"/>
+        <w:rPr>
+          <w:rFonts w:ascii="Segoe UI" w:eastAsia="Times New Roman" w:hAnsi="Segoe UI" w:cs="Segoe UI"/>
+          <w:color w:val="374151"/>
+          <w:sz w:val="24"/>
+          <w:szCs w:val="24"/>
+          <w:lang w:eastAsia="fr-FR"/>
+        </w:rPr>
+      </w:pPr>
+      <w:r>
+        <w:rPr>
+          <w:rFonts w:ascii="Segoe UI" w:eastAsia="Times New Roman" w:hAnsi="Segoe UI" w:cs="Segoe UI"/>
+          <w:color w:val="374151"/>
+          <w:sz w:val="24"/>
+          <w:szCs w:val="24"/>
+          <w:lang w:eastAsia="fr-FR"/>
+        </w:rPr>
+        <w:t xml:space="preserve">Voici une comparaison concise entre </w:t>
+      </w:r>
+      <w:r>
+        <w:rPr>
+          <w:rFonts w:ascii="Ubuntu Mono" w:eastAsia="Times New Roman" w:hAnsi="Ubuntu Mono" w:cs="Courier New"/>
+          <w:b/>
+          <w:bCs/>
+          <w:color w:val="374151"/>
+          <w:sz w:val="21"/>
+          <w:szCs w:val="21"/>
+          <w:bdr w:val="single" w:sz="2" w:space="0" w:color="D9D9E3" w:frame="1"/>
+          <w:lang w:eastAsia="fr-FR"/>
+        </w:rPr>
+        <w:t>git reset</w:t>
+      </w:r>
+      <w:r>
+        <w:rPr>
+          <w:rFonts w:ascii="Segoe UI" w:eastAsia="Times New Roman" w:hAnsi="Segoe UI" w:cs="Segoe UI"/>
+          <w:color w:val="374151"/>
+          <w:sz w:val="24"/>
+          <w:szCs w:val="24"/>
+          <w:lang w:eastAsia="fr-FR"/>
+        </w:rPr>
+        <w:t xml:space="preserve"> et </w:t>
+      </w:r>
+      <w:r>
+        <w:rPr>
+          <w:rFonts w:ascii="Ubuntu Mono" w:eastAsia="Times New Roman" w:hAnsi="Ubuntu Mono" w:cs="Courier New"/>
+          <w:b/>
+          <w:bCs/>
+          <w:color w:val="374151"/>
+          <w:sz w:val="21"/>
+          <w:szCs w:val="21"/>
+          <w:bdr w:val="single" w:sz="2" w:space="0" w:color="D9D9E3" w:frame="1"/>
+          <w:lang w:eastAsia="fr-FR"/>
+        </w:rPr>
+        <w:t xml:space="preserve">git </w:t>
+      </w:r>
+      <w:proofErr w:type="spellStart"/>
+      <w:r>
+        <w:rPr>
+          <w:rFonts w:ascii="Ubuntu Mono" w:eastAsia="Times New Roman" w:hAnsi="Ubuntu Mono" w:cs="Courier New"/>
+          <w:b/>
+          <w:bCs/>
+          <w:color w:val="374151"/>
+          <w:sz w:val="21"/>
+          <w:szCs w:val="21"/>
+          <w:bdr w:val="single" w:sz="2" w:space="0" w:color="D9D9E3" w:frame="1"/>
+          <w:lang w:eastAsia="fr-FR"/>
+        </w:rPr>
+        <w:t>revert</w:t>
+      </w:r>
+      <w:proofErr w:type="spellEnd"/>
+      <w:r>
+        <w:rPr>
+          <w:rFonts w:ascii="Segoe UI" w:eastAsia="Times New Roman" w:hAnsi="Segoe UI" w:cs="Segoe UI"/>
+          <w:color w:val="374151"/>
+          <w:sz w:val="24"/>
+          <w:szCs w:val="24"/>
+          <w:lang w:eastAsia="fr-FR"/>
+        </w:rPr>
+        <w:t xml:space="preserve"> :</w:t>
+      </w:r>
+    </w:p>
+    <w:p>
+      <w:pPr>
+        <w:pBdr>
+          <w:top w:val="single" w:sz="2" w:space="0" w:color="D9D9E3"/>
+          <w:left w:val="single" w:sz="2" w:space="0" w:color="D9D9E3"/>
+          <w:bottom w:val="single" w:sz="2" w:space="0" w:color="D9D9E3"/>
+          <w:right w:val="single" w:sz="2" w:space="0" w:color="D9D9E3"/>
+        </w:pBdr>
+        <w:shd w:val="clear" w:color="auto" w:fill="F7F7F8"/>
+        <w:spacing w:before="300" w:after="300" w:line="240" w:lineRule="auto"/>
+        <w:rPr>
+          <w:rFonts w:ascii="Segoe UI" w:eastAsia="Times New Roman" w:hAnsi="Segoe UI" w:cs="Segoe UI"/>
+          <w:color w:val="374151"/>
+          <w:sz w:val="24"/>
+          <w:szCs w:val="24"/>
+          <w:lang w:eastAsia="fr-FR"/>
+        </w:rPr>
+      </w:pPr>
+      <w:proofErr w:type="gramStart"/>
+      <w:r>
+        <w:rPr>
+          <w:rFonts w:ascii="Segoe UI" w:eastAsia="Times New Roman" w:hAnsi="Segoe UI" w:cs="Segoe UI"/>
+          <w:b/>
+          <w:bCs/>
+          <w:color w:val="374151"/>
+          <w:sz w:val="24"/>
+          <w:szCs w:val="24"/>
+          <w:bdr w:val="single" w:sz="2" w:space="0" w:color="D9D9E3" w:frame="1"/>
+          <w:lang w:eastAsia="fr-FR"/>
+        </w:rPr>
+        <w:t>git</w:t>
+      </w:r>
+      <w:proofErr w:type="gramEnd"/>
+      <w:r>
+        <w:rPr>
+          <w:rFonts w:ascii="Segoe UI" w:eastAsia="Times New Roman" w:hAnsi="Segoe UI" w:cs="Segoe UI"/>
+          <w:b/>
+          <w:bCs/>
+          <w:color w:val="374151"/>
+          <w:sz w:val="24"/>
+          <w:szCs w:val="24"/>
+          <w:bdr w:val="single" w:sz="2" w:space="0" w:color="D9D9E3" w:frame="1"/>
+          <w:lang w:eastAsia="fr-FR"/>
+        </w:rPr>
+        <w:t xml:space="preserve"> reset</w:t>
+      </w:r>
+      <w:r>
+        <w:rPr>
+          <w:rFonts w:ascii="Segoe UI" w:eastAsia="Times New Roman" w:hAnsi="Segoe UI" w:cs="Segoe UI"/>
+          <w:color w:val="374151"/>
+          <w:sz w:val="24"/>
+          <w:szCs w:val="24"/>
+          <w:lang w:eastAsia="fr-FR"/>
+        </w:rPr>
+        <w:t xml:space="preserve"> :</w:t>
+      </w:r>
+    </w:p>
+    <w:p>
+      <w:pPr>
+        <w:numPr>
+          <w:ilvl w:val="0"/>
+          <w:numId w:val="32"/>
+        </w:numPr>
+        <w:pBdr>
+          <w:top w:val="single" w:sz="2" w:space="0" w:color="D9D9E3"/>
+          <w:left w:val="single" w:sz="2" w:space="5" w:color="D9D9E3"/>
+          <w:bottom w:val="single" w:sz="2" w:space="0" w:color="D9D9E3"/>
+          <w:right w:val="single" w:sz="2" w:space="0" w:color="D9D9E3"/>
+        </w:pBdr>
+        <w:shd w:val="clear" w:color="auto" w:fill="F7F7F8"/>
+        <w:spacing w:after="0" w:line="240" w:lineRule="auto"/>
+        <w:rPr>
+          <w:rFonts w:ascii="Segoe UI" w:eastAsia="Times New Roman" w:hAnsi="Segoe UI" w:cs="Segoe UI"/>
+          <w:color w:val="374151"/>
+          <w:sz w:val="24"/>
+          <w:szCs w:val="24"/>
+          <w:lang w:eastAsia="fr-FR"/>
+        </w:rPr>
+      </w:pPr>
+      <w:r>
+        <w:rPr>
+          <w:rFonts w:ascii="Segoe UI" w:eastAsia="Times New Roman" w:hAnsi="Segoe UI" w:cs="Segoe UI"/>
+          <w:color w:val="374151"/>
+          <w:sz w:val="24"/>
+          <w:szCs w:val="24"/>
+          <w:lang w:eastAsia="fr-FR"/>
+        </w:rPr>
+        <w:t xml:space="preserve">Modifie l'historique en déplaçant les branches ou en supprimant des </w:t>
+      </w:r>
+      <w:proofErr w:type="spellStart"/>
+      <w:r>
+        <w:rPr>
+          <w:rFonts w:ascii="Segoe UI" w:eastAsia="Times New Roman" w:hAnsi="Segoe UI" w:cs="Segoe UI"/>
+          <w:color w:val="374151"/>
+          <w:sz w:val="24"/>
+          <w:szCs w:val="24"/>
+          <w:lang w:eastAsia="fr-FR"/>
+        </w:rPr>
+        <w:t>commits</w:t>
+      </w:r>
+      <w:proofErr w:type="spellEnd"/>
+      <w:r>
+        <w:rPr>
+          <w:rFonts w:ascii="Segoe UI" w:eastAsia="Times New Roman" w:hAnsi="Segoe UI" w:cs="Segoe UI"/>
+          <w:color w:val="374151"/>
+          <w:sz w:val="24"/>
+          <w:szCs w:val="24"/>
+          <w:lang w:eastAsia="fr-FR"/>
+        </w:rPr>
+        <w:t>.</w:t>
+      </w:r>
+    </w:p>
+    <w:p>
+      <w:pPr>
+        <w:numPr>
+          <w:ilvl w:val="0"/>
+          <w:numId w:val="32"/>
+        </w:numPr>
+        <w:pBdr>
+          <w:top w:val="single" w:sz="2" w:space="0" w:color="D9D9E3"/>
+          <w:left w:val="single" w:sz="2" w:space="5" w:color="D9D9E3"/>
+          <w:bottom w:val="single" w:sz="2" w:space="0" w:color="D9D9E3"/>
+          <w:right w:val="single" w:sz="2" w:space="0" w:color="D9D9E3"/>
+        </w:pBdr>
+        <w:shd w:val="clear" w:color="auto" w:fill="F7F7F8"/>
+        <w:spacing w:after="0" w:line="240" w:lineRule="auto"/>
+        <w:rPr>
+          <w:rFonts w:ascii="Segoe UI" w:eastAsia="Times New Roman" w:hAnsi="Segoe UI" w:cs="Segoe UI"/>
+          <w:color w:val="374151"/>
+          <w:sz w:val="24"/>
+          <w:szCs w:val="24"/>
+          <w:lang w:eastAsia="fr-FR"/>
+        </w:rPr>
+      </w:pPr>
+      <w:r>
+        <w:rPr>
+          <w:rFonts w:ascii="Segoe UI" w:eastAsia="Times New Roman" w:hAnsi="Segoe UI" w:cs="Segoe UI"/>
+          <w:color w:val="374151"/>
+          <w:sz w:val="24"/>
+          <w:szCs w:val="24"/>
+          <w:lang w:eastAsia="fr-FR"/>
+        </w:rPr>
+        <w:t xml:space="preserve">Les </w:t>
+      </w:r>
+      <w:proofErr w:type="spellStart"/>
+      <w:r>
+        <w:rPr>
+          <w:rFonts w:ascii="Segoe UI" w:eastAsia="Times New Roman" w:hAnsi="Segoe UI" w:cs="Segoe UI"/>
+          <w:color w:val="374151"/>
+          <w:sz w:val="24"/>
+          <w:szCs w:val="24"/>
+          <w:lang w:eastAsia="fr-FR"/>
+        </w:rPr>
+        <w:t>commits</w:t>
+      </w:r>
+      <w:proofErr w:type="spellEnd"/>
+      <w:r>
+        <w:rPr>
+          <w:rFonts w:ascii="Segoe UI" w:eastAsia="Times New Roman" w:hAnsi="Segoe UI" w:cs="Segoe UI"/>
+          <w:color w:val="374151"/>
+          <w:sz w:val="24"/>
+          <w:szCs w:val="24"/>
+          <w:lang w:eastAsia="fr-FR"/>
+        </w:rPr>
+        <w:t xml:space="preserve"> ciblés sont retirés de l'historique.</w:t>
+      </w:r>
+    </w:p>
+    <w:p>
+      <w:pPr>
+        <w:numPr>
+          <w:ilvl w:val="0"/>
+          <w:numId w:val="32"/>
+        </w:numPr>
+        <w:pBdr>
+          <w:top w:val="single" w:sz="2" w:space="0" w:color="D9D9E3"/>
+          <w:left w:val="single" w:sz="2" w:space="5" w:color="D9D9E3"/>
+          <w:bottom w:val="single" w:sz="2" w:space="0" w:color="D9D9E3"/>
+          <w:right w:val="single" w:sz="2" w:space="0" w:color="D9D9E3"/>
+        </w:pBdr>
+        <w:shd w:val="clear" w:color="auto" w:fill="F7F7F8"/>
+        <w:spacing w:after="0" w:line="240" w:lineRule="auto"/>
+        <w:rPr>
+          <w:rFonts w:ascii="Segoe UI" w:eastAsia="Times New Roman" w:hAnsi="Segoe UI" w:cs="Segoe UI"/>
+          <w:color w:val="374151"/>
+          <w:sz w:val="24"/>
+          <w:szCs w:val="24"/>
+          <w:lang w:eastAsia="fr-FR"/>
+        </w:rPr>
+      </w:pPr>
+      <w:r>
+        <w:rPr>
+          <w:rFonts w:ascii="Segoe UI" w:eastAsia="Times New Roman" w:hAnsi="Segoe UI" w:cs="Segoe UI"/>
+          <w:color w:val="374151"/>
+          <w:sz w:val="24"/>
+          <w:szCs w:val="24"/>
+          <w:lang w:eastAsia="fr-FR"/>
+        </w:rPr>
+        <w:t>Peut provoquer la perte irréversible de données.</w:t>
+      </w:r>
+    </w:p>
+    <w:p>
+      <w:pPr>
+        <w:numPr>
+          <w:ilvl w:val="0"/>
+          <w:numId w:val="32"/>
+        </w:numPr>
+        <w:pBdr>
+          <w:top w:val="single" w:sz="2" w:space="0" w:color="D9D9E3"/>
+          <w:left w:val="single" w:sz="2" w:space="5" w:color="D9D9E3"/>
+          <w:bottom w:val="single" w:sz="2" w:space="0" w:color="D9D9E3"/>
+          <w:right w:val="single" w:sz="2" w:space="0" w:color="D9D9E3"/>
+        </w:pBdr>
+        <w:shd w:val="clear" w:color="auto" w:fill="F7F7F8"/>
+        <w:spacing w:after="0" w:line="240" w:lineRule="auto"/>
+        <w:rPr>
+          <w:rFonts w:ascii="Segoe UI" w:eastAsia="Times New Roman" w:hAnsi="Segoe UI" w:cs="Segoe UI"/>
+          <w:color w:val="374151"/>
+          <w:sz w:val="24"/>
+          <w:szCs w:val="24"/>
+          <w:lang w:eastAsia="fr-FR"/>
+        </w:rPr>
+      </w:pPr>
+      <w:r>
+        <w:rPr>
+          <w:rFonts w:ascii="Segoe UI" w:eastAsia="Times New Roman" w:hAnsi="Segoe UI" w:cs="Segoe UI"/>
+          <w:color w:val="374151"/>
+          <w:sz w:val="24"/>
+          <w:szCs w:val="24"/>
+          <w:lang w:eastAsia="fr-FR"/>
+        </w:rPr>
+        <w:t xml:space="preserve">Utilisé pour réorganiser l'historique, annuler des </w:t>
+      </w:r>
+      <w:proofErr w:type="spellStart"/>
+      <w:r>
+        <w:rPr>
+          <w:rFonts w:ascii="Segoe UI" w:eastAsia="Times New Roman" w:hAnsi="Segoe UI" w:cs="Segoe UI"/>
+          <w:color w:val="374151"/>
+          <w:sz w:val="24"/>
+          <w:szCs w:val="24"/>
+          <w:lang w:eastAsia="fr-FR"/>
+        </w:rPr>
+        <w:t>commits</w:t>
+      </w:r>
+      <w:proofErr w:type="spellEnd"/>
+      <w:r>
+        <w:rPr>
+          <w:rFonts w:ascii="Segoe UI" w:eastAsia="Times New Roman" w:hAnsi="Segoe UI" w:cs="Segoe UI"/>
+          <w:color w:val="374151"/>
+          <w:sz w:val="24"/>
+          <w:szCs w:val="24"/>
+          <w:lang w:eastAsia="fr-FR"/>
+        </w:rPr>
+        <w:t>, ou réinitialiser les index et les répertoires de travail.</w:t>
+      </w:r>
+    </w:p>
+    <w:p>
+      <w:pPr>
+        <w:numPr>
+          <w:ilvl w:val="0"/>
+          <w:numId w:val="32"/>
+        </w:numPr>
+        <w:pBdr>
+          <w:top w:val="single" w:sz="2" w:space="0" w:color="D9D9E3"/>
+          <w:left w:val="single" w:sz="2" w:space="5" w:color="D9D9E3"/>
+          <w:bottom w:val="single" w:sz="2" w:space="0" w:color="D9D9E3"/>
+          <w:right w:val="single" w:sz="2" w:space="0" w:color="D9D9E3"/>
+        </w:pBdr>
+        <w:shd w:val="clear" w:color="auto" w:fill="F7F7F8"/>
+        <w:spacing w:after="0" w:line="240" w:lineRule="auto"/>
+        <w:rPr>
+          <w:rFonts w:ascii="Segoe UI" w:eastAsia="Times New Roman" w:hAnsi="Segoe UI" w:cs="Segoe UI"/>
+          <w:color w:val="374151"/>
+          <w:sz w:val="24"/>
+          <w:szCs w:val="24"/>
+          <w:lang w:eastAsia="fr-FR"/>
+        </w:rPr>
+      </w:pPr>
+      <w:r>
+        <w:rPr>
+          <w:rFonts w:ascii="Segoe UI" w:eastAsia="Times New Roman" w:hAnsi="Segoe UI" w:cs="Segoe UI"/>
+          <w:color w:val="374151"/>
+          <w:sz w:val="24"/>
+          <w:szCs w:val="24"/>
+          <w:lang w:eastAsia="fr-FR"/>
+        </w:rPr>
+        <w:t xml:space="preserve">Les </w:t>
+      </w:r>
+      <w:proofErr w:type="spellStart"/>
+      <w:r>
+        <w:rPr>
+          <w:rFonts w:ascii="Segoe UI" w:eastAsia="Times New Roman" w:hAnsi="Segoe UI" w:cs="Segoe UI"/>
+          <w:color w:val="374151"/>
+          <w:sz w:val="24"/>
+          <w:szCs w:val="24"/>
+          <w:lang w:eastAsia="fr-FR"/>
+        </w:rPr>
+        <w:t>commits</w:t>
+      </w:r>
+      <w:proofErr w:type="spellEnd"/>
+      <w:r>
+        <w:rPr>
+          <w:rFonts w:ascii="Segoe UI" w:eastAsia="Times New Roman" w:hAnsi="Segoe UI" w:cs="Segoe UI"/>
+          <w:color w:val="374151"/>
+          <w:sz w:val="24"/>
+          <w:szCs w:val="24"/>
+          <w:lang w:eastAsia="fr-FR"/>
+        </w:rPr>
+        <w:t xml:space="preserve"> supprimés peuvent être récupérés si vous avez sauvegardé leurs références.</w:t>
+      </w:r>
+    </w:p>
+    <w:p>
+      <w:pPr>
+        <w:pBdr>
+          <w:top w:val="single" w:sz="2" w:space="0" w:color="D9D9E3"/>
+          <w:left w:val="single" w:sz="2" w:space="0" w:color="D9D9E3"/>
+          <w:bottom w:val="single" w:sz="2" w:space="0" w:color="D9D9E3"/>
+          <w:right w:val="single" w:sz="2" w:space="0" w:color="D9D9E3"/>
+        </w:pBdr>
+        <w:shd w:val="clear" w:color="auto" w:fill="F7F7F8"/>
+        <w:spacing w:before="300" w:after="300" w:line="240" w:lineRule="auto"/>
+        <w:rPr>
+          <w:rFonts w:ascii="Segoe UI" w:eastAsia="Times New Roman" w:hAnsi="Segoe UI" w:cs="Segoe UI"/>
+          <w:color w:val="374151"/>
+          <w:sz w:val="24"/>
+          <w:szCs w:val="24"/>
+          <w:lang w:eastAsia="fr-FR"/>
+        </w:rPr>
+      </w:pPr>
+      <w:proofErr w:type="gramStart"/>
+      <w:r>
+        <w:rPr>
+          <w:rFonts w:ascii="Segoe UI" w:eastAsia="Times New Roman" w:hAnsi="Segoe UI" w:cs="Segoe UI"/>
+          <w:b/>
+          <w:bCs/>
+          <w:color w:val="374151"/>
+          <w:sz w:val="24"/>
+          <w:szCs w:val="24"/>
+          <w:bdr w:val="single" w:sz="2" w:space="0" w:color="D9D9E3" w:frame="1"/>
+          <w:lang w:eastAsia="fr-FR"/>
+        </w:rPr>
+        <w:t>git</w:t>
+      </w:r>
+      <w:proofErr w:type="gramEnd"/>
+      <w:r>
+        <w:rPr>
+          <w:rFonts w:ascii="Segoe UI" w:eastAsia="Times New Roman" w:hAnsi="Segoe UI" w:cs="Segoe UI"/>
+          <w:b/>
+          <w:bCs/>
+          <w:color w:val="374151"/>
+          <w:sz w:val="24"/>
+          <w:szCs w:val="24"/>
+          <w:bdr w:val="single" w:sz="2" w:space="0" w:color="D9D9E3" w:frame="1"/>
+          <w:lang w:eastAsia="fr-FR"/>
+        </w:rPr>
+        <w:t xml:space="preserve"> </w:t>
+      </w:r>
+      <w:proofErr w:type="spellStart"/>
+      <w:r>
+        <w:rPr>
+          <w:rFonts w:ascii="Segoe UI" w:eastAsia="Times New Roman" w:hAnsi="Segoe UI" w:cs="Segoe UI"/>
+          <w:b/>
+          <w:bCs/>
+          <w:color w:val="374151"/>
+          <w:sz w:val="24"/>
+          <w:szCs w:val="24"/>
+          <w:bdr w:val="single" w:sz="2" w:space="0" w:color="D9D9E3" w:frame="1"/>
+          <w:lang w:eastAsia="fr-FR"/>
+        </w:rPr>
+        <w:t>revert</w:t>
+      </w:r>
+      <w:proofErr w:type="spellEnd"/>
+      <w:r>
+        <w:rPr>
+          <w:rFonts w:ascii="Segoe UI" w:eastAsia="Times New Roman" w:hAnsi="Segoe UI" w:cs="Segoe UI"/>
+          <w:color w:val="374151"/>
+          <w:sz w:val="24"/>
+          <w:szCs w:val="24"/>
+          <w:lang w:eastAsia="fr-FR"/>
+        </w:rPr>
+        <w:t xml:space="preserve"> :</w:t>
+      </w:r>
+    </w:p>
+    <w:p>
+      <w:pPr>
+        <w:numPr>
+          <w:ilvl w:val="0"/>
+          <w:numId w:val="33"/>
+        </w:numPr>
+        <w:pBdr>
+          <w:top w:val="single" w:sz="2" w:space="0" w:color="D9D9E3"/>
+          <w:left w:val="single" w:sz="2" w:space="5" w:color="D9D9E3"/>
+          <w:bottom w:val="single" w:sz="2" w:space="0" w:color="D9D9E3"/>
+          <w:right w:val="single" w:sz="2" w:space="0" w:color="D9D9E3"/>
+        </w:pBdr>
+        <w:shd w:val="clear" w:color="auto" w:fill="F7F7F8"/>
+        <w:spacing w:after="0" w:line="240" w:lineRule="auto"/>
+        <w:rPr>
+          <w:rFonts w:ascii="Segoe UI" w:eastAsia="Times New Roman" w:hAnsi="Segoe UI" w:cs="Segoe UI"/>
+          <w:color w:val="374151"/>
+          <w:sz w:val="24"/>
+          <w:szCs w:val="24"/>
+          <w:lang w:eastAsia="fr-FR"/>
+        </w:rPr>
+      </w:pPr>
+      <w:r>
+        <w:rPr>
+          <w:rFonts w:ascii="Segoe UI" w:eastAsia="Times New Roman" w:hAnsi="Segoe UI" w:cs="Segoe UI"/>
+          <w:color w:val="374151"/>
+          <w:sz w:val="24"/>
+          <w:szCs w:val="24"/>
+          <w:lang w:eastAsia="fr-FR"/>
+        </w:rPr>
+        <w:lastRenderedPageBreak/>
+        <w:t xml:space="preserve">Crée de nouveaux </w:t>
+      </w:r>
+      <w:proofErr w:type="spellStart"/>
+      <w:r>
+        <w:rPr>
+          <w:rFonts w:ascii="Segoe UI" w:eastAsia="Times New Roman" w:hAnsi="Segoe UI" w:cs="Segoe UI"/>
+          <w:color w:val="374151"/>
+          <w:sz w:val="24"/>
+          <w:szCs w:val="24"/>
+          <w:lang w:eastAsia="fr-FR"/>
+        </w:rPr>
+        <w:t>commits</w:t>
+      </w:r>
+      <w:proofErr w:type="spellEnd"/>
+      <w:r>
+        <w:rPr>
+          <w:rFonts w:ascii="Segoe UI" w:eastAsia="Times New Roman" w:hAnsi="Segoe UI" w:cs="Segoe UI"/>
+          <w:color w:val="374151"/>
+          <w:sz w:val="24"/>
+          <w:szCs w:val="24"/>
+          <w:lang w:eastAsia="fr-FR"/>
+        </w:rPr>
+        <w:t xml:space="preserve"> pour annuler spécifiquement les modifications de </w:t>
+      </w:r>
+      <w:proofErr w:type="spellStart"/>
+      <w:r>
+        <w:rPr>
+          <w:rFonts w:ascii="Segoe UI" w:eastAsia="Times New Roman" w:hAnsi="Segoe UI" w:cs="Segoe UI"/>
+          <w:color w:val="374151"/>
+          <w:sz w:val="24"/>
+          <w:szCs w:val="24"/>
+          <w:lang w:eastAsia="fr-FR"/>
+        </w:rPr>
+        <w:t>commits</w:t>
+      </w:r>
+      <w:proofErr w:type="spellEnd"/>
+      <w:r>
+        <w:rPr>
+          <w:rFonts w:ascii="Segoe UI" w:eastAsia="Times New Roman" w:hAnsi="Segoe UI" w:cs="Segoe UI"/>
+          <w:color w:val="374151"/>
+          <w:sz w:val="24"/>
+          <w:szCs w:val="24"/>
+          <w:lang w:eastAsia="fr-FR"/>
+        </w:rPr>
+        <w:t xml:space="preserve"> antérieurs.</w:t>
+      </w:r>
+    </w:p>
+    <w:p>
+      <w:pPr>
+        <w:numPr>
+          <w:ilvl w:val="0"/>
+          <w:numId w:val="33"/>
+        </w:numPr>
+        <w:pBdr>
+          <w:top w:val="single" w:sz="2" w:space="0" w:color="D9D9E3"/>
+          <w:left w:val="single" w:sz="2" w:space="5" w:color="D9D9E3"/>
+          <w:bottom w:val="single" w:sz="2" w:space="0" w:color="D9D9E3"/>
+          <w:right w:val="single" w:sz="2" w:space="0" w:color="D9D9E3"/>
+        </w:pBdr>
+        <w:shd w:val="clear" w:color="auto" w:fill="F7F7F8"/>
+        <w:spacing w:after="0" w:line="240" w:lineRule="auto"/>
+        <w:rPr>
+          <w:rFonts w:ascii="Segoe UI" w:eastAsia="Times New Roman" w:hAnsi="Segoe UI" w:cs="Segoe UI"/>
+          <w:color w:val="374151"/>
+          <w:sz w:val="24"/>
+          <w:szCs w:val="24"/>
+          <w:lang w:eastAsia="fr-FR"/>
+        </w:rPr>
+      </w:pPr>
+      <w:r>
+        <w:rPr>
+          <w:rFonts w:ascii="Segoe UI" w:eastAsia="Times New Roman" w:hAnsi="Segoe UI" w:cs="Segoe UI"/>
+          <w:color w:val="374151"/>
+          <w:sz w:val="24"/>
+          <w:szCs w:val="24"/>
+          <w:lang w:eastAsia="fr-FR"/>
+        </w:rPr>
+        <w:t xml:space="preserve">Les </w:t>
+      </w:r>
+      <w:proofErr w:type="spellStart"/>
+      <w:r>
+        <w:rPr>
+          <w:rFonts w:ascii="Segoe UI" w:eastAsia="Times New Roman" w:hAnsi="Segoe UI" w:cs="Segoe UI"/>
+          <w:color w:val="374151"/>
+          <w:sz w:val="24"/>
+          <w:szCs w:val="24"/>
+          <w:lang w:eastAsia="fr-FR"/>
+        </w:rPr>
+        <w:t>commits</w:t>
+      </w:r>
+      <w:proofErr w:type="spellEnd"/>
+      <w:r>
+        <w:rPr>
+          <w:rFonts w:ascii="Segoe UI" w:eastAsia="Times New Roman" w:hAnsi="Segoe UI" w:cs="Segoe UI"/>
+          <w:color w:val="374151"/>
+          <w:sz w:val="24"/>
+          <w:szCs w:val="24"/>
+          <w:lang w:eastAsia="fr-FR"/>
+        </w:rPr>
+        <w:t xml:space="preserve"> ciblés restent dans l'historique, mais leurs effets sont annulés.</w:t>
+      </w:r>
+    </w:p>
+    <w:p>
+      <w:pPr>
+        <w:numPr>
+          <w:ilvl w:val="0"/>
+          <w:numId w:val="33"/>
+        </w:numPr>
+        <w:pBdr>
+          <w:top w:val="single" w:sz="2" w:space="0" w:color="D9D9E3"/>
+          <w:left w:val="single" w:sz="2" w:space="5" w:color="D9D9E3"/>
+          <w:bottom w:val="single" w:sz="2" w:space="0" w:color="D9D9E3"/>
+          <w:right w:val="single" w:sz="2" w:space="0" w:color="D9D9E3"/>
+        </w:pBdr>
+        <w:shd w:val="clear" w:color="auto" w:fill="F7F7F8"/>
+        <w:spacing w:after="0" w:line="240" w:lineRule="auto"/>
+        <w:rPr>
+          <w:rFonts w:ascii="Segoe UI" w:eastAsia="Times New Roman" w:hAnsi="Segoe UI" w:cs="Segoe UI"/>
+          <w:color w:val="374151"/>
+          <w:sz w:val="24"/>
+          <w:szCs w:val="24"/>
+          <w:lang w:eastAsia="fr-FR"/>
+        </w:rPr>
+      </w:pPr>
+      <w:r>
+        <w:rPr>
+          <w:rFonts w:ascii="Segoe UI" w:eastAsia="Times New Roman" w:hAnsi="Segoe UI" w:cs="Segoe UI"/>
+          <w:color w:val="374151"/>
+          <w:sz w:val="24"/>
+          <w:szCs w:val="24"/>
+          <w:lang w:eastAsia="fr-FR"/>
+        </w:rPr>
+        <w:t>Préserve l'historique d'origine et permet d'annuler des changements de manière sûre.</w:t>
+      </w:r>
+    </w:p>
+    <w:p>
+      <w:pPr>
+        <w:numPr>
+          <w:ilvl w:val="0"/>
+          <w:numId w:val="33"/>
+        </w:numPr>
+        <w:pBdr>
+          <w:top w:val="single" w:sz="2" w:space="0" w:color="D9D9E3"/>
+          <w:left w:val="single" w:sz="2" w:space="5" w:color="D9D9E3"/>
+          <w:bottom w:val="single" w:sz="2" w:space="0" w:color="D9D9E3"/>
+          <w:right w:val="single" w:sz="2" w:space="0" w:color="D9D9E3"/>
+        </w:pBdr>
+        <w:shd w:val="clear" w:color="auto" w:fill="F7F7F8"/>
+        <w:spacing w:after="0" w:line="240" w:lineRule="auto"/>
+        <w:rPr>
+          <w:rFonts w:ascii="Segoe UI" w:eastAsia="Times New Roman" w:hAnsi="Segoe UI" w:cs="Segoe UI"/>
+          <w:color w:val="374151"/>
+          <w:sz w:val="24"/>
+          <w:szCs w:val="24"/>
+          <w:lang w:eastAsia="fr-FR"/>
+        </w:rPr>
+      </w:pPr>
+      <w:r>
+        <w:rPr>
+          <w:rFonts w:ascii="Segoe UI" w:eastAsia="Times New Roman" w:hAnsi="Segoe UI" w:cs="Segoe UI"/>
+          <w:color w:val="374151"/>
+          <w:sz w:val="24"/>
+          <w:szCs w:val="24"/>
+          <w:lang w:eastAsia="fr-FR"/>
+        </w:rPr>
+        <w:t>Utilisé pour annuler des modifications tout en maintenant la traçabilité de l'historique.</w:t>
+      </w:r>
+    </w:p>
+    <w:p>
+      <w:pPr>
+        <w:numPr>
+          <w:ilvl w:val="0"/>
+          <w:numId w:val="33"/>
+        </w:numPr>
+        <w:pBdr>
+          <w:top w:val="single" w:sz="2" w:space="0" w:color="D9D9E3"/>
+          <w:left w:val="single" w:sz="2" w:space="5" w:color="D9D9E3"/>
+          <w:bottom w:val="single" w:sz="2" w:space="0" w:color="D9D9E3"/>
+          <w:right w:val="single" w:sz="2" w:space="0" w:color="D9D9E3"/>
+        </w:pBdr>
+        <w:shd w:val="clear" w:color="auto" w:fill="F7F7F8"/>
+        <w:spacing w:after="0" w:line="240" w:lineRule="auto"/>
+        <w:rPr>
+          <w:rFonts w:ascii="Segoe UI" w:eastAsia="Times New Roman" w:hAnsi="Segoe UI" w:cs="Segoe UI"/>
+          <w:color w:val="374151"/>
+          <w:sz w:val="24"/>
+          <w:szCs w:val="24"/>
+          <w:lang w:eastAsia="fr-FR"/>
+        </w:rPr>
+      </w:pPr>
+      <w:r>
+        <w:rPr>
+          <w:rFonts w:ascii="Segoe UI" w:eastAsia="Times New Roman" w:hAnsi="Segoe UI" w:cs="Segoe UI"/>
+          <w:color w:val="374151"/>
+          <w:sz w:val="24"/>
+          <w:szCs w:val="24"/>
+          <w:lang w:eastAsia="fr-FR"/>
+        </w:rPr>
+        <w:t>N'entraîne généralement pas la perte de données, mais peut entraîner des conflits à résoudre.</w:t>
+      </w:r>
+    </w:p>
+    <w:p>
+      <w:pPr>
+        <w:pBdr>
+          <w:top w:val="single" w:sz="2" w:space="0" w:color="D9D9E3"/>
+          <w:left w:val="single" w:sz="2" w:space="0" w:color="D9D9E3"/>
+          <w:bottom w:val="single" w:sz="2" w:space="0" w:color="D9D9E3"/>
+          <w:right w:val="single" w:sz="2" w:space="0" w:color="D9D9E3"/>
+        </w:pBdr>
+        <w:shd w:val="clear" w:color="auto" w:fill="F7F7F8"/>
+        <w:spacing w:before="300" w:after="0" w:line="240" w:lineRule="auto"/>
+        <w:rPr>
+          <w:rFonts w:ascii="Segoe UI" w:eastAsia="Times New Roman" w:hAnsi="Segoe UI" w:cs="Segoe UI"/>
+          <w:color w:val="374151"/>
+          <w:sz w:val="24"/>
+          <w:szCs w:val="24"/>
+          <w:lang w:eastAsia="fr-FR"/>
+        </w:rPr>
+      </w:pPr>
+      <w:r>
+        <w:rPr>
+          <w:rFonts w:ascii="Segoe UI" w:eastAsia="Times New Roman" w:hAnsi="Segoe UI" w:cs="Segoe UI"/>
+          <w:color w:val="374151"/>
+          <w:sz w:val="24"/>
+          <w:szCs w:val="24"/>
+          <w:lang w:eastAsia="fr-FR"/>
+        </w:rPr>
+        <w:t xml:space="preserve">En résumé, </w:t>
+      </w:r>
+      <w:r>
+        <w:rPr>
+          <w:rFonts w:ascii="Ubuntu Mono" w:eastAsia="Times New Roman" w:hAnsi="Ubuntu Mono" w:cs="Courier New"/>
+          <w:b/>
+          <w:bCs/>
+          <w:color w:val="374151"/>
+          <w:sz w:val="21"/>
+          <w:szCs w:val="21"/>
+          <w:bdr w:val="single" w:sz="2" w:space="0" w:color="D9D9E3" w:frame="1"/>
+          <w:lang w:eastAsia="fr-FR"/>
+        </w:rPr>
+        <w:t>git reset</w:t>
+      </w:r>
+      <w:r>
+        <w:rPr>
+          <w:rFonts w:ascii="Segoe UI" w:eastAsia="Times New Roman" w:hAnsi="Segoe UI" w:cs="Segoe UI"/>
+          <w:color w:val="374151"/>
+          <w:sz w:val="24"/>
+          <w:szCs w:val="24"/>
+          <w:lang w:eastAsia="fr-FR"/>
+        </w:rPr>
+        <w:t xml:space="preserve"> modifie l'historique en supprimant ou déplaçant des </w:t>
+      </w:r>
+      <w:proofErr w:type="spellStart"/>
+      <w:r>
+        <w:rPr>
+          <w:rFonts w:ascii="Segoe UI" w:eastAsia="Times New Roman" w:hAnsi="Segoe UI" w:cs="Segoe UI"/>
+          <w:color w:val="374151"/>
+          <w:sz w:val="24"/>
+          <w:szCs w:val="24"/>
+          <w:lang w:eastAsia="fr-FR"/>
+        </w:rPr>
+        <w:t>commits</w:t>
+      </w:r>
+      <w:proofErr w:type="spellEnd"/>
+      <w:r>
+        <w:rPr>
+          <w:rFonts w:ascii="Segoe UI" w:eastAsia="Times New Roman" w:hAnsi="Segoe UI" w:cs="Segoe UI"/>
+          <w:color w:val="374151"/>
+          <w:sz w:val="24"/>
+          <w:szCs w:val="24"/>
+          <w:lang w:eastAsia="fr-FR"/>
+        </w:rPr>
+        <w:t xml:space="preserve">, ce qui peut être risqué, tandis que </w:t>
+      </w:r>
+      <w:r>
+        <w:rPr>
+          <w:rFonts w:ascii="Ubuntu Mono" w:eastAsia="Times New Roman" w:hAnsi="Ubuntu Mono" w:cs="Courier New"/>
+          <w:b/>
+          <w:bCs/>
+          <w:color w:val="374151"/>
+          <w:sz w:val="21"/>
+          <w:szCs w:val="21"/>
+          <w:bdr w:val="single" w:sz="2" w:space="0" w:color="D9D9E3" w:frame="1"/>
+          <w:lang w:eastAsia="fr-FR"/>
+        </w:rPr>
+        <w:t xml:space="preserve">git </w:t>
+      </w:r>
+      <w:proofErr w:type="spellStart"/>
+      <w:r>
+        <w:rPr>
+          <w:rFonts w:ascii="Ubuntu Mono" w:eastAsia="Times New Roman" w:hAnsi="Ubuntu Mono" w:cs="Courier New"/>
+          <w:b/>
+          <w:bCs/>
+          <w:color w:val="374151"/>
+          <w:sz w:val="21"/>
+          <w:szCs w:val="21"/>
+          <w:bdr w:val="single" w:sz="2" w:space="0" w:color="D9D9E3" w:frame="1"/>
+          <w:lang w:eastAsia="fr-FR"/>
+        </w:rPr>
+        <w:t>revert</w:t>
+      </w:r>
+      <w:proofErr w:type="spellEnd"/>
+      <w:r>
+        <w:rPr>
+          <w:rFonts w:ascii="Segoe UI" w:eastAsia="Times New Roman" w:hAnsi="Segoe UI" w:cs="Segoe UI"/>
+          <w:color w:val="374151"/>
+          <w:sz w:val="24"/>
+          <w:szCs w:val="24"/>
+          <w:lang w:eastAsia="fr-FR"/>
+        </w:rPr>
+        <w:t xml:space="preserve"> crée de nouveaux </w:t>
+      </w:r>
+      <w:proofErr w:type="spellStart"/>
+      <w:r>
+        <w:rPr>
+          <w:rFonts w:ascii="Segoe UI" w:eastAsia="Times New Roman" w:hAnsi="Segoe UI" w:cs="Segoe UI"/>
+          <w:color w:val="374151"/>
+          <w:sz w:val="24"/>
+          <w:szCs w:val="24"/>
+          <w:lang w:eastAsia="fr-FR"/>
+        </w:rPr>
+        <w:t>commits</w:t>
+      </w:r>
+      <w:proofErr w:type="spellEnd"/>
+      <w:r>
+        <w:rPr>
+          <w:rFonts w:ascii="Segoe UI" w:eastAsia="Times New Roman" w:hAnsi="Segoe UI" w:cs="Segoe UI"/>
+          <w:color w:val="374151"/>
+          <w:sz w:val="24"/>
+          <w:szCs w:val="24"/>
+          <w:lang w:eastAsia="fr-FR"/>
+        </w:rPr>
+        <w:t xml:space="preserve"> pour annuler les modifications spécifiques tout en conservant l'historique d'origine. </w:t>
+      </w:r>
+      <w:proofErr w:type="gramStart"/>
+      <w:r>
+        <w:rPr>
+          <w:rFonts w:ascii="Segoe UI" w:eastAsia="Times New Roman" w:hAnsi="Segoe UI" w:cs="Segoe UI"/>
+          <w:color w:val="374151"/>
+          <w:sz w:val="24"/>
+          <w:szCs w:val="24"/>
+          <w:lang w:eastAsia="fr-FR"/>
+        </w:rPr>
+        <w:t>La choix</w:t>
+      </w:r>
+      <w:proofErr w:type="gramEnd"/>
+      <w:r>
+        <w:rPr>
+          <w:rFonts w:ascii="Segoe UI" w:eastAsia="Times New Roman" w:hAnsi="Segoe UI" w:cs="Segoe UI"/>
+          <w:color w:val="374151"/>
+          <w:sz w:val="24"/>
+          <w:szCs w:val="24"/>
+          <w:lang w:eastAsia="fr-FR"/>
+        </w:rPr>
+        <w:t xml:space="preserve"> entre les deux dépend de vos besoins en gestion de l'historique et de la manière dont vous souhaitez traiter les modifications indésirables.</w:t>
+      </w:r>
+    </w:p>
+    <w:p>
+      <w:pPr>
+        <w:rPr>
+          <w:b/>
+          <w:bCs/>
+          <w:color w:val="00B050"/>
+          <w:sz w:val="32"/>
+          <w:szCs w:val="32"/>
+        </w:rPr>
+      </w:pPr>
     </w:p>
     <w:p>
       <w:pPr>
@@ -8832,7 +11805,6 @@
           <w:sz w:val="28"/>
           <w:szCs w:val="28"/>
         </w:rPr>
-        <w:lastRenderedPageBreak/>
         <w:t>git</w:t>
       </w:r>
       <w:proofErr w:type="gramEnd"/>
@@ -8945,7 +11917,15 @@
           <w:rFonts w:ascii="Segoe UI" w:hAnsi="Segoe UI" w:cs="Segoe UI"/>
           <w:color w:val="374151"/>
         </w:rPr>
-        <w:t xml:space="preserve"> sont réappliqués sur la nouvelle base, en particulier si des modifications similaires ont été apportées sur les deux branches. Dans ce cas, vous devrez résoudre les conflits manuellement comme vous le feriez avec un merge.</w:t>
+        <w:t xml:space="preserve"> sont réappliqués sur la nouvelle base, en particulier si des modifications </w:t>
+      </w:r>
+      <w:r>
+        <w:rPr>
+          <w:rFonts w:ascii="Segoe UI" w:hAnsi="Segoe UI" w:cs="Segoe UI"/>
+          <w:color w:val="374151"/>
+        </w:rPr>
+        <w:lastRenderedPageBreak/>
+        <w:t>similaires ont été apportées sur les deux branches. Dans ce cas, vous devrez résoudre les conflits manuellement comme vous le feriez avec un merge.</w:t>
       </w:r>
     </w:p>
     <w:p>
@@ -9711,7 +12691,6 @@
           <w:szCs w:val="24"/>
           <w:lang w:eastAsia="fr-FR"/>
         </w:rPr>
-        <w:lastRenderedPageBreak/>
         <w:t>Peut créer des conflits plus facilement, car chaque commit est réappliqué individuellement.</w:t>
       </w:r>
     </w:p>
@@ -9877,7 +12856,18 @@
           <w:szCs w:val="24"/>
           <w:lang w:eastAsia="fr-FR"/>
         </w:rPr>
-        <w:t xml:space="preserve"> dépend du flux de travail de votre équipe, de vos préférences et de la manière dont vous souhaitez organiser votre historique de </w:t>
+        <w:t xml:space="preserve"> dépend du flux de travail de </w:t>
+      </w:r>
+      <w:r>
+        <w:rPr>
+          <w:rFonts w:ascii="Segoe UI" w:eastAsia="Times New Roman" w:hAnsi="Segoe UI" w:cs="Segoe UI"/>
+          <w:color w:val="374151"/>
+          <w:sz w:val="24"/>
+          <w:szCs w:val="24"/>
+          <w:lang w:eastAsia="fr-FR"/>
+        </w:rPr>
+        <w:lastRenderedPageBreak/>
+        <w:t xml:space="preserve">votre équipe, de vos préférences et de la manière dont vous souhaitez organiser votre historique de </w:t>
       </w:r>
       <w:proofErr w:type="spellStart"/>
       <w:r>
@@ -11848,6 +14838,119 @@
     </w:lvl>
   </w:abstractNum>
   <w:abstractNum w:abstractNumId="5" w15:restartNumberingAfterBreak="0">
+    <w:nsid w:val="14F37496"/>
+    <w:multiLevelType w:val="multilevel"/>
+    <w:tmpl w:val="C8D4F0BC"/>
+    <w:lvl w:ilvl="0">
+      <w:start w:val="1"/>
+      <w:numFmt w:val="decimal"/>
+      <w:lvlText w:val="%1."/>
+      <w:lvlJc w:val="left"/>
+      <w:pPr>
+        <w:tabs>
+          <w:tab w:val="num" w:pos="720"/>
+        </w:tabs>
+        <w:ind w:left="720" w:hanging="360"/>
+      </w:pPr>
+    </w:lvl>
+    <w:lvl w:ilvl="1" w:tentative="1">
+      <w:start w:val="1"/>
+      <w:numFmt w:val="decimal"/>
+      <w:lvlText w:val="%2."/>
+      <w:lvlJc w:val="left"/>
+      <w:pPr>
+        <w:tabs>
+          <w:tab w:val="num" w:pos="1440"/>
+        </w:tabs>
+        <w:ind w:left="1440" w:hanging="360"/>
+      </w:pPr>
+    </w:lvl>
+    <w:lvl w:ilvl="2" w:tentative="1">
+      <w:start w:val="1"/>
+      <w:numFmt w:val="decimal"/>
+      <w:lvlText w:val="%3."/>
+      <w:lvlJc w:val="left"/>
+      <w:pPr>
+        <w:tabs>
+          <w:tab w:val="num" w:pos="2160"/>
+        </w:tabs>
+        <w:ind w:left="2160" w:hanging="360"/>
+      </w:pPr>
+    </w:lvl>
+    <w:lvl w:ilvl="3" w:tentative="1">
+      <w:start w:val="1"/>
+      <w:numFmt w:val="decimal"/>
+      <w:lvlText w:val="%4."/>
+      <w:lvlJc w:val="left"/>
+      <w:pPr>
+        <w:tabs>
+          <w:tab w:val="num" w:pos="2880"/>
+        </w:tabs>
+        <w:ind w:left="2880" w:hanging="360"/>
+      </w:pPr>
+    </w:lvl>
+    <w:lvl w:ilvl="4" w:tentative="1">
+      <w:start w:val="1"/>
+      <w:numFmt w:val="decimal"/>
+      <w:lvlText w:val="%5."/>
+      <w:lvlJc w:val="left"/>
+      <w:pPr>
+        <w:tabs>
+          <w:tab w:val="num" w:pos="3600"/>
+        </w:tabs>
+        <w:ind w:left="3600" w:hanging="360"/>
+      </w:pPr>
+    </w:lvl>
+    <w:lvl w:ilvl="5" w:tentative="1">
+      <w:start w:val="1"/>
+      <w:numFmt w:val="decimal"/>
+      <w:lvlText w:val="%6."/>
+      <w:lvlJc w:val="left"/>
+      <w:pPr>
+        <w:tabs>
+          <w:tab w:val="num" w:pos="4320"/>
+        </w:tabs>
+        <w:ind w:left="4320" w:hanging="360"/>
+      </w:pPr>
+    </w:lvl>
+    <w:lvl w:ilvl="6" w:tentative="1">
+      <w:start w:val="1"/>
+      <w:numFmt w:val="decimal"/>
+      <w:lvlText w:val="%7."/>
+      <w:lvlJc w:val="left"/>
+      <w:pPr>
+        <w:tabs>
+          <w:tab w:val="num" w:pos="5040"/>
+        </w:tabs>
+        <w:ind w:left="5040" w:hanging="360"/>
+      </w:pPr>
+    </w:lvl>
+    <w:lvl w:ilvl="7" w:tentative="1">
+      <w:start w:val="1"/>
+      <w:numFmt w:val="decimal"/>
+      <w:lvlText w:val="%8."/>
+      <w:lvlJc w:val="left"/>
+      <w:pPr>
+        <w:tabs>
+          <w:tab w:val="num" w:pos="5760"/>
+        </w:tabs>
+        <w:ind w:left="5760" w:hanging="360"/>
+      </w:pPr>
+    </w:lvl>
+    <w:lvl w:ilvl="8" w:tentative="1">
+      <w:start w:val="1"/>
+      <w:numFmt w:val="decimal"/>
+      <w:lvlText w:val="%9."/>
+      <w:lvlJc w:val="left"/>
+      <w:pPr>
+        <w:tabs>
+          <w:tab w:val="num" w:pos="6480"/>
+        </w:tabs>
+        <w:ind w:left="6480" w:hanging="360"/>
+      </w:pPr>
+    </w:lvl>
+  </w:abstractNum>
+  <w:abstractNum w:abstractNumId="6" w15:restartNumberingAfterBreak="0">
     <w:nsid w:val="15132801"/>
     <w:multiLevelType w:val="multilevel"/>
     <w:tmpl w:val="B21EC6EE"/>
@@ -11964,7 +15067,156 @@
       </w:pPr>
     </w:lvl>
   </w:abstractNum>
-  <w:abstractNum w:abstractNumId="6" w15:restartNumberingAfterBreak="0">
+  <w:abstractNum w:abstractNumId="7" w15:restartNumberingAfterBreak="0">
+    <w:nsid w:val="1E2A5B5D"/>
+    <w:multiLevelType w:val="multilevel"/>
+    <w:tmpl w:val="77D806AE"/>
+    <w:lvl w:ilvl="0">
+      <w:start w:val="1"/>
+      <w:numFmt w:val="bullet"/>
+      <w:lvlText w:val=""/>
+      <w:lvlJc w:val="left"/>
+      <w:pPr>
+        <w:tabs>
+          <w:tab w:val="num" w:pos="720"/>
+        </w:tabs>
+        <w:ind w:left="720" w:hanging="360"/>
+      </w:pPr>
+      <w:rPr>
+        <w:rFonts w:ascii="Symbol" w:hAnsi="Symbol" w:hint="default"/>
+        <w:sz w:val="20"/>
+      </w:rPr>
+    </w:lvl>
+    <w:lvl w:ilvl="1" w:tentative="1">
+      <w:start w:val="1"/>
+      <w:numFmt w:val="bullet"/>
+      <w:lvlText w:val=""/>
+      <w:lvlJc w:val="left"/>
+      <w:pPr>
+        <w:tabs>
+          <w:tab w:val="num" w:pos="1440"/>
+        </w:tabs>
+        <w:ind w:left="1440" w:hanging="360"/>
+      </w:pPr>
+      <w:rPr>
+        <w:rFonts w:ascii="Symbol" w:hAnsi="Symbol" w:hint="default"/>
+        <w:sz w:val="20"/>
+      </w:rPr>
+    </w:lvl>
+    <w:lvl w:ilvl="2" w:tentative="1">
+      <w:start w:val="1"/>
+      <w:numFmt w:val="bullet"/>
+      <w:lvlText w:val=""/>
+      <w:lvlJc w:val="left"/>
+      <w:pPr>
+        <w:tabs>
+          <w:tab w:val="num" w:pos="2160"/>
+        </w:tabs>
+        <w:ind w:left="2160" w:hanging="360"/>
+      </w:pPr>
+      <w:rPr>
+        <w:rFonts w:ascii="Symbol" w:hAnsi="Symbol" w:hint="default"/>
+        <w:sz w:val="20"/>
+      </w:rPr>
+    </w:lvl>
+    <w:lvl w:ilvl="3" w:tentative="1">
+      <w:start w:val="1"/>
+      <w:numFmt w:val="bullet"/>
+      <w:lvlText w:val=""/>
+      <w:lvlJc w:val="left"/>
+      <w:pPr>
+        <w:tabs>
+          <w:tab w:val="num" w:pos="2880"/>
+        </w:tabs>
+        <w:ind w:left="2880" w:hanging="360"/>
+      </w:pPr>
+      <w:rPr>
+        <w:rFonts w:ascii="Symbol" w:hAnsi="Symbol" w:hint="default"/>
+        <w:sz w:val="20"/>
+      </w:rPr>
+    </w:lvl>
+    <w:lvl w:ilvl="4" w:tentative="1">
+      <w:start w:val="1"/>
+      <w:numFmt w:val="bullet"/>
+      <w:lvlText w:val=""/>
+      <w:lvlJc w:val="left"/>
+      <w:pPr>
+        <w:tabs>
+          <w:tab w:val="num" w:pos="3600"/>
+        </w:tabs>
+        <w:ind w:left="3600" w:hanging="360"/>
+      </w:pPr>
+      <w:rPr>
+        <w:rFonts w:ascii="Symbol" w:hAnsi="Symbol" w:hint="default"/>
+        <w:sz w:val="20"/>
+      </w:rPr>
+    </w:lvl>
+    <w:lvl w:ilvl="5" w:tentative="1">
+      <w:start w:val="1"/>
+      <w:numFmt w:val="bullet"/>
+      <w:lvlText w:val=""/>
+      <w:lvlJc w:val="left"/>
+      <w:pPr>
+        <w:tabs>
+          <w:tab w:val="num" w:pos="4320"/>
+        </w:tabs>
+        <w:ind w:left="4320" w:hanging="360"/>
+      </w:pPr>
+      <w:rPr>
+        <w:rFonts w:ascii="Symbol" w:hAnsi="Symbol" w:hint="default"/>
+        <w:sz w:val="20"/>
+      </w:rPr>
+    </w:lvl>
+    <w:lvl w:ilvl="6" w:tentative="1">
+      <w:start w:val="1"/>
+      <w:numFmt w:val="bullet"/>
+      <w:lvlText w:val=""/>
+      <w:lvlJc w:val="left"/>
+      <w:pPr>
+        <w:tabs>
+          <w:tab w:val="num" w:pos="5040"/>
+        </w:tabs>
+        <w:ind w:left="5040" w:hanging="360"/>
+      </w:pPr>
+      <w:rPr>
+        <w:rFonts w:ascii="Symbol" w:hAnsi="Symbol" w:hint="default"/>
+        <w:sz w:val="20"/>
+      </w:rPr>
+    </w:lvl>
+    <w:lvl w:ilvl="7" w:tentative="1">
+      <w:start w:val="1"/>
+      <w:numFmt w:val="bullet"/>
+      <w:lvlText w:val=""/>
+      <w:lvlJc w:val="left"/>
+      <w:pPr>
+        <w:tabs>
+          <w:tab w:val="num" w:pos="5760"/>
+        </w:tabs>
+        <w:ind w:left="5760" w:hanging="360"/>
+      </w:pPr>
+      <w:rPr>
+        <w:rFonts w:ascii="Symbol" w:hAnsi="Symbol" w:hint="default"/>
+        <w:sz w:val="20"/>
+      </w:rPr>
+    </w:lvl>
+    <w:lvl w:ilvl="8" w:tentative="1">
+      <w:start w:val="1"/>
+      <w:numFmt w:val="bullet"/>
+      <w:lvlText w:val=""/>
+      <w:lvlJc w:val="left"/>
+      <w:pPr>
+        <w:tabs>
+          <w:tab w:val="num" w:pos="6480"/>
+        </w:tabs>
+        <w:ind w:left="6480" w:hanging="360"/>
+      </w:pPr>
+      <w:rPr>
+        <w:rFonts w:ascii="Symbol" w:hAnsi="Symbol" w:hint="default"/>
+        <w:sz w:val="20"/>
+      </w:rPr>
+    </w:lvl>
+  </w:abstractNum>
+  <w:abstractNum w:abstractNumId="8" w15:restartNumberingAfterBreak="0">
     <w:nsid w:val="211E350B"/>
     <w:multiLevelType w:val="hybridMultilevel"/>
     <w:tmpl w:val="A17C97FC"/>
@@ -12053,7 +15305,156 @@
       </w:pPr>
     </w:lvl>
   </w:abstractNum>
-  <w:abstractNum w:abstractNumId="7" w15:restartNumberingAfterBreak="0">
+  <w:abstractNum w:abstractNumId="9" w15:restartNumberingAfterBreak="0">
+    <w:nsid w:val="242A0AE5"/>
+    <w:multiLevelType w:val="multilevel"/>
+    <w:tmpl w:val="5DB45422"/>
+    <w:lvl w:ilvl="0">
+      <w:start w:val="1"/>
+      <w:numFmt w:val="bullet"/>
+      <w:lvlText w:val=""/>
+      <w:lvlJc w:val="left"/>
+      <w:pPr>
+        <w:tabs>
+          <w:tab w:val="num" w:pos="720"/>
+        </w:tabs>
+        <w:ind w:left="720" w:hanging="360"/>
+      </w:pPr>
+      <w:rPr>
+        <w:rFonts w:ascii="Symbol" w:hAnsi="Symbol" w:hint="default"/>
+        <w:sz w:val="20"/>
+      </w:rPr>
+    </w:lvl>
+    <w:lvl w:ilvl="1" w:tentative="1">
+      <w:start w:val="1"/>
+      <w:numFmt w:val="bullet"/>
+      <w:lvlText w:val=""/>
+      <w:lvlJc w:val="left"/>
+      <w:pPr>
+        <w:tabs>
+          <w:tab w:val="num" w:pos="1440"/>
+        </w:tabs>
+        <w:ind w:left="1440" w:hanging="360"/>
+      </w:pPr>
+      <w:rPr>
+        <w:rFonts w:ascii="Symbol" w:hAnsi="Symbol" w:hint="default"/>
+        <w:sz w:val="20"/>
+      </w:rPr>
+    </w:lvl>
+    <w:lvl w:ilvl="2" w:tentative="1">
+      <w:start w:val="1"/>
+      <w:numFmt w:val="bullet"/>
+      <w:lvlText w:val=""/>
+      <w:lvlJc w:val="left"/>
+      <w:pPr>
+        <w:tabs>
+          <w:tab w:val="num" w:pos="2160"/>
+        </w:tabs>
+        <w:ind w:left="2160" w:hanging="360"/>
+      </w:pPr>
+      <w:rPr>
+        <w:rFonts w:ascii="Symbol" w:hAnsi="Symbol" w:hint="default"/>
+        <w:sz w:val="20"/>
+      </w:rPr>
+    </w:lvl>
+    <w:lvl w:ilvl="3" w:tentative="1">
+      <w:start w:val="1"/>
+      <w:numFmt w:val="bullet"/>
+      <w:lvlText w:val=""/>
+      <w:lvlJc w:val="left"/>
+      <w:pPr>
+        <w:tabs>
+          <w:tab w:val="num" w:pos="2880"/>
+        </w:tabs>
+        <w:ind w:left="2880" w:hanging="360"/>
+      </w:pPr>
+      <w:rPr>
+        <w:rFonts w:ascii="Symbol" w:hAnsi="Symbol" w:hint="default"/>
+        <w:sz w:val="20"/>
+      </w:rPr>
+    </w:lvl>
+    <w:lvl w:ilvl="4" w:tentative="1">
+      <w:start w:val="1"/>
+      <w:numFmt w:val="bullet"/>
+      <w:lvlText w:val=""/>
+      <w:lvlJc w:val="left"/>
+      <w:pPr>
+        <w:tabs>
+          <w:tab w:val="num" w:pos="3600"/>
+        </w:tabs>
+        <w:ind w:left="3600" w:hanging="360"/>
+      </w:pPr>
+      <w:rPr>
+        <w:rFonts w:ascii="Symbol" w:hAnsi="Symbol" w:hint="default"/>
+        <w:sz w:val="20"/>
+      </w:rPr>
+    </w:lvl>
+    <w:lvl w:ilvl="5" w:tentative="1">
+      <w:start w:val="1"/>
+      <w:numFmt w:val="bullet"/>
+      <w:lvlText w:val=""/>
+      <w:lvlJc w:val="left"/>
+      <w:pPr>
+        <w:tabs>
+          <w:tab w:val="num" w:pos="4320"/>
+        </w:tabs>
+        <w:ind w:left="4320" w:hanging="360"/>
+      </w:pPr>
+      <w:rPr>
+        <w:rFonts w:ascii="Symbol" w:hAnsi="Symbol" w:hint="default"/>
+        <w:sz w:val="20"/>
+      </w:rPr>
+    </w:lvl>
+    <w:lvl w:ilvl="6" w:tentative="1">
+      <w:start w:val="1"/>
+      <w:numFmt w:val="bullet"/>
+      <w:lvlText w:val=""/>
+      <w:lvlJc w:val="left"/>
+      <w:pPr>
+        <w:tabs>
+          <w:tab w:val="num" w:pos="5040"/>
+        </w:tabs>
+        <w:ind w:left="5040" w:hanging="360"/>
+      </w:pPr>
+      <w:rPr>
+        <w:rFonts w:ascii="Symbol" w:hAnsi="Symbol" w:hint="default"/>
+        <w:sz w:val="20"/>
+      </w:rPr>
+    </w:lvl>
+    <w:lvl w:ilvl="7" w:tentative="1">
+      <w:start w:val="1"/>
+      <w:numFmt w:val="bullet"/>
+      <w:lvlText w:val=""/>
+      <w:lvlJc w:val="left"/>
+      <w:pPr>
+        <w:tabs>
+          <w:tab w:val="num" w:pos="5760"/>
+        </w:tabs>
+        <w:ind w:left="5760" w:hanging="360"/>
+      </w:pPr>
+      <w:rPr>
+        <w:rFonts w:ascii="Symbol" w:hAnsi="Symbol" w:hint="default"/>
+        <w:sz w:val="20"/>
+      </w:rPr>
+    </w:lvl>
+    <w:lvl w:ilvl="8" w:tentative="1">
+      <w:start w:val="1"/>
+      <w:numFmt w:val="bullet"/>
+      <w:lvlText w:val=""/>
+      <w:lvlJc w:val="left"/>
+      <w:pPr>
+        <w:tabs>
+          <w:tab w:val="num" w:pos="6480"/>
+        </w:tabs>
+        <w:ind w:left="6480" w:hanging="360"/>
+      </w:pPr>
+      <w:rPr>
+        <w:rFonts w:ascii="Symbol" w:hAnsi="Symbol" w:hint="default"/>
+        <w:sz w:val="20"/>
+      </w:rPr>
+    </w:lvl>
+  </w:abstractNum>
+  <w:abstractNum w:abstractNumId="10" w15:restartNumberingAfterBreak="0">
     <w:nsid w:val="26FE0A6A"/>
     <w:multiLevelType w:val="hybridMultilevel"/>
     <w:tmpl w:val="8656F4AA"/>
@@ -12142,7 +15543,7 @@
       </w:pPr>
     </w:lvl>
   </w:abstractNum>
-  <w:abstractNum w:abstractNumId="8" w15:restartNumberingAfterBreak="0">
+  <w:abstractNum w:abstractNumId="11" w15:restartNumberingAfterBreak="0">
     <w:nsid w:val="2A066E35"/>
     <w:multiLevelType w:val="multilevel"/>
     <w:tmpl w:val="C0621A10"/>
@@ -12255,7 +15656,7 @@
       </w:pPr>
     </w:lvl>
   </w:abstractNum>
-  <w:abstractNum w:abstractNumId="9" w15:restartNumberingAfterBreak="0">
+  <w:abstractNum w:abstractNumId="12" w15:restartNumberingAfterBreak="0">
     <w:nsid w:val="346C43F7"/>
     <w:multiLevelType w:val="hybridMultilevel"/>
     <w:tmpl w:val="F82A1E78"/>
@@ -12346,7 +15747,7 @@
       </w:pPr>
     </w:lvl>
   </w:abstractNum>
-  <w:abstractNum w:abstractNumId="10" w15:restartNumberingAfterBreak="0">
+  <w:abstractNum w:abstractNumId="13" w15:restartNumberingAfterBreak="0">
     <w:nsid w:val="3591417F"/>
     <w:multiLevelType w:val="hybridMultilevel"/>
     <w:tmpl w:val="BFBAD9B6"/>
@@ -12432,7 +15833,7 @@
       </w:pPr>
     </w:lvl>
   </w:abstractNum>
-  <w:abstractNum w:abstractNumId="11" w15:restartNumberingAfterBreak="0">
+  <w:abstractNum w:abstractNumId="14" w15:restartNumberingAfterBreak="0">
     <w:nsid w:val="365A691C"/>
     <w:multiLevelType w:val="multilevel"/>
     <w:tmpl w:val="A71A29F6"/>
@@ -12553,7 +15954,7 @@
       </w:rPr>
     </w:lvl>
   </w:abstractNum>
-  <w:abstractNum w:abstractNumId="12" w15:restartNumberingAfterBreak="0">
+  <w:abstractNum w:abstractNumId="15" w15:restartNumberingAfterBreak="0">
     <w:nsid w:val="3959567A"/>
     <w:multiLevelType w:val="multilevel"/>
     <w:tmpl w:val="974498A6"/>
@@ -12666,7 +16067,7 @@
       </w:pPr>
     </w:lvl>
   </w:abstractNum>
-  <w:abstractNum w:abstractNumId="13" w15:restartNumberingAfterBreak="0">
+  <w:abstractNum w:abstractNumId="16" w15:restartNumberingAfterBreak="0">
     <w:nsid w:val="4376425A"/>
     <w:multiLevelType w:val="hybridMultilevel"/>
     <w:tmpl w:val="2644892A"/>
@@ -12755,7 +16156,120 @@
       </w:pPr>
     </w:lvl>
   </w:abstractNum>
-  <w:abstractNum w:abstractNumId="14" w15:restartNumberingAfterBreak="0">
+  <w:abstractNum w:abstractNumId="17" w15:restartNumberingAfterBreak="0">
+    <w:nsid w:val="45440808"/>
+    <w:multiLevelType w:val="multilevel"/>
+    <w:tmpl w:val="8F0AED6E"/>
+    <w:lvl w:ilvl="0">
+      <w:start w:val="1"/>
+      <w:numFmt w:val="decimal"/>
+      <w:lvlText w:val="%1."/>
+      <w:lvlJc w:val="left"/>
+      <w:pPr>
+        <w:tabs>
+          <w:tab w:val="num" w:pos="720"/>
+        </w:tabs>
+        <w:ind w:left="720" w:hanging="360"/>
+      </w:pPr>
+    </w:lvl>
+    <w:lvl w:ilvl="1" w:tentative="1">
+      <w:start w:val="1"/>
+      <w:numFmt w:val="decimal"/>
+      <w:lvlText w:val="%2."/>
+      <w:lvlJc w:val="left"/>
+      <w:pPr>
+        <w:tabs>
+          <w:tab w:val="num" w:pos="1440"/>
+        </w:tabs>
+        <w:ind w:left="1440" w:hanging="360"/>
+      </w:pPr>
+    </w:lvl>
+    <w:lvl w:ilvl="2" w:tentative="1">
+      <w:start w:val="1"/>
+      <w:numFmt w:val="decimal"/>
+      <w:lvlText w:val="%3."/>
+      <w:lvlJc w:val="left"/>
+      <w:pPr>
+        <w:tabs>
+          <w:tab w:val="num" w:pos="2160"/>
+        </w:tabs>
+        <w:ind w:left="2160" w:hanging="360"/>
+      </w:pPr>
+    </w:lvl>
+    <w:lvl w:ilvl="3" w:tentative="1">
+      <w:start w:val="1"/>
+      <w:numFmt w:val="decimal"/>
+      <w:lvlText w:val="%4."/>
+      <w:lvlJc w:val="left"/>
+      <w:pPr>
+        <w:tabs>
+          <w:tab w:val="num" w:pos="2880"/>
+        </w:tabs>
+        <w:ind w:left="2880" w:hanging="360"/>
+      </w:pPr>
+    </w:lvl>
+    <w:lvl w:ilvl="4" w:tentative="1">
+      <w:start w:val="1"/>
+      <w:numFmt w:val="decimal"/>
+      <w:lvlText w:val="%5."/>
+      <w:lvlJc w:val="left"/>
+      <w:pPr>
+        <w:tabs>
+          <w:tab w:val="num" w:pos="3600"/>
+        </w:tabs>
+        <w:ind w:left="3600" w:hanging="360"/>
+      </w:pPr>
+    </w:lvl>
+    <w:lvl w:ilvl="5" w:tentative="1">
+      <w:start w:val="1"/>
+      <w:numFmt w:val="decimal"/>
+      <w:lvlText w:val="%6."/>
+      <w:lvlJc w:val="left"/>
+      <w:pPr>
+        <w:tabs>
+          <w:tab w:val="num" w:pos="4320"/>
+        </w:tabs>
+        <w:ind w:left="4320" w:hanging="360"/>
+      </w:pPr>
+    </w:lvl>
+    <w:lvl w:ilvl="6" w:tentative="1">
+      <w:start w:val="1"/>
+      <w:numFmt w:val="decimal"/>
+      <w:lvlText w:val="%7."/>
+      <w:lvlJc w:val="left"/>
+      <w:pPr>
+        <w:tabs>
+          <w:tab w:val="num" w:pos="5040"/>
+        </w:tabs>
+        <w:ind w:left="5040" w:hanging="360"/>
+      </w:pPr>
+    </w:lvl>
+    <w:lvl w:ilvl="7" w:tentative="1">
+      <w:start w:val="1"/>
+      <w:numFmt w:val="decimal"/>
+      <w:lvlText w:val="%8."/>
+      <w:lvlJc w:val="left"/>
+      <w:pPr>
+        <w:tabs>
+          <w:tab w:val="num" w:pos="5760"/>
+        </w:tabs>
+        <w:ind w:left="5760" w:hanging="360"/>
+      </w:pPr>
+    </w:lvl>
+    <w:lvl w:ilvl="8" w:tentative="1">
+      <w:start w:val="1"/>
+      <w:numFmt w:val="decimal"/>
+      <w:lvlText w:val="%9."/>
+      <w:lvlJc w:val="left"/>
+      <w:pPr>
+        <w:tabs>
+          <w:tab w:val="num" w:pos="6480"/>
+        </w:tabs>
+        <w:ind w:left="6480" w:hanging="360"/>
+      </w:pPr>
+    </w:lvl>
+  </w:abstractNum>
+  <w:abstractNum w:abstractNumId="18" w15:restartNumberingAfterBreak="0">
     <w:nsid w:val="4A444DEC"/>
     <w:multiLevelType w:val="hybridMultilevel"/>
     <w:tmpl w:val="157C8C42"/>
@@ -12841,7 +16355,7 @@
       </w:pPr>
     </w:lvl>
   </w:abstractNum>
-  <w:abstractNum w:abstractNumId="15" w15:restartNumberingAfterBreak="0">
+  <w:abstractNum w:abstractNumId="19" w15:restartNumberingAfterBreak="0">
     <w:nsid w:val="509776CA"/>
     <w:multiLevelType w:val="multilevel"/>
     <w:tmpl w:val="D470829E"/>
@@ -12954,7 +16468,156 @@
       </w:pPr>
     </w:lvl>
   </w:abstractNum>
-  <w:abstractNum w:abstractNumId="16" w15:restartNumberingAfterBreak="0">
+  <w:abstractNum w:abstractNumId="20" w15:restartNumberingAfterBreak="0">
+    <w:nsid w:val="56541E34"/>
+    <w:multiLevelType w:val="multilevel"/>
+    <w:tmpl w:val="E982AC22"/>
+    <w:lvl w:ilvl="0">
+      <w:start w:val="1"/>
+      <w:numFmt w:val="bullet"/>
+      <w:lvlText w:val=""/>
+      <w:lvlJc w:val="left"/>
+      <w:pPr>
+        <w:tabs>
+          <w:tab w:val="num" w:pos="720"/>
+        </w:tabs>
+        <w:ind w:left="720" w:hanging="360"/>
+      </w:pPr>
+      <w:rPr>
+        <w:rFonts w:ascii="Symbol" w:hAnsi="Symbol" w:hint="default"/>
+        <w:sz w:val="20"/>
+      </w:rPr>
+    </w:lvl>
+    <w:lvl w:ilvl="1" w:tentative="1">
+      <w:start w:val="1"/>
+      <w:numFmt w:val="bullet"/>
+      <w:lvlText w:val=""/>
+      <w:lvlJc w:val="left"/>
+      <w:pPr>
+        <w:tabs>
+          <w:tab w:val="num" w:pos="1440"/>
+        </w:tabs>
+        <w:ind w:left="1440" w:hanging="360"/>
+      </w:pPr>
+      <w:rPr>
+        <w:rFonts w:ascii="Symbol" w:hAnsi="Symbol" w:hint="default"/>
+        <w:sz w:val="20"/>
+      </w:rPr>
+    </w:lvl>
+    <w:lvl w:ilvl="2" w:tentative="1">
+      <w:start w:val="1"/>
+      <w:numFmt w:val="bullet"/>
+      <w:lvlText w:val=""/>
+      <w:lvlJc w:val="left"/>
+      <w:pPr>
+        <w:tabs>
+          <w:tab w:val="num" w:pos="2160"/>
+        </w:tabs>
+        <w:ind w:left="2160" w:hanging="360"/>
+      </w:pPr>
+      <w:rPr>
+        <w:rFonts w:ascii="Symbol" w:hAnsi="Symbol" w:hint="default"/>
+        <w:sz w:val="20"/>
+      </w:rPr>
+    </w:lvl>
+    <w:lvl w:ilvl="3" w:tentative="1">
+      <w:start w:val="1"/>
+      <w:numFmt w:val="bullet"/>
+      <w:lvlText w:val=""/>
+      <w:lvlJc w:val="left"/>
+      <w:pPr>
+        <w:tabs>
+          <w:tab w:val="num" w:pos="2880"/>
+        </w:tabs>
+        <w:ind w:left="2880" w:hanging="360"/>
+      </w:pPr>
+      <w:rPr>
+        <w:rFonts w:ascii="Symbol" w:hAnsi="Symbol" w:hint="default"/>
+        <w:sz w:val="20"/>
+      </w:rPr>
+    </w:lvl>
+    <w:lvl w:ilvl="4" w:tentative="1">
+      <w:start w:val="1"/>
+      <w:numFmt w:val="bullet"/>
+      <w:lvlText w:val=""/>
+      <w:lvlJc w:val="left"/>
+      <w:pPr>
+        <w:tabs>
+          <w:tab w:val="num" w:pos="3600"/>
+        </w:tabs>
+        <w:ind w:left="3600" w:hanging="360"/>
+      </w:pPr>
+      <w:rPr>
+        <w:rFonts w:ascii="Symbol" w:hAnsi="Symbol" w:hint="default"/>
+        <w:sz w:val="20"/>
+      </w:rPr>
+    </w:lvl>
+    <w:lvl w:ilvl="5" w:tentative="1">
+      <w:start w:val="1"/>
+      <w:numFmt w:val="bullet"/>
+      <w:lvlText w:val=""/>
+      <w:lvlJc w:val="left"/>
+      <w:pPr>
+        <w:tabs>
+          <w:tab w:val="num" w:pos="4320"/>
+        </w:tabs>
+        <w:ind w:left="4320" w:hanging="360"/>
+      </w:pPr>
+      <w:rPr>
+        <w:rFonts w:ascii="Symbol" w:hAnsi="Symbol" w:hint="default"/>
+        <w:sz w:val="20"/>
+      </w:rPr>
+    </w:lvl>
+    <w:lvl w:ilvl="6" w:tentative="1">
+      <w:start w:val="1"/>
+      <w:numFmt w:val="bullet"/>
+      <w:lvlText w:val=""/>
+      <w:lvlJc w:val="left"/>
+      <w:pPr>
+        <w:tabs>
+          <w:tab w:val="num" w:pos="5040"/>
+        </w:tabs>
+        <w:ind w:left="5040" w:hanging="360"/>
+      </w:pPr>
+      <w:rPr>
+        <w:rFonts w:ascii="Symbol" w:hAnsi="Symbol" w:hint="default"/>
+        <w:sz w:val="20"/>
+      </w:rPr>
+    </w:lvl>
+    <w:lvl w:ilvl="7" w:tentative="1">
+      <w:start w:val="1"/>
+      <w:numFmt w:val="bullet"/>
+      <w:lvlText w:val=""/>
+      <w:lvlJc w:val="left"/>
+      <w:pPr>
+        <w:tabs>
+          <w:tab w:val="num" w:pos="5760"/>
+        </w:tabs>
+        <w:ind w:left="5760" w:hanging="360"/>
+      </w:pPr>
+      <w:rPr>
+        <w:rFonts w:ascii="Symbol" w:hAnsi="Symbol" w:hint="default"/>
+        <w:sz w:val="20"/>
+      </w:rPr>
+    </w:lvl>
+    <w:lvl w:ilvl="8" w:tentative="1">
+      <w:start w:val="1"/>
+      <w:numFmt w:val="bullet"/>
+      <w:lvlText w:val=""/>
+      <w:lvlJc w:val="left"/>
+      <w:pPr>
+        <w:tabs>
+          <w:tab w:val="num" w:pos="6480"/>
+        </w:tabs>
+        <w:ind w:left="6480" w:hanging="360"/>
+      </w:pPr>
+      <w:rPr>
+        <w:rFonts w:ascii="Symbol" w:hAnsi="Symbol" w:hint="default"/>
+        <w:sz w:val="20"/>
+      </w:rPr>
+    </w:lvl>
+  </w:abstractNum>
+  <w:abstractNum w:abstractNumId="21" w15:restartNumberingAfterBreak="0">
     <w:nsid w:val="56B056B1"/>
     <w:multiLevelType w:val="multilevel"/>
     <w:tmpl w:val="2F5C2490"/>
@@ -13067,7 +16730,7 @@
       </w:pPr>
     </w:lvl>
   </w:abstractNum>
-  <w:abstractNum w:abstractNumId="17" w15:restartNumberingAfterBreak="0">
+  <w:abstractNum w:abstractNumId="22" w15:restartNumberingAfterBreak="0">
     <w:nsid w:val="573437CF"/>
     <w:multiLevelType w:val="multilevel"/>
     <w:tmpl w:val="9D485D4C"/>
@@ -13180,7 +16843,120 @@
       </w:pPr>
     </w:lvl>
   </w:abstractNum>
-  <w:abstractNum w:abstractNumId="18" w15:restartNumberingAfterBreak="0">
+  <w:abstractNum w:abstractNumId="23" w15:restartNumberingAfterBreak="0">
+    <w:nsid w:val="5D1A790D"/>
+    <w:multiLevelType w:val="multilevel"/>
+    <w:tmpl w:val="787A50C2"/>
+    <w:lvl w:ilvl="0">
+      <w:start w:val="1"/>
+      <w:numFmt w:val="decimal"/>
+      <w:lvlText w:val="%1."/>
+      <w:lvlJc w:val="left"/>
+      <w:pPr>
+        <w:tabs>
+          <w:tab w:val="num" w:pos="720"/>
+        </w:tabs>
+        <w:ind w:left="720" w:hanging="360"/>
+      </w:pPr>
+    </w:lvl>
+    <w:lvl w:ilvl="1" w:tentative="1">
+      <w:start w:val="1"/>
+      <w:numFmt w:val="decimal"/>
+      <w:lvlText w:val="%2."/>
+      <w:lvlJc w:val="left"/>
+      <w:pPr>
+        <w:tabs>
+          <w:tab w:val="num" w:pos="1440"/>
+        </w:tabs>
+        <w:ind w:left="1440" w:hanging="360"/>
+      </w:pPr>
+    </w:lvl>
+    <w:lvl w:ilvl="2" w:tentative="1">
+      <w:start w:val="1"/>
+      <w:numFmt w:val="decimal"/>
+      <w:lvlText w:val="%3."/>
+      <w:lvlJc w:val="left"/>
+      <w:pPr>
+        <w:tabs>
+          <w:tab w:val="num" w:pos="2160"/>
+        </w:tabs>
+        <w:ind w:left="2160" w:hanging="360"/>
+      </w:pPr>
+    </w:lvl>
+    <w:lvl w:ilvl="3" w:tentative="1">
+      <w:start w:val="1"/>
+      <w:numFmt w:val="decimal"/>
+      <w:lvlText w:val="%4."/>
+      <w:lvlJc w:val="left"/>
+      <w:pPr>
+        <w:tabs>
+          <w:tab w:val="num" w:pos="2880"/>
+        </w:tabs>
+        <w:ind w:left="2880" w:hanging="360"/>
+      </w:pPr>
+    </w:lvl>
+    <w:lvl w:ilvl="4" w:tentative="1">
+      <w:start w:val="1"/>
+      <w:numFmt w:val="decimal"/>
+      <w:lvlText w:val="%5."/>
+      <w:lvlJc w:val="left"/>
+      <w:pPr>
+        <w:tabs>
+          <w:tab w:val="num" w:pos="3600"/>
+        </w:tabs>
+        <w:ind w:left="3600" w:hanging="360"/>
+      </w:pPr>
+    </w:lvl>
+    <w:lvl w:ilvl="5" w:tentative="1">
+      <w:start w:val="1"/>
+      <w:numFmt w:val="decimal"/>
+      <w:lvlText w:val="%6."/>
+      <w:lvlJc w:val="left"/>
+      <w:pPr>
+        <w:tabs>
+          <w:tab w:val="num" w:pos="4320"/>
+        </w:tabs>
+        <w:ind w:left="4320" w:hanging="360"/>
+      </w:pPr>
+    </w:lvl>
+    <w:lvl w:ilvl="6" w:tentative="1">
+      <w:start w:val="1"/>
+      <w:numFmt w:val="decimal"/>
+      <w:lvlText w:val="%7."/>
+      <w:lvlJc w:val="left"/>
+      <w:pPr>
+        <w:tabs>
+          <w:tab w:val="num" w:pos="5040"/>
+        </w:tabs>
+        <w:ind w:left="5040" w:hanging="360"/>
+      </w:pPr>
+    </w:lvl>
+    <w:lvl w:ilvl="7" w:tentative="1">
+      <w:start w:val="1"/>
+      <w:numFmt w:val="decimal"/>
+      <w:lvlText w:val="%8."/>
+      <w:lvlJc w:val="left"/>
+      <w:pPr>
+        <w:tabs>
+          <w:tab w:val="num" w:pos="5760"/>
+        </w:tabs>
+        <w:ind w:left="5760" w:hanging="360"/>
+      </w:pPr>
+    </w:lvl>
+    <w:lvl w:ilvl="8" w:tentative="1">
+      <w:start w:val="1"/>
+      <w:numFmt w:val="decimal"/>
+      <w:lvlText w:val="%9."/>
+      <w:lvlJc w:val="left"/>
+      <w:pPr>
+        <w:tabs>
+          <w:tab w:val="num" w:pos="6480"/>
+        </w:tabs>
+        <w:ind w:left="6480" w:hanging="360"/>
+      </w:pPr>
+    </w:lvl>
+  </w:abstractNum>
+  <w:abstractNum w:abstractNumId="24" w15:restartNumberingAfterBreak="0">
     <w:nsid w:val="608646C9"/>
     <w:multiLevelType w:val="multilevel"/>
     <w:tmpl w:val="BAEC883C"/>
@@ -13297,7 +17073,7 @@
       </w:pPr>
     </w:lvl>
   </w:abstractNum>
-  <w:abstractNum w:abstractNumId="19" w15:restartNumberingAfterBreak="0">
+  <w:abstractNum w:abstractNumId="25" w15:restartNumberingAfterBreak="0">
     <w:nsid w:val="662E4372"/>
     <w:multiLevelType w:val="multilevel"/>
     <w:tmpl w:val="67C43AAA"/>
@@ -13414,7 +17190,7 @@
       </w:pPr>
     </w:lvl>
   </w:abstractNum>
-  <w:abstractNum w:abstractNumId="20" w15:restartNumberingAfterBreak="0">
+  <w:abstractNum w:abstractNumId="26" w15:restartNumberingAfterBreak="0">
     <w:nsid w:val="6B574520"/>
     <w:multiLevelType w:val="hybridMultilevel"/>
     <w:tmpl w:val="E1C0407E"/>
@@ -13505,11 +17281,11 @@
       </w:pPr>
     </w:lvl>
   </w:abstractNum>
-  <w:abstractNum w:abstractNumId="21" w15:restartNumberingAfterBreak="0">
+  <w:abstractNum w:abstractNumId="27" w15:restartNumberingAfterBreak="0">
     <w:nsid w:val="6C013F09"/>
-    <w:multiLevelType w:val="hybridMultilevel"/>
-    <w:tmpl w:val="8BD863E4"/>
-    <w:lvl w:ilvl="0" w:tplc="BE045624">
+    <w:multiLevelType w:val="multilevel"/>
+    <w:tmpl w:val="FA88B7F6"/>
+    <w:lvl w:ilvl="0">
       <w:start w:val="1"/>
       <w:numFmt w:val="decimal"/>
       <w:lvlText w:val="%1."/>
@@ -13523,80 +17299,225 @@
         <w:sz w:val="22"/>
       </w:rPr>
     </w:lvl>
-    <w:lvl w:ilvl="1" w:tplc="040C0019" w:tentative="1">
-      <w:start w:val="1"/>
-      <w:numFmt w:val="lowerLetter"/>
+    <w:lvl w:ilvl="1">
+      <w:start w:val="1"/>
+      <w:numFmt w:val="decimal"/>
+      <w:isLgl/>
+      <w:lvlText w:val="%1.%2."/>
+      <w:lvlJc w:val="left"/>
+      <w:pPr>
+        <w:ind w:left="1080" w:hanging="720"/>
+      </w:pPr>
+      <w:rPr>
+        <w:rFonts w:hint="default"/>
+      </w:rPr>
+    </w:lvl>
+    <w:lvl w:ilvl="2">
+      <w:start w:val="1"/>
+      <w:numFmt w:val="decimal"/>
+      <w:isLgl/>
+      <w:lvlText w:val="%1.%2.%3."/>
+      <w:lvlJc w:val="left"/>
+      <w:pPr>
+        <w:ind w:left="1440" w:hanging="1080"/>
+      </w:pPr>
+      <w:rPr>
+        <w:rFonts w:hint="default"/>
+      </w:rPr>
+    </w:lvl>
+    <w:lvl w:ilvl="3">
+      <w:start w:val="1"/>
+      <w:numFmt w:val="decimal"/>
+      <w:isLgl/>
+      <w:lvlText w:val="%1.%2.%3.%4."/>
+      <w:lvlJc w:val="left"/>
+      <w:pPr>
+        <w:ind w:left="1440" w:hanging="1080"/>
+      </w:pPr>
+      <w:rPr>
+        <w:rFonts w:hint="default"/>
+      </w:rPr>
+    </w:lvl>
+    <w:lvl w:ilvl="4">
+      <w:start w:val="1"/>
+      <w:numFmt w:val="decimal"/>
+      <w:isLgl/>
+      <w:lvlText w:val="%1.%2.%3.%4.%5."/>
+      <w:lvlJc w:val="left"/>
+      <w:pPr>
+        <w:ind w:left="1800" w:hanging="1440"/>
+      </w:pPr>
+      <w:rPr>
+        <w:rFonts w:hint="default"/>
+      </w:rPr>
+    </w:lvl>
+    <w:lvl w:ilvl="5">
+      <w:start w:val="1"/>
+      <w:numFmt w:val="decimal"/>
+      <w:isLgl/>
+      <w:lvlText w:val="%1.%2.%3.%4.%5.%6."/>
+      <w:lvlJc w:val="left"/>
+      <w:pPr>
+        <w:ind w:left="2160" w:hanging="1800"/>
+      </w:pPr>
+      <w:rPr>
+        <w:rFonts w:hint="default"/>
+      </w:rPr>
+    </w:lvl>
+    <w:lvl w:ilvl="6">
+      <w:start w:val="1"/>
+      <w:numFmt w:val="decimal"/>
+      <w:isLgl/>
+      <w:lvlText w:val="%1.%2.%3.%4.%5.%6.%7."/>
+      <w:lvlJc w:val="left"/>
+      <w:pPr>
+        <w:ind w:left="2160" w:hanging="1800"/>
+      </w:pPr>
+      <w:rPr>
+        <w:rFonts w:hint="default"/>
+      </w:rPr>
+    </w:lvl>
+    <w:lvl w:ilvl="7">
+      <w:start w:val="1"/>
+      <w:numFmt w:val="decimal"/>
+      <w:isLgl/>
+      <w:lvlText w:val="%1.%2.%3.%4.%5.%6.%7.%8."/>
+      <w:lvlJc w:val="left"/>
+      <w:pPr>
+        <w:ind w:left="2520" w:hanging="2160"/>
+      </w:pPr>
+      <w:rPr>
+        <w:rFonts w:hint="default"/>
+      </w:rPr>
+    </w:lvl>
+    <w:lvl w:ilvl="8">
+      <w:start w:val="1"/>
+      <w:numFmt w:val="decimal"/>
+      <w:isLgl/>
+      <w:lvlText w:val="%1.%2.%3.%4.%5.%6.%7.%8.%9."/>
+      <w:lvlJc w:val="left"/>
+      <w:pPr>
+        <w:ind w:left="2880" w:hanging="2520"/>
+      </w:pPr>
+      <w:rPr>
+        <w:rFonts w:hint="default"/>
+      </w:rPr>
+    </w:lvl>
+  </w:abstractNum>
+  <w:abstractNum w:abstractNumId="28" w15:restartNumberingAfterBreak="0">
+    <w:nsid w:val="6EB4488A"/>
+    <w:multiLevelType w:val="multilevel"/>
+    <w:tmpl w:val="48E611D4"/>
+    <w:lvl w:ilvl="0">
+      <w:start w:val="1"/>
+      <w:numFmt w:val="decimal"/>
+      <w:lvlText w:val="%1."/>
+      <w:lvlJc w:val="left"/>
+      <w:pPr>
+        <w:tabs>
+          <w:tab w:val="num" w:pos="720"/>
+        </w:tabs>
+        <w:ind w:left="720" w:hanging="360"/>
+      </w:pPr>
+    </w:lvl>
+    <w:lvl w:ilvl="1" w:tentative="1">
+      <w:start w:val="1"/>
+      <w:numFmt w:val="decimal"/>
       <w:lvlText w:val="%2."/>
       <w:lvlJc w:val="left"/>
       <w:pPr>
+        <w:tabs>
+          <w:tab w:val="num" w:pos="1440"/>
+        </w:tabs>
         <w:ind w:left="1440" w:hanging="360"/>
       </w:pPr>
     </w:lvl>
-    <w:lvl w:ilvl="2" w:tplc="040C001B" w:tentative="1">
-      <w:start w:val="1"/>
-      <w:numFmt w:val="lowerRoman"/>
+    <w:lvl w:ilvl="2" w:tentative="1">
+      <w:start w:val="1"/>
+      <w:numFmt w:val="decimal"/>
       <w:lvlText w:val="%3."/>
-      <w:lvlJc w:val="right"/>
-      <w:pPr>
-        <w:ind w:left="2160" w:hanging="180"/>
-      </w:pPr>
-    </w:lvl>
-    <w:lvl w:ilvl="3" w:tplc="040C000F" w:tentative="1">
+      <w:lvlJc w:val="left"/>
+      <w:pPr>
+        <w:tabs>
+          <w:tab w:val="num" w:pos="2160"/>
+        </w:tabs>
+        <w:ind w:left="2160" w:hanging="360"/>
+      </w:pPr>
+    </w:lvl>
+    <w:lvl w:ilvl="3" w:tentative="1">
       <w:start w:val="1"/>
       <w:numFmt w:val="decimal"/>
       <w:lvlText w:val="%4."/>
       <w:lvlJc w:val="left"/>
       <w:pPr>
+        <w:tabs>
+          <w:tab w:val="num" w:pos="2880"/>
+        </w:tabs>
         <w:ind w:left="2880" w:hanging="360"/>
       </w:pPr>
     </w:lvl>
-    <w:lvl w:ilvl="4" w:tplc="040C0019" w:tentative="1">
-      <w:start w:val="1"/>
-      <w:numFmt w:val="lowerLetter"/>
+    <w:lvl w:ilvl="4" w:tentative="1">
+      <w:start w:val="1"/>
+      <w:numFmt w:val="decimal"/>
       <w:lvlText w:val="%5."/>
       <w:lvlJc w:val="left"/>
       <w:pPr>
+        <w:tabs>
+          <w:tab w:val="num" w:pos="3600"/>
+        </w:tabs>
         <w:ind w:left="3600" w:hanging="360"/>
       </w:pPr>
     </w:lvl>
-    <w:lvl w:ilvl="5" w:tplc="040C001B" w:tentative="1">
-      <w:start w:val="1"/>
-      <w:numFmt w:val="lowerRoman"/>
+    <w:lvl w:ilvl="5" w:tentative="1">
+      <w:start w:val="1"/>
+      <w:numFmt w:val="decimal"/>
       <w:lvlText w:val="%6."/>
-      <w:lvlJc w:val="right"/>
-      <w:pPr>
-        <w:ind w:left="4320" w:hanging="180"/>
-      </w:pPr>
-    </w:lvl>
-    <w:lvl w:ilvl="6" w:tplc="040C000F" w:tentative="1">
+      <w:lvlJc w:val="left"/>
+      <w:pPr>
+        <w:tabs>
+          <w:tab w:val="num" w:pos="4320"/>
+        </w:tabs>
+        <w:ind w:left="4320" w:hanging="360"/>
+      </w:pPr>
+    </w:lvl>
+    <w:lvl w:ilvl="6" w:tentative="1">
       <w:start w:val="1"/>
       <w:numFmt w:val="decimal"/>
       <w:lvlText w:val="%7."/>
       <w:lvlJc w:val="left"/>
       <w:pPr>
+        <w:tabs>
+          <w:tab w:val="num" w:pos="5040"/>
+        </w:tabs>
         <w:ind w:left="5040" w:hanging="360"/>
       </w:pPr>
     </w:lvl>
-    <w:lvl w:ilvl="7" w:tplc="040C0019" w:tentative="1">
-      <w:start w:val="1"/>
-      <w:numFmt w:val="lowerLetter"/>
+    <w:lvl w:ilvl="7" w:tentative="1">
+      <w:start w:val="1"/>
+      <w:numFmt w:val="decimal"/>
       <w:lvlText w:val="%8."/>
       <w:lvlJc w:val="left"/>
       <w:pPr>
+        <w:tabs>
+          <w:tab w:val="num" w:pos="5760"/>
+        </w:tabs>
         <w:ind w:left="5760" w:hanging="360"/>
       </w:pPr>
     </w:lvl>
-    <w:lvl w:ilvl="8" w:tplc="040C001B" w:tentative="1">
-      <w:start w:val="1"/>
-      <w:numFmt w:val="lowerRoman"/>
+    <w:lvl w:ilvl="8" w:tentative="1">
+      <w:start w:val="1"/>
+      <w:numFmt w:val="decimal"/>
       <w:lvlText w:val="%9."/>
-      <w:lvlJc w:val="right"/>
-      <w:pPr>
-        <w:ind w:left="6480" w:hanging="180"/>
+      <w:lvlJc w:val="left"/>
+      <w:pPr>
+        <w:tabs>
+          <w:tab w:val="num" w:pos="6480"/>
+        </w:tabs>
+        <w:ind w:left="6480" w:hanging="360"/>
       </w:pPr>
     </w:lvl>
   </w:abstractNum>
-  <w:abstractNum w:abstractNumId="22" w15:restartNumberingAfterBreak="0">
+  <w:abstractNum w:abstractNumId="29" w15:restartNumberingAfterBreak="0">
     <w:nsid w:val="72502F6A"/>
     <w:multiLevelType w:val="multilevel"/>
     <w:tmpl w:val="46F0DFEA"/>
@@ -13745,7 +17666,7 @@
       </w:rPr>
     </w:lvl>
   </w:abstractNum>
-  <w:abstractNum w:abstractNumId="23" w15:restartNumberingAfterBreak="0">
+  <w:abstractNum w:abstractNumId="30" w15:restartNumberingAfterBreak="0">
     <w:nsid w:val="73E607E7"/>
     <w:multiLevelType w:val="multilevel"/>
     <w:tmpl w:val="2536CC2C"/>
@@ -13866,7 +17787,7 @@
       </w:rPr>
     </w:lvl>
   </w:abstractNum>
-  <w:abstractNum w:abstractNumId="24" w15:restartNumberingAfterBreak="0">
+  <w:abstractNum w:abstractNumId="31" w15:restartNumberingAfterBreak="0">
     <w:nsid w:val="77914505"/>
     <w:multiLevelType w:val="multilevel"/>
     <w:tmpl w:val="43905DE0"/>
@@ -14015,7 +17936,7 @@
       </w:rPr>
     </w:lvl>
   </w:abstractNum>
-  <w:abstractNum w:abstractNumId="25" w15:restartNumberingAfterBreak="0">
+  <w:abstractNum w:abstractNumId="32" w15:restartNumberingAfterBreak="0">
     <w:nsid w:val="786477BB"/>
     <w:multiLevelType w:val="multilevel"/>
     <w:tmpl w:val="47D2CF16"/>
@@ -14129,82 +18050,103 @@
     </w:lvl>
   </w:abstractNum>
   <w:num w:numId="1" w16cid:durableId="989408984">
-    <w:abstractNumId w:val="14"/>
+    <w:abstractNumId w:val="18"/>
   </w:num>
   <w:num w:numId="2" w16cid:durableId="1175539150">
     <w:abstractNumId w:val="4"/>
   </w:num>
   <w:num w:numId="3" w16cid:durableId="1002127354">
-    <w:abstractNumId w:val="8"/>
+    <w:abstractNumId w:val="11"/>
   </w:num>
   <w:num w:numId="4" w16cid:durableId="42406710">
+    <w:abstractNumId w:val="16"/>
+  </w:num>
+  <w:num w:numId="5" w16cid:durableId="1454593785">
+    <w:abstractNumId w:val="27"/>
+  </w:num>
+  <w:num w:numId="6" w16cid:durableId="269825570">
+    <w:abstractNumId w:val="21"/>
+  </w:num>
+  <w:num w:numId="7" w16cid:durableId="1534222733">
     <w:abstractNumId w:val="13"/>
   </w:num>
-  <w:num w:numId="5" w16cid:durableId="1454593785">
-    <w:abstractNumId w:val="21"/>
-  </w:num>
-  <w:num w:numId="6" w16cid:durableId="269825570">
-    <w:abstractNumId w:val="16"/>
-  </w:num>
-  <w:num w:numId="7" w16cid:durableId="1534222733">
-    <w:abstractNumId w:val="10"/>
-  </w:num>
   <w:num w:numId="8" w16cid:durableId="2037729410">
-    <w:abstractNumId w:val="20"/>
+    <w:abstractNumId w:val="26"/>
   </w:num>
   <w:num w:numId="9" w16cid:durableId="1096563508">
-    <w:abstractNumId w:val="15"/>
+    <w:abstractNumId w:val="19"/>
   </w:num>
   <w:num w:numId="10" w16cid:durableId="2104837253">
-    <w:abstractNumId w:val="11"/>
+    <w:abstractNumId w:val="14"/>
   </w:num>
   <w:num w:numId="11" w16cid:durableId="1869834628">
     <w:abstractNumId w:val="0"/>
   </w:num>
   <w:num w:numId="12" w16cid:durableId="1167553920">
-    <w:abstractNumId w:val="23"/>
+    <w:abstractNumId w:val="30"/>
   </w:num>
   <w:num w:numId="13" w16cid:durableId="1784029850">
     <w:abstractNumId w:val="2"/>
   </w:num>
   <w:num w:numId="14" w16cid:durableId="1058556648">
-    <w:abstractNumId w:val="9"/>
+    <w:abstractNumId w:val="12"/>
   </w:num>
   <w:num w:numId="15" w16cid:durableId="1189415604">
-    <w:abstractNumId w:val="25"/>
+    <w:abstractNumId w:val="32"/>
   </w:num>
   <w:num w:numId="16" w16cid:durableId="257491151">
-    <w:abstractNumId w:val="18"/>
+    <w:abstractNumId w:val="24"/>
   </w:num>
   <w:num w:numId="17" w16cid:durableId="1030106835">
-    <w:abstractNumId w:val="6"/>
+    <w:abstractNumId w:val="8"/>
   </w:num>
   <w:num w:numId="18" w16cid:durableId="597058664">
-    <w:abstractNumId w:val="7"/>
+    <w:abstractNumId w:val="10"/>
   </w:num>
   <w:num w:numId="19" w16cid:durableId="554463934">
     <w:abstractNumId w:val="3"/>
   </w:num>
   <w:num w:numId="20" w16cid:durableId="1440490310">
-    <w:abstractNumId w:val="12"/>
+    <w:abstractNumId w:val="15"/>
   </w:num>
   <w:num w:numId="21" w16cid:durableId="1339651134">
-    <w:abstractNumId w:val="17"/>
+    <w:abstractNumId w:val="22"/>
   </w:num>
   <w:num w:numId="22" w16cid:durableId="21981552">
-    <w:abstractNumId w:val="19"/>
+    <w:abstractNumId w:val="25"/>
   </w:num>
   <w:num w:numId="23" w16cid:durableId="1800562295">
-    <w:abstractNumId w:val="22"/>
+    <w:abstractNumId w:val="29"/>
   </w:num>
   <w:num w:numId="24" w16cid:durableId="865824566">
     <w:abstractNumId w:val="1"/>
   </w:num>
   <w:num w:numId="25" w16cid:durableId="2096634857">
-    <w:abstractNumId w:val="24"/>
+    <w:abstractNumId w:val="31"/>
   </w:num>
   <w:num w:numId="26" w16cid:durableId="50349169">
+    <w:abstractNumId w:val="6"/>
+  </w:num>
+  <w:num w:numId="27" w16cid:durableId="1985741402">
+    <w:abstractNumId w:val="17"/>
+  </w:num>
+  <w:num w:numId="28" w16cid:durableId="1207986744">
+    <w:abstractNumId w:val="28"/>
+  </w:num>
+  <w:num w:numId="29" w16cid:durableId="986710730">
+    <w:abstractNumId w:val="7"/>
+  </w:num>
+  <w:num w:numId="30" w16cid:durableId="831021515">
     <w:abstractNumId w:val="5"/>
+  </w:num>
+  <w:num w:numId="31" w16cid:durableId="1415859099">
+    <w:abstractNumId w:val="23"/>
+  </w:num>
+  <w:num w:numId="32" w16cid:durableId="161164824">
+    <w:abstractNumId w:val="20"/>
+  </w:num>
+  <w:num w:numId="33" w16cid:durableId="89275238">
+    <w:abstractNumId w:val="9"/>
   </w:num>
 </w:numbering>
 </file>

</xml_diff>